<commit_message>
Adicionada a descricao do sistema a implementar; Hardware e Software organizados em tabelas
</commit_message>
<xml_diff>
--- a/fase_A/REA-G2.docx
+++ b/fase_A/REA-G2.docx
@@ -1762,7 +1762,7 @@
             </w:rPr>
             <w:fldChar w:fldCharType="separate"/>
           </w:r>
-          <w:hyperlink w:anchor="_Toc96020443" w:history="1">
+          <w:hyperlink w:anchor="_Toc96093534" w:history="1">
             <w:r>
               <w:rPr>
                 <w:rStyle w:val="Hiperligao"/>
@@ -1789,7 +1789,7 @@
                 <w:noProof/>
                 <w:webHidden/>
               </w:rPr>
-              <w:instrText xml:space="preserve"> PAGEREF _Toc96020443 \h </w:instrText>
+              <w:instrText xml:space="preserve"> PAGEREF _Toc96093534 \h </w:instrText>
             </w:r>
             <w:r>
               <w:rPr>
@@ -1832,7 +1832,7 @@
               <w:lang w:eastAsia="pt-PT"/>
             </w:rPr>
           </w:pPr>
-          <w:hyperlink w:anchor="_Toc96020444" w:history="1">
+          <w:hyperlink w:anchor="_Toc96093535" w:history="1">
             <w:r>
               <w:rPr>
                 <w:rStyle w:val="Hiperligao"/>
@@ -1859,7 +1859,7 @@
                 <w:noProof/>
                 <w:webHidden/>
               </w:rPr>
-              <w:instrText xml:space="preserve"> PAGEREF _Toc96020444 \h </w:instrText>
+              <w:instrText xml:space="preserve"> PAGEREF _Toc96093535 \h </w:instrText>
             </w:r>
             <w:r>
               <w:rPr>
@@ -1902,7 +1902,7 @@
               <w:lang w:eastAsia="pt-PT"/>
             </w:rPr>
           </w:pPr>
-          <w:hyperlink w:anchor="_Toc96020445" w:history="1">
+          <w:hyperlink w:anchor="_Toc96093536" w:history="1">
             <w:r>
               <w:rPr>
                 <w:rStyle w:val="Hiperligao"/>
@@ -1929,7 +1929,7 @@
                 <w:noProof/>
                 <w:webHidden/>
               </w:rPr>
-              <w:instrText xml:space="preserve"> PAGEREF _Toc96020445 \h </w:instrText>
+              <w:instrText xml:space="preserve"> PAGEREF _Toc96093536 \h </w:instrText>
             </w:r>
             <w:r>
               <w:rPr>
@@ -1950,6 +1950,150 @@
                 <w:webHidden/>
               </w:rPr>
               <w:t>6</w:t>
+            </w:r>
+            <w:r>
+              <w:rPr>
+                <w:noProof/>
+                <w:webHidden/>
+              </w:rPr>
+              <w:fldChar w:fldCharType="end"/>
+            </w:r>
+          </w:hyperlink>
+        </w:p>
+        <w:p>
+          <w:pPr>
+            <w:pStyle w:val="ndice3"/>
+            <w:tabs>
+              <w:tab w:val="right" w:leader="dot" w:pos="8494"/>
+            </w:tabs>
+            <w:rPr>
+              <w:rFonts w:asciiTheme="minorHAnsi" w:eastAsiaTheme="minorEastAsia" w:hAnsiTheme="minorHAnsi" w:cstheme="minorBidi"/>
+              <w:noProof/>
+              <w:lang w:eastAsia="pt-PT"/>
+            </w:rPr>
+          </w:pPr>
+          <w:hyperlink w:anchor="_Toc96093537" w:history="1">
+            <w:r>
+              <w:rPr>
+                <w:rStyle w:val="Hiperligao"/>
+                <w:i/>
+                <w:iCs/>
+                <w:noProof/>
+              </w:rPr>
+              <w:t>Hardware</w:t>
+            </w:r>
+            <w:r>
+              <w:rPr>
+                <w:noProof/>
+                <w:webHidden/>
+              </w:rPr>
+              <w:tab/>
+            </w:r>
+            <w:r>
+              <w:rPr>
+                <w:noProof/>
+                <w:webHidden/>
+              </w:rPr>
+              <w:fldChar w:fldCharType="begin"/>
+            </w:r>
+            <w:r>
+              <w:rPr>
+                <w:noProof/>
+                <w:webHidden/>
+              </w:rPr>
+              <w:instrText xml:space="preserve"> PAGEREF _Toc96093537 \h </w:instrText>
+            </w:r>
+            <w:r>
+              <w:rPr>
+                <w:noProof/>
+                <w:webHidden/>
+              </w:rPr>
+            </w:r>
+            <w:r>
+              <w:rPr>
+                <w:noProof/>
+                <w:webHidden/>
+              </w:rPr>
+              <w:fldChar w:fldCharType="separate"/>
+            </w:r>
+            <w:r>
+              <w:rPr>
+                <w:noProof/>
+                <w:webHidden/>
+              </w:rPr>
+              <w:t>7</w:t>
+            </w:r>
+            <w:r>
+              <w:rPr>
+                <w:noProof/>
+                <w:webHidden/>
+              </w:rPr>
+              <w:fldChar w:fldCharType="end"/>
+            </w:r>
+          </w:hyperlink>
+        </w:p>
+        <w:p>
+          <w:pPr>
+            <w:pStyle w:val="ndice3"/>
+            <w:tabs>
+              <w:tab w:val="right" w:leader="dot" w:pos="8494"/>
+            </w:tabs>
+            <w:rPr>
+              <w:rFonts w:asciiTheme="minorHAnsi" w:eastAsiaTheme="minorEastAsia" w:hAnsiTheme="minorHAnsi" w:cstheme="minorBidi"/>
+              <w:noProof/>
+              <w:lang w:eastAsia="pt-PT"/>
+            </w:rPr>
+          </w:pPr>
+          <w:hyperlink w:anchor="_Toc96093538" w:history="1">
+            <w:r>
+              <w:rPr>
+                <w:rStyle w:val="Hiperligao"/>
+                <w:i/>
+                <w:iCs/>
+                <w:noProof/>
+              </w:rPr>
+              <w:t>Software</w:t>
+            </w:r>
+            <w:r>
+              <w:rPr>
+                <w:noProof/>
+                <w:webHidden/>
+              </w:rPr>
+              <w:tab/>
+            </w:r>
+            <w:r>
+              <w:rPr>
+                <w:noProof/>
+                <w:webHidden/>
+              </w:rPr>
+              <w:fldChar w:fldCharType="begin"/>
+            </w:r>
+            <w:r>
+              <w:rPr>
+                <w:noProof/>
+                <w:webHidden/>
+              </w:rPr>
+              <w:instrText xml:space="preserve"> PAGEREF _Toc96093538 \h </w:instrText>
+            </w:r>
+            <w:r>
+              <w:rPr>
+                <w:noProof/>
+                <w:webHidden/>
+              </w:rPr>
+            </w:r>
+            <w:r>
+              <w:rPr>
+                <w:noProof/>
+                <w:webHidden/>
+              </w:rPr>
+              <w:fldChar w:fldCharType="separate"/>
+            </w:r>
+            <w:r>
+              <w:rPr>
+                <w:noProof/>
+                <w:webHidden/>
+              </w:rPr>
+              <w:t>7</w:t>
             </w:r>
             <w:r>
               <w:rPr>
@@ -1972,7 +2116,7 @@
               <w:lang w:eastAsia="pt-PT"/>
             </w:rPr>
           </w:pPr>
-          <w:hyperlink w:anchor="_Toc96020446" w:history="1">
+          <w:hyperlink w:anchor="_Toc96093539" w:history="1">
             <w:r>
               <w:rPr>
                 <w:rStyle w:val="Hiperligao"/>
@@ -1999,7 +2143,7 @@
                 <w:noProof/>
                 <w:webHidden/>
               </w:rPr>
-              <w:instrText xml:space="preserve"> PAGEREF _Toc96020446 \h </w:instrText>
+              <w:instrText xml:space="preserve"> PAGEREF _Toc96093539 \h </w:instrText>
             </w:r>
             <w:r>
               <w:rPr>
@@ -2019,7 +2163,7 @@
                 <w:noProof/>
                 <w:webHidden/>
               </w:rPr>
-              <w:t>7</w:t>
+              <w:t>8</w:t>
             </w:r>
             <w:r>
               <w:rPr>
@@ -2042,7 +2186,7 @@
               <w:lang w:eastAsia="pt-PT"/>
             </w:rPr>
           </w:pPr>
-          <w:hyperlink w:anchor="_Toc96020447" w:history="1">
+          <w:hyperlink w:anchor="_Toc96093540" w:history="1">
             <w:r>
               <w:rPr>
                 <w:rStyle w:val="Hiperligao"/>
@@ -2069,7 +2213,7 @@
                 <w:noProof/>
                 <w:webHidden/>
               </w:rPr>
-              <w:instrText xml:space="preserve"> PAGEREF _Toc96020447 \h </w:instrText>
+              <w:instrText xml:space="preserve"> PAGEREF _Toc96093540 \h </w:instrText>
             </w:r>
             <w:r>
               <w:rPr>
@@ -2089,7 +2233,7 @@
                 <w:noProof/>
                 <w:webHidden/>
               </w:rPr>
-              <w:t>8</w:t>
+              <w:t>9</w:t>
             </w:r>
             <w:r>
               <w:rPr>
@@ -2112,7 +2256,7 @@
               <w:lang w:eastAsia="pt-PT"/>
             </w:rPr>
           </w:pPr>
-          <w:hyperlink w:anchor="_Toc96020448" w:history="1">
+          <w:hyperlink w:anchor="_Toc96093541" w:history="1">
             <w:r>
               <w:rPr>
                 <w:rStyle w:val="Hiperligao"/>
@@ -2139,7 +2283,7 @@
                 <w:noProof/>
                 <w:webHidden/>
               </w:rPr>
-              <w:instrText xml:space="preserve"> PAGEREF _Toc96020448 \h </w:instrText>
+              <w:instrText xml:space="preserve"> PAGEREF _Toc96093541 \h </w:instrText>
             </w:r>
             <w:r>
               <w:rPr>
@@ -2159,7 +2303,7 @@
                 <w:noProof/>
                 <w:webHidden/>
               </w:rPr>
-              <w:t>9</w:t>
+              <w:t>10</w:t>
             </w:r>
             <w:r>
               <w:rPr>
@@ -2231,6 +2375,7 @@
         <w:tabs>
           <w:tab w:val="right" w:leader="dot" w:pos="8494"/>
         </w:tabs>
+        <w:spacing w:line="360" w:lineRule="auto"/>
         <w:rPr>
           <w:rFonts w:asciiTheme="minorHAnsi" w:eastAsiaTheme="minorEastAsia" w:hAnsiTheme="minorHAnsi" w:cstheme="minorBidi"/>
           <w:noProof/>
@@ -2246,7 +2391,7 @@
       <w:r>
         <w:fldChar w:fldCharType="separate"/>
       </w:r>
-      <w:hyperlink r:id="rId9" w:anchor="_Toc96020449" w:history="1">
+      <w:hyperlink r:id="rId9" w:anchor="_Toc96093550" w:history="1">
         <w:r>
           <w:rPr>
             <w:rStyle w:val="Hiperligao"/>
@@ -2273,7 +2418,7 @@
             <w:noProof/>
             <w:webHidden/>
           </w:rPr>
-          <w:instrText xml:space="preserve"> PAGEREF _Toc96020449 \h </w:instrText>
+          <w:instrText xml:space="preserve"> PAGEREF _Toc96093550 \h </w:instrText>
         </w:r>
         <w:r>
           <w:rPr>
@@ -2306,6 +2451,77 @@
     </w:p>
     <w:p>
       <w:pPr>
+        <w:pStyle w:val="ndicedeilustraes"/>
+        <w:tabs>
+          <w:tab w:val="right" w:leader="dot" w:pos="8494"/>
+        </w:tabs>
+        <w:spacing w:line="360" w:lineRule="auto"/>
+        <w:rPr>
+          <w:rFonts w:asciiTheme="minorHAnsi" w:eastAsiaTheme="minorEastAsia" w:hAnsiTheme="minorHAnsi" w:cstheme="minorBidi"/>
+          <w:noProof/>
+          <w:lang w:eastAsia="pt-PT"/>
+        </w:rPr>
+      </w:pPr>
+      <w:hyperlink r:id="rId10" w:anchor="_Toc96093551" w:history="1">
+        <w:r>
+          <w:rPr>
+            <w:rStyle w:val="Hiperligao"/>
+            <w:noProof/>
+          </w:rPr>
+          <w:t>Figura 2 - Diagrama de Gantt do planeamento temporal</w:t>
+        </w:r>
+        <w:r>
+          <w:rPr>
+            <w:noProof/>
+            <w:webHidden/>
+          </w:rPr>
+          <w:tab/>
+        </w:r>
+        <w:r>
+          <w:rPr>
+            <w:noProof/>
+            <w:webHidden/>
+          </w:rPr>
+          <w:fldChar w:fldCharType="begin"/>
+        </w:r>
+        <w:r>
+          <w:rPr>
+            <w:noProof/>
+            <w:webHidden/>
+          </w:rPr>
+          <w:instrText xml:space="preserve"> PAGEREF _Toc96093551 \h </w:instrText>
+        </w:r>
+        <w:r>
+          <w:rPr>
+            <w:noProof/>
+            <w:webHidden/>
+          </w:rPr>
+        </w:r>
+        <w:r>
+          <w:rPr>
+            <w:noProof/>
+            <w:webHidden/>
+          </w:rPr>
+          <w:fldChar w:fldCharType="separate"/>
+        </w:r>
+        <w:r>
+          <w:rPr>
+            <w:noProof/>
+            <w:webHidden/>
+          </w:rPr>
+          <w:t>8</w:t>
+        </w:r>
+        <w:r>
+          <w:rPr>
+            <w:noProof/>
+            <w:webHidden/>
+          </w:rPr>
+          <w:fldChar w:fldCharType="end"/>
+        </w:r>
+      </w:hyperlink>
+    </w:p>
+    <w:p>
+      <w:pPr>
         <w:widowControl/>
         <w:spacing w:after="160" w:line="480" w:lineRule="auto"/>
         <w:jc w:val="left"/>
@@ -2356,7 +2572,7 @@
           <w:bCs/>
           <w:lang w:eastAsia="en-US"/>
         </w:rPr>
-        <w:t>PC</w:t>
+        <w:t>BLE</w:t>
       </w:r>
       <w:r>
         <w:rPr>
@@ -2374,12 +2590,18 @@
         </w:rPr>
         <w:tab/>
       </w:r>
-      <w:proofErr w:type="spellStart"/>
       <w:r>
         <w:rPr>
           <w:lang w:eastAsia="en-US"/>
         </w:rPr>
-        <w:t>Personal</w:t>
+        <w:t xml:space="preserve">Bluetooth </w:t>
+      </w:r>
+      <w:proofErr w:type="spellStart"/>
+      <w:r>
+        <w:rPr>
+          <w:lang w:eastAsia="en-US"/>
+        </w:rPr>
+        <w:t>Low</w:t>
       </w:r>
       <w:proofErr w:type="spellEnd"/>
       <w:r>
@@ -2393,7 +2615,7 @@
         <w:rPr>
           <w:lang w:eastAsia="en-US"/>
         </w:rPr>
-        <w:t>Computer</w:t>
+        <w:t>Energy</w:t>
       </w:r>
       <w:proofErr w:type="spellEnd"/>
       <w:r>
@@ -2403,46 +2625,6 @@
           <w:lang w:eastAsia="en-US"/>
         </w:rPr>
         <w:t xml:space="preserve"> </w:t>
-      </w:r>
-    </w:p>
-    <w:p>
-      <w:pPr>
-        <w:widowControl/>
-        <w:spacing w:after="160" w:line="276" w:lineRule="auto"/>
-        <w:jc w:val="left"/>
-        <w:rPr>
-          <w:lang w:val="en-US" w:eastAsia="en-US"/>
-        </w:rPr>
-      </w:pPr>
-      <w:r>
-        <w:rPr>
-          <w:b/>
-          <w:bCs/>
-          <w:lang w:val="en-US" w:eastAsia="en-US"/>
-        </w:rPr>
-        <w:t>OSI</w:t>
-      </w:r>
-      <w:r>
-        <w:rPr>
-          <w:b/>
-          <w:bCs/>
-          <w:lang w:val="en-US" w:eastAsia="en-US"/>
-        </w:rPr>
-        <w:tab/>
-      </w:r>
-      <w:r>
-        <w:rPr>
-          <w:b/>
-          <w:bCs/>
-          <w:lang w:val="en-US" w:eastAsia="en-US"/>
-        </w:rPr>
-        <w:tab/>
-      </w:r>
-      <w:r>
-        <w:rPr>
-          <w:lang w:val="en-US" w:eastAsia="en-US"/>
-        </w:rPr>
-        <w:t>Open Systems Interconnection</w:t>
       </w:r>
     </w:p>
     <w:p>
@@ -2462,7 +2644,7 @@
           <w:bCs/>
           <w:lang w:val="en-US" w:eastAsia="en-US"/>
         </w:rPr>
-        <w:t xml:space="preserve">LLC </w:t>
+        <w:t xml:space="preserve">IDE </w:t>
       </w:r>
       <w:r>
         <w:rPr>
@@ -2484,343 +2666,7 @@
         <w:rPr>
           <w:lang w:val="en-US" w:eastAsia="en-US"/>
         </w:rPr>
-        <w:t>Logical Link Control</w:t>
-      </w:r>
-    </w:p>
-    <w:p>
-      <w:pPr>
-        <w:widowControl/>
-        <w:spacing w:after="160" w:line="276" w:lineRule="auto"/>
-        <w:jc w:val="left"/>
-        <w:rPr>
-          <w:b/>
-          <w:bCs/>
-          <w:lang w:eastAsia="en-US"/>
-        </w:rPr>
-      </w:pPr>
-      <w:r>
-        <w:rPr>
-          <w:b/>
-          <w:bCs/>
-          <w:lang w:eastAsia="en-US"/>
-        </w:rPr>
-        <w:t xml:space="preserve">MAC </w:t>
-      </w:r>
-      <w:r>
-        <w:rPr>
-          <w:b/>
-          <w:bCs/>
-          <w:lang w:eastAsia="en-US"/>
-        </w:rPr>
-        <w:tab/>
-      </w:r>
-      <w:r>
-        <w:rPr>
-          <w:b/>
-          <w:bCs/>
-          <w:lang w:eastAsia="en-US"/>
-        </w:rPr>
-        <w:tab/>
-      </w:r>
-      <w:proofErr w:type="spellStart"/>
-      <w:r>
-        <w:rPr>
-          <w:lang w:eastAsia="en-US"/>
-        </w:rPr>
-        <w:t>Medium</w:t>
-      </w:r>
-      <w:proofErr w:type="spellEnd"/>
-      <w:r>
-        <w:rPr>
-          <w:lang w:eastAsia="en-US"/>
-        </w:rPr>
-        <w:t xml:space="preserve"> Access </w:t>
-      </w:r>
-      <w:proofErr w:type="spellStart"/>
-      <w:r>
-        <w:rPr>
-          <w:lang w:eastAsia="en-US"/>
-        </w:rPr>
-        <w:t>Control</w:t>
-      </w:r>
-      <w:proofErr w:type="spellEnd"/>
-    </w:p>
-    <w:p>
-      <w:pPr>
-        <w:widowControl/>
-        <w:spacing w:after="160" w:line="276" w:lineRule="auto"/>
-        <w:jc w:val="left"/>
-        <w:rPr>
-          <w:lang w:eastAsia="en-US"/>
-        </w:rPr>
-      </w:pPr>
-      <w:r>
-        <w:rPr>
-          <w:b/>
-          <w:bCs/>
-          <w:lang w:eastAsia="en-US"/>
-        </w:rPr>
-        <w:t>UDP</w:t>
-      </w:r>
-      <w:r>
-        <w:rPr>
-          <w:b/>
-          <w:bCs/>
-          <w:lang w:eastAsia="en-US"/>
-        </w:rPr>
-        <w:tab/>
-      </w:r>
-      <w:r>
-        <w:rPr>
-          <w:b/>
-          <w:bCs/>
-          <w:lang w:eastAsia="en-US"/>
-        </w:rPr>
-        <w:tab/>
-      </w:r>
-      <w:r>
-        <w:rPr>
-          <w:lang w:eastAsia="en-US"/>
-        </w:rPr>
-        <w:t>Unidade de dados de protocolo</w:t>
-      </w:r>
-    </w:p>
-    <w:p>
-      <w:pPr>
-        <w:widowControl/>
-        <w:spacing w:after="160" w:line="276" w:lineRule="auto"/>
-        <w:jc w:val="left"/>
-        <w:rPr>
-          <w:b/>
-          <w:bCs/>
-          <w:lang w:val="en-US" w:eastAsia="en-US"/>
-        </w:rPr>
-      </w:pPr>
-      <w:r>
-        <w:rPr>
-          <w:b/>
-          <w:bCs/>
-          <w:lang w:val="en-US" w:eastAsia="en-US"/>
-        </w:rPr>
-        <w:t>SPI</w:t>
-      </w:r>
-      <w:r>
-        <w:rPr>
-          <w:b/>
-          <w:bCs/>
-          <w:lang w:val="en-US" w:eastAsia="en-US"/>
-        </w:rPr>
-        <w:tab/>
-      </w:r>
-      <w:r>
-        <w:rPr>
-          <w:b/>
-          <w:bCs/>
-          <w:lang w:val="en-US" w:eastAsia="en-US"/>
-        </w:rPr>
-        <w:tab/>
-      </w:r>
-      <w:r>
-        <w:rPr>
-          <w:lang w:val="en-US" w:eastAsia="en-US"/>
-        </w:rPr>
-        <w:t>Serial Peripheral Interface</w:t>
-      </w:r>
-    </w:p>
-    <w:p>
-      <w:pPr>
-        <w:widowControl/>
-        <w:spacing w:after="160" w:line="276" w:lineRule="auto"/>
-        <w:jc w:val="left"/>
-        <w:rPr>
-          <w:b/>
-          <w:bCs/>
-          <w:lang w:val="en-US" w:eastAsia="en-US"/>
-        </w:rPr>
-      </w:pPr>
-      <w:r>
-        <w:rPr>
-          <w:b/>
-          <w:bCs/>
-          <w:lang w:val="en-US" w:eastAsia="en-US"/>
-        </w:rPr>
-        <w:t xml:space="preserve">IDE </w:t>
-      </w:r>
-      <w:r>
-        <w:rPr>
-          <w:b/>
-          <w:bCs/>
-          <w:lang w:val="en-US" w:eastAsia="en-US"/>
-        </w:rPr>
-        <w:tab/>
-      </w:r>
-      <w:r>
-        <w:rPr>
-          <w:b/>
-          <w:bCs/>
-          <w:lang w:val="en-US" w:eastAsia="en-US"/>
-        </w:rPr>
-        <w:tab/>
-      </w:r>
-      <w:r>
-        <w:rPr>
-          <w:lang w:val="en-US" w:eastAsia="en-US"/>
-        </w:rPr>
         <w:t>Integrated Development Environment</w:t>
-      </w:r>
-    </w:p>
-    <w:p>
-      <w:pPr>
-        <w:widowControl/>
-        <w:spacing w:after="160" w:line="276" w:lineRule="auto"/>
-        <w:jc w:val="left"/>
-        <w:rPr>
-          <w:b/>
-          <w:bCs/>
-          <w:lang w:val="en-US" w:eastAsia="en-US"/>
-        </w:rPr>
-      </w:pPr>
-      <w:r>
-        <w:rPr>
-          <w:b/>
-          <w:bCs/>
-          <w:lang w:val="en-US" w:eastAsia="en-US"/>
-        </w:rPr>
-        <w:t>API</w:t>
-      </w:r>
-      <w:r>
-        <w:rPr>
-          <w:b/>
-          <w:bCs/>
-          <w:lang w:val="en-US" w:eastAsia="en-US"/>
-        </w:rPr>
-        <w:tab/>
-      </w:r>
-      <w:r>
-        <w:rPr>
-          <w:b/>
-          <w:bCs/>
-          <w:lang w:val="en-US" w:eastAsia="en-US"/>
-        </w:rPr>
-        <w:tab/>
-      </w:r>
-      <w:r>
-        <w:rPr>
-          <w:lang w:val="en-US" w:eastAsia="en-US"/>
-        </w:rPr>
-        <w:t>Application programming interface</w:t>
-      </w:r>
-    </w:p>
-    <w:p>
-      <w:pPr>
-        <w:widowControl/>
-        <w:spacing w:after="160" w:line="276" w:lineRule="auto"/>
-        <w:jc w:val="left"/>
-        <w:rPr>
-          <w:lang w:val="en-US" w:eastAsia="en-US"/>
-        </w:rPr>
-      </w:pPr>
-      <w:r>
-        <w:rPr>
-          <w:b/>
-          <w:bCs/>
-          <w:lang w:val="en-US" w:eastAsia="en-US"/>
-        </w:rPr>
-        <w:t>UART</w:t>
-      </w:r>
-      <w:r>
-        <w:rPr>
-          <w:b/>
-          <w:bCs/>
-          <w:lang w:val="en-US" w:eastAsia="en-US"/>
-        </w:rPr>
-        <w:tab/>
-      </w:r>
-      <w:r>
-        <w:rPr>
-          <w:b/>
-          <w:bCs/>
-          <w:lang w:val="en-US" w:eastAsia="en-US"/>
-        </w:rPr>
-        <w:tab/>
-      </w:r>
-      <w:r>
-        <w:rPr>
-          <w:lang w:val="en-US" w:eastAsia="en-US"/>
-        </w:rPr>
-        <w:t>Universal asynchronous receiver/transmitter</w:t>
-      </w:r>
-    </w:p>
-    <w:p>
-      <w:pPr>
-        <w:widowControl/>
-        <w:spacing w:after="160" w:line="276" w:lineRule="auto"/>
-        <w:jc w:val="left"/>
-        <w:rPr>
-          <w:lang w:val="en-US" w:eastAsia="en-US"/>
-        </w:rPr>
-      </w:pPr>
-      <w:r>
-        <w:rPr>
-          <w:b/>
-          <w:bCs/>
-          <w:lang w:val="en-US" w:eastAsia="en-US"/>
-        </w:rPr>
-        <w:t>PER</w:t>
-      </w:r>
-      <w:r>
-        <w:rPr>
-          <w:b/>
-          <w:bCs/>
-          <w:lang w:val="en-US" w:eastAsia="en-US"/>
-        </w:rPr>
-        <w:tab/>
-        <w:t xml:space="preserve"> </w:t>
-      </w:r>
-      <w:r>
-        <w:rPr>
-          <w:b/>
-          <w:bCs/>
-          <w:lang w:val="en-US" w:eastAsia="en-US"/>
-        </w:rPr>
-        <w:tab/>
-      </w:r>
-      <w:r>
-        <w:rPr>
-          <w:lang w:val="en-US" w:eastAsia="en-US"/>
-        </w:rPr>
-        <w:t>Packet Error Rate</w:t>
-      </w:r>
-    </w:p>
-    <w:p>
-      <w:pPr>
-        <w:widowControl/>
-        <w:spacing w:after="160" w:line="276" w:lineRule="auto"/>
-        <w:jc w:val="left"/>
-        <w:rPr>
-          <w:lang w:val="en-US" w:eastAsia="en-US"/>
-        </w:rPr>
-      </w:pPr>
-      <w:r>
-        <w:rPr>
-          <w:b/>
-          <w:bCs/>
-          <w:lang w:val="en-US" w:eastAsia="en-US"/>
-        </w:rPr>
-        <w:t>GUI</w:t>
-      </w:r>
-      <w:r>
-        <w:rPr>
-          <w:lang w:val="en-US" w:eastAsia="en-US"/>
-        </w:rPr>
-        <w:tab/>
-      </w:r>
-      <w:r>
-        <w:rPr>
-          <w:lang w:val="en-US" w:eastAsia="en-US"/>
-        </w:rPr>
-        <w:tab/>
-        <w:t>Graphical User Interface</w:t>
       </w:r>
     </w:p>
     <w:p>
@@ -2855,7 +2701,7 @@
       <w:pPr>
         <w:pStyle w:val="Ttulo1"/>
       </w:pPr>
-      <w:bookmarkStart w:id="0" w:name="_Toc96020443"/>
+      <w:bookmarkStart w:id="0" w:name="_Toc96093534"/>
       <w:r>
         <w:t>Introdução</w:t>
       </w:r>
@@ -2895,10 +2741,40 @@
         <w:t>com as especificações impostas nesta fase,</w:t>
       </w:r>
       <w:r>
-        <w:t xml:space="preserve"> seguidas de uma planificação horária,</w:t>
-      </w:r>
-      <w:r>
-        <w:t xml:space="preserve"> tal como uma ligeira conclusão. </w:t>
+        <w:t xml:space="preserve"> </w:t>
+      </w:r>
+      <w:r>
+        <w:t xml:space="preserve">nomeadamente: </w:t>
+      </w:r>
+      <w:r>
+        <w:t>arquitetura e funcionalidades do sistema; hardware e</w:t>
+      </w:r>
+      <w:r>
+        <w:t xml:space="preserve"> software</w:t>
+      </w:r>
+      <w:r>
+        <w:t xml:space="preserve"> necessários</w:t>
+      </w:r>
+      <w:r>
+        <w:t>;</w:t>
+      </w:r>
+      <w:r>
+        <w:t xml:space="preserve"> </w:t>
+      </w:r>
+      <w:r>
+        <w:t>planificação horária</w:t>
+      </w:r>
+      <w:r>
+        <w:t>.</w:t>
+      </w:r>
+      <w:r>
+        <w:t xml:space="preserve"> </w:t>
+      </w:r>
+      <w:r>
+        <w:t>T</w:t>
+      </w:r>
+      <w:r>
+        <w:t xml:space="preserve">al como uma ligeira conclusão. </w:t>
       </w:r>
     </w:p>
     <w:p>
@@ -2915,7 +2791,7 @@
       <w:pPr>
         <w:pStyle w:val="Ttulo1"/>
       </w:pPr>
-      <w:bookmarkStart w:id="1" w:name="_Toc96020444"/>
+      <w:bookmarkStart w:id="1" w:name="_Toc96093535"/>
       <w:r>
         <w:lastRenderedPageBreak/>
         <w:t>Especificação da Fase A</w:t>
@@ -2927,7 +2803,7 @@
       <w:pPr>
         <w:pStyle w:val="Ttulo2"/>
       </w:pPr>
-      <w:bookmarkStart w:id="2" w:name="_Toc96020445"/>
+      <w:bookmarkStart w:id="2" w:name="_Toc96093536"/>
       <w:r>
         <w:t>Arquitetura e Funcionalidades dos sistemas</w:t>
       </w:r>
@@ -2949,16 +2825,118 @@
         <w:rPr>
           <w:noProof/>
         </w:rPr>
+        <w:drawing>
+          <wp:anchor distT="0" distB="0" distL="114300" distR="114300" simplePos="0" relativeHeight="251694080" behindDoc="0" locked="0" layoutInCell="1" allowOverlap="1" wp14:anchorId="1ABB60FB" wp14:editId="1AC2D45E">
+            <wp:simplePos x="0" y="0"/>
+            <wp:positionH relativeFrom="margin">
+              <wp:align>right</wp:align>
+            </wp:positionH>
+            <wp:positionV relativeFrom="paragraph">
+              <wp:posOffset>1270</wp:posOffset>
+            </wp:positionV>
+            <wp:extent cx="5400040" cy="1356995"/>
+            <wp:effectExtent l="0" t="0" r="0" b="0"/>
+            <wp:wrapNone/>
+            <wp:docPr id="83" name="Imagem 83"/>
+            <wp:cNvGraphicFramePr>
+              <a:graphicFrameLocks xmlns:a="http://schemas.openxmlformats.org/drawingml/2006/main" noChangeAspect="1"/>
+            </wp:cNvGraphicFramePr>
+            <a:graphic xmlns:a="http://schemas.openxmlformats.org/drawingml/2006/main">
+              <a:graphicData uri="http://schemas.openxmlformats.org/drawingml/2006/picture">
+                <pic:pic xmlns:pic="http://schemas.openxmlformats.org/drawingml/2006/picture">
+                  <pic:nvPicPr>
+                    <pic:cNvPr id="0" name="Picture 1"/>
+                    <pic:cNvPicPr>
+                      <a:picLocks noChangeAspect="1" noChangeArrowheads="1"/>
+                    </pic:cNvPicPr>
+                  </pic:nvPicPr>
+                  <pic:blipFill>
+                    <a:blip r:embed="rId11">
+                      <a:extLst>
+                        <a:ext uri="{28A0092B-C50C-407E-A947-70E740481C1C}">
+                          <a14:useLocalDpi xmlns:a14="http://schemas.microsoft.com/office/drawing/2010/main" val="0"/>
+                        </a:ext>
+                      </a:extLst>
+                    </a:blip>
+                    <a:srcRect/>
+                    <a:stretch>
+                      <a:fillRect/>
+                    </a:stretch>
+                  </pic:blipFill>
+                  <pic:spPr bwMode="auto">
+                    <a:xfrm>
+                      <a:off x="0" y="0"/>
+                      <a:ext cx="5400040" cy="1356995"/>
+                    </a:xfrm>
+                    <a:prstGeom prst="rect">
+                      <a:avLst/>
+                    </a:prstGeom>
+                    <a:noFill/>
+                    <a:ln>
+                      <a:noFill/>
+                    </a:ln>
+                  </pic:spPr>
+                </pic:pic>
+              </a:graphicData>
+            </a:graphic>
+            <wp14:sizeRelH relativeFrom="page">
+              <wp14:pctWidth>0</wp14:pctWidth>
+            </wp14:sizeRelH>
+            <wp14:sizeRelV relativeFrom="page">
+              <wp14:pctHeight>0</wp14:pctHeight>
+            </wp14:sizeRelV>
+          </wp:anchor>
+        </w:drawing>
+      </w:r>
+    </w:p>
+    <w:p>
+      <w:pPr>
+        <w:widowControl/>
+        <w:spacing w:after="160" w:line="259" w:lineRule="auto"/>
+        <w:jc w:val="left"/>
+      </w:pPr>
+    </w:p>
+    <w:p>
+      <w:pPr>
+        <w:widowControl/>
+        <w:spacing w:after="160" w:line="259" w:lineRule="auto"/>
+        <w:jc w:val="left"/>
+      </w:pPr>
+    </w:p>
+    <w:p>
+      <w:pPr>
+        <w:widowControl/>
+        <w:spacing w:after="160" w:line="259" w:lineRule="auto"/>
+        <w:jc w:val="left"/>
+      </w:pPr>
+    </w:p>
+    <w:p>
+      <w:pPr>
+        <w:widowControl/>
+        <w:spacing w:after="160" w:line="259" w:lineRule="auto"/>
+        <w:jc w:val="left"/>
+      </w:pPr>
+    </w:p>
+    <w:p>
+      <w:pPr>
+        <w:widowControl/>
+        <w:spacing w:after="160" w:line="259" w:lineRule="auto"/>
+        <w:jc w:val="left"/>
+      </w:pPr>
+      <w:r>
+        <w:rPr>
+          <w:noProof/>
+        </w:rPr>
         <mc:AlternateContent>
           <mc:Choice Requires="wps">
             <w:drawing>
-              <wp:anchor distT="0" distB="0" distL="114300" distR="114300" simplePos="0" relativeHeight="251696128" behindDoc="0" locked="0" layoutInCell="1" allowOverlap="1" wp14:anchorId="127211F2" wp14:editId="71BE9C13">
+              <wp:anchor distT="0" distB="0" distL="114300" distR="114300" simplePos="0" relativeHeight="251696128" behindDoc="0" locked="0" layoutInCell="1" allowOverlap="1" wp14:anchorId="127211F2" wp14:editId="33209FDC">
                 <wp:simplePos x="0" y="0"/>
-                <wp:positionH relativeFrom="column">
-                  <wp:posOffset>0</wp:posOffset>
+                <wp:positionH relativeFrom="margin">
+                  <wp:align>right</wp:align>
                 </wp:positionH>
                 <wp:positionV relativeFrom="paragraph">
-                  <wp:posOffset>1419225</wp:posOffset>
+                  <wp:posOffset>12065</wp:posOffset>
                 </wp:positionV>
                 <wp:extent cx="5400040" cy="635"/>
                 <wp:effectExtent l="0" t="0" r="0" b="0"/>
@@ -2999,7 +2977,7 @@
                                 <w:lang w:eastAsia="en-US"/>
                               </w:rPr>
                             </w:pPr>
-                            <w:bookmarkStart w:id="3" w:name="_Toc96020449"/>
+                            <w:bookmarkStart w:id="3" w:name="_Toc96093550"/>
                             <w:r>
                               <w:rPr>
                                 <w:sz w:val="20"/>
@@ -3072,7 +3050,7 @@
                 <v:stroke joinstyle="miter"/>
                 <v:path gradientshapeok="t" o:connecttype="rect"/>
               </v:shapetype>
-              <v:shape id="Caixa de texto 1" o:spid="_x0000_s1031" type="#_x0000_t202" style="position:absolute;left:0;text-align:left;margin-left:0;margin-top:111.75pt;width:425.2pt;height:.05pt;z-index:251696128;visibility:visible;mso-wrap-style:square;mso-wrap-distance-left:9pt;mso-wrap-distance-top:0;mso-wrap-distance-right:9pt;mso-wrap-distance-bottom:0;mso-position-horizontal:absolute;mso-position-horizontal-relative:text;mso-position-vertical:absolute;mso-position-vertical-relative:text;v-text-anchor:top" o:gfxdata="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" stroked="f">
+              <v:shape id="Caixa de texto 1" o:spid="_x0000_s1031" type="#_x0000_t202" style="position:absolute;margin-left:374pt;margin-top:.95pt;width:425.2pt;height:.05pt;z-index:251696128;visibility:visible;mso-wrap-style:square;mso-wrap-distance-left:9pt;mso-wrap-distance-top:0;mso-wrap-distance-right:9pt;mso-wrap-distance-bottom:0;mso-position-horizontal:right;mso-position-horizontal-relative:margin;mso-position-vertical:absolute;mso-position-vertical-relative:text;v-text-anchor:top" o:gfxdata="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" stroked="f">
                 <v:textbox style="mso-fit-shape-to-text:t" inset="0,0,0,0">
                   <w:txbxContent>
                     <w:p>
@@ -3088,7 +3066,7 @@
                           <w:lang w:eastAsia="en-US"/>
                         </w:rPr>
                       </w:pPr>
-                      <w:bookmarkStart w:id="4" w:name="_Toc96020449"/>
+                      <w:bookmarkStart w:id="4" w:name="_Toc96093550"/>
                       <w:r>
                         <w:rPr>
                           <w:sz w:val="20"/>
@@ -3143,84 +3121,335 @@
                     </w:p>
                   </w:txbxContent>
                 </v:textbox>
+                <w10:wrap anchorx="margin"/>
               </v:shape>
             </w:pict>
           </mc:Fallback>
         </mc:AlternateContent>
       </w:r>
-      <w:r>
-        <w:rPr>
-          <w:noProof/>
-        </w:rPr>
-        <w:drawing>
-          <wp:anchor distT="0" distB="0" distL="114300" distR="114300" simplePos="0" relativeHeight="251694080" behindDoc="0" locked="0" layoutInCell="1" allowOverlap="1" wp14:anchorId="1ABB60FB" wp14:editId="14641190">
-            <wp:simplePos x="0" y="0"/>
-            <wp:positionH relativeFrom="margin">
-              <wp:align>right</wp:align>
-            </wp:positionH>
-            <wp:positionV relativeFrom="paragraph">
-              <wp:posOffset>5080</wp:posOffset>
-            </wp:positionV>
-            <wp:extent cx="5400040" cy="1356995"/>
-            <wp:effectExtent l="0" t="0" r="0" b="0"/>
-            <wp:wrapNone/>
-            <wp:docPr id="83" name="Imagem 83"/>
-            <wp:cNvGraphicFramePr>
-              <a:graphicFrameLocks xmlns:a="http://schemas.openxmlformats.org/drawingml/2006/main" noChangeAspect="1"/>
-            </wp:cNvGraphicFramePr>
-            <a:graphic xmlns:a="http://schemas.openxmlformats.org/drawingml/2006/main">
-              <a:graphicData uri="http://schemas.openxmlformats.org/drawingml/2006/picture">
-                <pic:pic xmlns:pic="http://schemas.openxmlformats.org/drawingml/2006/picture">
-                  <pic:nvPicPr>
-                    <pic:cNvPr id="0" name="Picture 1"/>
-                    <pic:cNvPicPr>
-                      <a:picLocks noChangeAspect="1" noChangeArrowheads="1"/>
-                    </pic:cNvPicPr>
-                  </pic:nvPicPr>
-                  <pic:blipFill>
-                    <a:blip r:embed="rId10">
-                      <a:extLst>
-                        <a:ext uri="{28A0092B-C50C-407E-A947-70E740481C1C}">
-                          <a14:useLocalDpi xmlns:a14="http://schemas.microsoft.com/office/drawing/2010/main" val="0"/>
-                        </a:ext>
-                      </a:extLst>
-                    </a:blip>
-                    <a:srcRect/>
-                    <a:stretch>
-                      <a:fillRect/>
-                    </a:stretch>
-                  </pic:blipFill>
-                  <pic:spPr bwMode="auto">
-                    <a:xfrm>
-                      <a:off x="0" y="0"/>
-                      <a:ext cx="5400040" cy="1356995"/>
-                    </a:xfrm>
-                    <a:prstGeom prst="rect">
-                      <a:avLst/>
-                    </a:prstGeom>
-                    <a:noFill/>
-                    <a:ln>
-                      <a:noFill/>
-                    </a:ln>
-                  </pic:spPr>
-                </pic:pic>
-              </a:graphicData>
-            </a:graphic>
-            <wp14:sizeRelH relativeFrom="page">
-              <wp14:pctWidth>0</wp14:pctWidth>
-            </wp14:sizeRelH>
-            <wp14:sizeRelV relativeFrom="page">
-              <wp14:pctHeight>0</wp14:pctHeight>
-            </wp14:sizeRelV>
-          </wp:anchor>
-        </w:drawing>
-      </w:r>
     </w:p>
     <w:p>
       <w:pPr>
         <w:widowControl/>
         <w:spacing w:after="160" w:line="259" w:lineRule="auto"/>
         <w:jc w:val="left"/>
+      </w:pPr>
+    </w:p>
+    <w:p>
+      <w:pPr>
+        <w:widowControl/>
+        <w:spacing w:after="160" w:line="259" w:lineRule="auto"/>
+      </w:pPr>
+      <w:r>
+        <w:t>Esta tarefa consiste na implementação e desenvolvimento</w:t>
+      </w:r>
+      <w:r>
+        <w:t xml:space="preserve"> de sistemas terminais necessários à aquisição de dados </w:t>
+      </w:r>
+      <w:r>
+        <w:t>meteorológicos, conjugados com o seu envio, utilizando uma comunicação</w:t>
+      </w:r>
+      <w:r>
+        <w:t xml:space="preserve"> sem fios (BLE) para o </w:t>
+      </w:r>
+      <w:r>
+        <w:rPr>
+          <w:i/>
+          <w:iCs/>
+        </w:rPr>
+        <w:t>gateway</w:t>
+      </w:r>
+      <w:r>
+        <w:t xml:space="preserve"> (dispositivo central). </w:t>
+      </w:r>
+    </w:p>
+    <w:p>
+      <w:pPr>
+        <w:widowControl/>
+        <w:spacing w:after="160" w:line="259" w:lineRule="auto"/>
+      </w:pPr>
+      <w:r>
+        <w:t xml:space="preserve">A temperatura </w:t>
+      </w:r>
+      <w:r>
+        <w:t>e humidade relativa do ar enquadram-se no domínio dos dados meteorológicos.</w:t>
+      </w:r>
+    </w:p>
+    <w:p>
+      <w:pPr>
+        <w:widowControl/>
+        <w:spacing w:after="160" w:line="259" w:lineRule="auto"/>
+      </w:pPr>
+      <w:r>
+        <w:t>O sistema sensor terminal enviará os dados via BLE para o dispositivo central (</w:t>
+      </w:r>
+      <w:r>
+        <w:rPr>
+          <w:i/>
+          <w:iCs/>
+        </w:rPr>
+        <w:t>gateway</w:t>
+      </w:r>
+      <w:r>
+        <w:t xml:space="preserve">), </w:t>
+      </w:r>
+      <w:r>
+        <w:t xml:space="preserve">cuja função é o encaminhamento dos mesmos, via </w:t>
+      </w:r>
+      <w:r>
+        <w:rPr>
+          <w:i/>
+          <w:iCs/>
+        </w:rPr>
+        <w:t>Internet</w:t>
+      </w:r>
+      <w:r>
+        <w:rPr>
+          <w:i/>
+          <w:iCs/>
+        </w:rPr>
+        <w:t xml:space="preserve">, </w:t>
+      </w:r>
+      <w:r>
+        <w:t>para uma base de dados central do sistema.</w:t>
+      </w:r>
+    </w:p>
+    <w:p>
+      <w:pPr>
+        <w:widowControl/>
+        <w:spacing w:after="160" w:line="259" w:lineRule="auto"/>
+      </w:pPr>
+      <w:r>
+        <w:t xml:space="preserve">Os dados obtidos pelo sistema sensor irão ser enviados de forma periódica para o respetivo </w:t>
+      </w:r>
+      <w:r>
+        <w:rPr>
+          <w:i/>
+          <w:iCs/>
+        </w:rPr>
+        <w:t>gateway</w:t>
+      </w:r>
+      <w:r>
+        <w:t>.</w:t>
+      </w:r>
+    </w:p>
+    <w:p>
+      <w:pPr>
+        <w:widowControl/>
+        <w:spacing w:after="160" w:line="259" w:lineRule="auto"/>
+      </w:pPr>
+      <w:r>
+        <w:t xml:space="preserve">Em </w:t>
+      </w:r>
+      <w:r>
+        <w:t xml:space="preserve">suma, esta fase implica a programação do sistema sensor e do </w:t>
+      </w:r>
+      <w:r>
+        <w:rPr>
+          <w:i/>
+          <w:iCs/>
+        </w:rPr>
+        <w:t>gateway</w:t>
+      </w:r>
+      <w:r>
+        <w:t xml:space="preserve">, do qual será utilizado o </w:t>
+      </w:r>
+      <w:r>
+        <w:rPr>
+          <w:i/>
+          <w:iCs/>
+        </w:rPr>
+        <w:t>IDE</w:t>
+      </w:r>
+      <w:r>
+        <w:t xml:space="preserve"> </w:t>
+      </w:r>
+      <w:proofErr w:type="spellStart"/>
+      <w:r>
+        <w:t>Arduino</w:t>
+      </w:r>
+      <w:proofErr w:type="spellEnd"/>
+      <w:r>
+        <w:t>.</w:t>
+      </w:r>
+    </w:p>
+    <w:p>
+      <w:pPr>
+        <w:widowControl/>
+        <w:spacing w:after="160" w:line="259" w:lineRule="auto"/>
+      </w:pPr>
+      <w:r>
+        <w:t xml:space="preserve">Lista de </w:t>
+      </w:r>
+      <w:r>
+        <w:t>etapas</w:t>
+      </w:r>
+      <w:r>
+        <w:t xml:space="preserve"> necessárias </w:t>
+      </w:r>
+      <w:r>
+        <w:t>para a</w:t>
+      </w:r>
+      <w:r>
+        <w:t xml:space="preserve"> realização da fase A: </w:t>
+      </w:r>
+    </w:p>
+    <w:p>
+      <w:pPr>
+        <w:pStyle w:val="PargrafodaLista"/>
+        <w:widowControl/>
+        <w:numPr>
+          <w:ilvl w:val="0"/>
+          <w:numId w:val="36"/>
+        </w:numPr>
+        <w:spacing w:after="160" w:line="259" w:lineRule="auto"/>
+      </w:pPr>
+      <w:r>
+        <w:t>Obtenção das amostras dos sensores.</w:t>
+      </w:r>
+    </w:p>
+    <w:p>
+      <w:pPr>
+        <w:pStyle w:val="PargrafodaLista"/>
+        <w:widowControl/>
+        <w:numPr>
+          <w:ilvl w:val="0"/>
+          <w:numId w:val="36"/>
+        </w:numPr>
+        <w:spacing w:after="160" w:line="259" w:lineRule="auto"/>
+      </w:pPr>
+      <w:r>
+        <w:t xml:space="preserve">Conversão e processamento </w:t>
+      </w:r>
+      <w:r>
+        <w:t>dos valores lidos</w:t>
+      </w:r>
+      <w:r>
+        <w:t>, com recurso a realização de testes.</w:t>
+      </w:r>
+    </w:p>
+    <w:p>
+      <w:pPr>
+        <w:pStyle w:val="PargrafodaLista"/>
+        <w:widowControl/>
+        <w:numPr>
+          <w:ilvl w:val="0"/>
+          <w:numId w:val="36"/>
+        </w:numPr>
+        <w:spacing w:after="160" w:line="259" w:lineRule="auto"/>
+      </w:pPr>
+      <w:r>
+        <w:t>Impressão dos dados adquiridos</w:t>
+      </w:r>
+      <w:r>
+        <w:t xml:space="preserve"> através do programa terminal do </w:t>
+      </w:r>
+      <w:proofErr w:type="spellStart"/>
+      <w:r>
+        <w:t>Arduino</w:t>
+      </w:r>
+      <w:proofErr w:type="spellEnd"/>
+      <w:r>
+        <w:t xml:space="preserve"> (</w:t>
+      </w:r>
+      <w:r>
+        <w:rPr>
+          <w:i/>
+          <w:iCs/>
+        </w:rPr>
+        <w:t>S</w:t>
+      </w:r>
+      <w:r>
+        <w:rPr>
+          <w:i/>
+          <w:iCs/>
+        </w:rPr>
+        <w:t xml:space="preserve">erial </w:t>
+      </w:r>
+      <w:r>
+        <w:rPr>
+          <w:i/>
+          <w:iCs/>
+        </w:rPr>
+        <w:t>M</w:t>
+      </w:r>
+      <w:r>
+        <w:rPr>
+          <w:i/>
+          <w:iCs/>
+        </w:rPr>
+        <w:t>onitor</w:t>
+      </w:r>
+      <w:r>
+        <w:t>).</w:t>
+      </w:r>
+    </w:p>
+    <w:p>
+      <w:pPr>
+        <w:pStyle w:val="PargrafodaLista"/>
+        <w:widowControl/>
+        <w:numPr>
+          <w:ilvl w:val="0"/>
+          <w:numId w:val="36"/>
+        </w:numPr>
+        <w:spacing w:after="160" w:line="259" w:lineRule="auto"/>
+      </w:pPr>
+      <w:r>
+        <w:t>Transmissão dos dados</w:t>
+      </w:r>
+      <w:r>
+        <w:t xml:space="preserve"> via BLE para o </w:t>
+      </w:r>
+      <w:r>
+        <w:rPr>
+          <w:i/>
+          <w:iCs/>
+        </w:rPr>
+        <w:t>gateway</w:t>
+      </w:r>
+      <w:r>
+        <w:rPr>
+          <w:i/>
+          <w:iCs/>
+        </w:rPr>
+        <w:t>.</w:t>
+      </w:r>
+    </w:p>
+    <w:p>
+      <w:pPr>
+        <w:pStyle w:val="PargrafodaLista"/>
+        <w:widowControl/>
+        <w:numPr>
+          <w:ilvl w:val="0"/>
+          <w:numId w:val="36"/>
+        </w:numPr>
+        <w:spacing w:after="160" w:line="259" w:lineRule="auto"/>
+      </w:pPr>
+      <w:r>
+        <w:t xml:space="preserve">Transferir os dados recolhidos para serem armazenados e visualizados num servidor </w:t>
+      </w:r>
+      <w:r>
+        <w:rPr>
+          <w:i/>
+          <w:iCs/>
+        </w:rPr>
+        <w:t>online</w:t>
+      </w:r>
+      <w:r>
+        <w:rPr>
+          <w:i/>
+          <w:iCs/>
+        </w:rPr>
+        <w:t xml:space="preserve"> (ThingSpeak)</w:t>
+      </w:r>
+      <w:r>
+        <w:t>, com auxílio da comunicação Wi-Fi.</w:t>
+      </w:r>
+    </w:p>
+    <w:p>
+      <w:pPr>
+        <w:widowControl/>
+        <w:spacing w:after="160" w:line="259" w:lineRule="auto"/>
         <w:rPr>
           <w:rFonts w:eastAsiaTheme="minorHAnsi"/>
           <w:color w:val="000000"/>
@@ -3235,11 +3464,1218 @@
       <w:pPr>
         <w:pStyle w:val="Ttulo2"/>
         <w:rPr>
+          <w:rFonts w:ascii="Arial" w:hAnsi="Arial" w:cs="Arial"/>
+          <w:sz w:val="22"/>
+          <w:szCs w:val="20"/>
+        </w:rPr>
+      </w:pPr>
+    </w:p>
+    <w:p>
+      <w:pPr>
+        <w:pStyle w:val="Ttulo3"/>
+        <w:rPr>
+          <w:i/>
+          <w:iCs/>
+          <w:sz w:val="28"/>
+          <w:szCs w:val="28"/>
+        </w:rPr>
+      </w:pPr>
+      <w:bookmarkStart w:id="5" w:name="_Toc96093537"/>
+      <w:r>
+        <w:rPr>
+          <w:i/>
+          <w:iCs/>
+          <w:sz w:val="28"/>
+          <w:szCs w:val="28"/>
+        </w:rPr>
+        <w:t>Hardware</w:t>
+      </w:r>
+      <w:bookmarkEnd w:id="5"/>
+    </w:p>
+    <w:p/>
+    <w:tbl>
+      <w:tblPr>
+        <w:tblStyle w:val="TabelacomGrelha"/>
+        <w:tblW w:w="8791" w:type="dxa"/>
+        <w:tblLook w:val="04A0" w:firstRow="1" w:lastRow="0" w:firstColumn="1" w:lastColumn="0" w:noHBand="0" w:noVBand="1"/>
+      </w:tblPr>
+      <w:tblGrid>
+        <w:gridCol w:w="2930"/>
+        <w:gridCol w:w="2930"/>
+        <w:gridCol w:w="2931"/>
+      </w:tblGrid>
+      <w:tr>
+        <w:trPr>
+          <w:trHeight w:val="226"/>
+        </w:trPr>
+        <w:tc>
+          <w:tcPr>
+            <w:tcW w:w="2930" w:type="dxa"/>
+            <w:shd w:val="clear" w:color="auto" w:fill="B4C6E7" w:themeFill="accent1" w:themeFillTint="66"/>
+          </w:tcPr>
+          <w:p>
+            <w:pPr>
+              <w:widowControl/>
+              <w:spacing w:after="160" w:line="259" w:lineRule="auto"/>
+              <w:jc w:val="center"/>
+              <w:rPr>
+                <w:b/>
+                <w:bCs/>
+              </w:rPr>
+            </w:pPr>
+            <w:r>
+              <w:rPr>
+                <w:b/>
+                <w:bCs/>
+              </w:rPr>
+              <w:t>Imagem</w:t>
+            </w:r>
+          </w:p>
+        </w:tc>
+        <w:tc>
+          <w:tcPr>
+            <w:tcW w:w="2930" w:type="dxa"/>
+            <w:shd w:val="clear" w:color="auto" w:fill="B4C6E7" w:themeFill="accent1" w:themeFillTint="66"/>
+          </w:tcPr>
+          <w:p>
+            <w:pPr>
+              <w:widowControl/>
+              <w:spacing w:after="160" w:line="259" w:lineRule="auto"/>
+              <w:jc w:val="center"/>
+              <w:rPr>
+                <w:b/>
+                <w:bCs/>
+              </w:rPr>
+            </w:pPr>
+            <w:r>
+              <w:rPr>
+                <w:b/>
+                <w:bCs/>
+              </w:rPr>
+              <w:t>Designação</w:t>
+            </w:r>
+          </w:p>
+        </w:tc>
+        <w:tc>
+          <w:tcPr>
+            <w:tcW w:w="2931" w:type="dxa"/>
+            <w:shd w:val="clear" w:color="auto" w:fill="B4C6E7" w:themeFill="accent1" w:themeFillTint="66"/>
+          </w:tcPr>
+          <w:p>
+            <w:pPr>
+              <w:widowControl/>
+              <w:spacing w:after="160" w:line="259" w:lineRule="auto"/>
+              <w:jc w:val="center"/>
+              <w:rPr>
+                <w:b/>
+                <w:bCs/>
+              </w:rPr>
+            </w:pPr>
+            <w:r>
+              <w:rPr>
+                <w:b/>
+                <w:bCs/>
+              </w:rPr>
+              <w:t>Descrição</w:t>
+            </w:r>
+          </w:p>
+        </w:tc>
+      </w:tr>
+      <w:tr>
+        <w:trPr>
+          <w:trHeight w:val="1596"/>
+        </w:trPr>
+        <w:tc>
+          <w:tcPr>
+            <w:tcW w:w="2930" w:type="dxa"/>
+          </w:tcPr>
+          <w:p>
+            <w:pPr>
+              <w:widowControl/>
+              <w:spacing w:after="160" w:line="259" w:lineRule="auto"/>
+              <w:jc w:val="center"/>
+              <w:rPr>
+                <w:noProof/>
+              </w:rPr>
+            </w:pPr>
+            <w:r>
+              <w:rPr>
+                <w:noProof/>
+              </w:rPr>
+              <w:drawing>
+                <wp:anchor distT="0" distB="0" distL="114300" distR="114300" simplePos="0" relativeHeight="251703296" behindDoc="0" locked="0" layoutInCell="1" allowOverlap="1" wp14:anchorId="14614087" wp14:editId="71F54A50">
+                  <wp:simplePos x="0" y="0"/>
+                  <wp:positionH relativeFrom="column">
+                    <wp:posOffset>334010</wp:posOffset>
+                  </wp:positionH>
+                  <wp:positionV relativeFrom="paragraph">
+                    <wp:posOffset>104140</wp:posOffset>
+                  </wp:positionV>
+                  <wp:extent cx="986323" cy="819150"/>
+                  <wp:effectExtent l="0" t="0" r="4445" b="0"/>
+                  <wp:wrapNone/>
+                  <wp:docPr id="14" name="Imagem 14" descr="Uma imagem com texto, eletrónica, circuito&#10;&#10;Descrição gerada automaticamente"/>
+                  <wp:cNvGraphicFramePr>
+                    <a:graphicFrameLocks xmlns:a="http://schemas.openxmlformats.org/drawingml/2006/main" noChangeAspect="1"/>
+                  </wp:cNvGraphicFramePr>
+                  <a:graphic xmlns:a="http://schemas.openxmlformats.org/drawingml/2006/main">
+                    <a:graphicData uri="http://schemas.openxmlformats.org/drawingml/2006/picture">
+                      <pic:pic xmlns:pic="http://schemas.openxmlformats.org/drawingml/2006/picture">
+                        <pic:nvPicPr>
+                          <pic:cNvPr id="14" name="Imagem 14" descr="Uma imagem com texto, eletrónica, circuito&#10;&#10;Descrição gerada automaticamente"/>
+                          <pic:cNvPicPr>
+                            <a:picLocks noChangeAspect="1" noChangeArrowheads="1"/>
+                          </pic:cNvPicPr>
+                        </pic:nvPicPr>
+                        <pic:blipFill rotWithShape="1">
+                          <a:blip r:embed="rId12" cstate="print">
+                            <a:extLst>
+                              <a:ext uri="{28A0092B-C50C-407E-A947-70E740481C1C}">
+                                <a14:useLocalDpi xmlns:a14="http://schemas.microsoft.com/office/drawing/2010/main" val="0"/>
+                              </a:ext>
+                            </a:extLst>
+                          </a:blip>
+                          <a:srcRect t="9322" b="7627"/>
+                          <a:stretch/>
+                        </pic:blipFill>
+                        <pic:spPr bwMode="auto">
+                          <a:xfrm>
+                            <a:off x="0" y="0"/>
+                            <a:ext cx="986323" cy="819150"/>
+                          </a:xfrm>
+                          <a:prstGeom prst="rect">
+                            <a:avLst/>
+                          </a:prstGeom>
+                          <a:noFill/>
+                          <a:ln>
+                            <a:noFill/>
+                          </a:ln>
+                          <a:extLst>
+                            <a:ext uri="{53640926-AAD7-44D8-BBD7-CCE9431645EC}">
+                              <a14:shadowObscured xmlns:a14="http://schemas.microsoft.com/office/drawing/2010/main"/>
+                            </a:ext>
+                          </a:extLst>
+                        </pic:spPr>
+                      </pic:pic>
+                    </a:graphicData>
+                  </a:graphic>
+                  <wp14:sizeRelH relativeFrom="page">
+                    <wp14:pctWidth>0</wp14:pctWidth>
+                  </wp14:sizeRelH>
+                  <wp14:sizeRelV relativeFrom="page">
+                    <wp14:pctHeight>0</wp14:pctHeight>
+                  </wp14:sizeRelV>
+                </wp:anchor>
+              </w:drawing>
+            </w:r>
+          </w:p>
+          <w:p>
+            <w:pPr>
+              <w:widowControl/>
+              <w:spacing w:after="160" w:line="259" w:lineRule="auto"/>
+              <w:jc w:val="center"/>
+            </w:pPr>
+          </w:p>
+        </w:tc>
+        <w:tc>
+          <w:tcPr>
+            <w:tcW w:w="2930" w:type="dxa"/>
+          </w:tcPr>
+          <w:p>
+            <w:pPr>
+              <w:widowControl/>
+              <w:spacing w:after="160" w:line="259" w:lineRule="auto"/>
+              <w:jc w:val="center"/>
+            </w:pPr>
+          </w:p>
+          <w:p>
+            <w:pPr>
+              <w:widowControl/>
+              <w:spacing w:after="160" w:line="259" w:lineRule="auto"/>
+              <w:jc w:val="center"/>
+            </w:pPr>
+            <w:r>
+              <w:t>ESP32-DevKitC-32D</w:t>
+            </w:r>
+          </w:p>
+        </w:tc>
+        <w:tc>
+          <w:tcPr>
+            <w:tcW w:w="2931" w:type="dxa"/>
+          </w:tcPr>
+          <w:p>
+            <w:pPr>
+              <w:widowControl/>
+              <w:spacing w:after="160" w:line="259" w:lineRule="auto"/>
+            </w:pPr>
+            <w:r>
+              <w:t>2 placas: uma para a implementação do sistema sensor e outra para o gateway BLE/Wi-Fi</w:t>
+            </w:r>
+          </w:p>
+        </w:tc>
+      </w:tr>
+      <w:tr>
+        <w:trPr>
+          <w:trHeight w:val="1562"/>
+        </w:trPr>
+        <w:tc>
+          <w:tcPr>
+            <w:tcW w:w="2930" w:type="dxa"/>
+          </w:tcPr>
+          <w:p>
+            <w:pPr>
+              <w:widowControl/>
+              <w:spacing w:after="160" w:line="259" w:lineRule="auto"/>
+              <w:jc w:val="center"/>
+              <w:rPr>
+                <w:noProof/>
+              </w:rPr>
+            </w:pPr>
+            <w:r>
+              <w:rPr>
+                <w:noProof/>
+              </w:rPr>
+              <w:drawing>
+                <wp:anchor distT="0" distB="0" distL="114300" distR="114300" simplePos="0" relativeHeight="251704320" behindDoc="0" locked="0" layoutInCell="1" allowOverlap="1" wp14:anchorId="6A30E602" wp14:editId="70F4B9CF">
+                  <wp:simplePos x="0" y="0"/>
+                  <wp:positionH relativeFrom="column">
+                    <wp:posOffset>219075</wp:posOffset>
+                  </wp:positionH>
+                  <wp:positionV relativeFrom="paragraph">
+                    <wp:posOffset>54610</wp:posOffset>
+                  </wp:positionV>
+                  <wp:extent cx="1304925" cy="857250"/>
+                  <wp:effectExtent l="0" t="0" r="9525" b="0"/>
+                  <wp:wrapNone/>
+                  <wp:docPr id="15" name="Imagem 15" descr="Uma imagem com texto, eletrónica&#10;&#10;Descrição gerada automaticamente"/>
+                  <wp:cNvGraphicFramePr>
+                    <a:graphicFrameLocks xmlns:a="http://schemas.openxmlformats.org/drawingml/2006/main" noChangeAspect="1"/>
+                  </wp:cNvGraphicFramePr>
+                  <a:graphic xmlns:a="http://schemas.openxmlformats.org/drawingml/2006/main">
+                    <a:graphicData uri="http://schemas.openxmlformats.org/drawingml/2006/picture">
+                      <pic:pic xmlns:pic="http://schemas.openxmlformats.org/drawingml/2006/picture">
+                        <pic:nvPicPr>
+                          <pic:cNvPr id="15" name="Imagem 15" descr="Uma imagem com texto, eletrónica&#10;&#10;Descrição gerada automaticamente"/>
+                          <pic:cNvPicPr>
+                            <a:picLocks noChangeAspect="1" noChangeArrowheads="1"/>
+                          </pic:cNvPicPr>
+                        </pic:nvPicPr>
+                        <pic:blipFill rotWithShape="1">
+                          <a:blip r:embed="rId13" cstate="print">
+                            <a:extLst>
+                              <a:ext uri="{28A0092B-C50C-407E-A947-70E740481C1C}">
+                                <a14:useLocalDpi xmlns:a14="http://schemas.microsoft.com/office/drawing/2010/main" val="0"/>
+                              </a:ext>
+                            </a:extLst>
+                          </a:blip>
+                          <a:srcRect l="7927" t="21952" r="8537" b="23170"/>
+                          <a:stretch/>
+                        </pic:blipFill>
+                        <pic:spPr bwMode="auto">
+                          <a:xfrm>
+                            <a:off x="0" y="0"/>
+                            <a:ext cx="1304925" cy="857250"/>
+                          </a:xfrm>
+                          <a:prstGeom prst="rect">
+                            <a:avLst/>
+                          </a:prstGeom>
+                          <a:noFill/>
+                          <a:ln>
+                            <a:noFill/>
+                          </a:ln>
+                          <a:extLst>
+                            <a:ext uri="{53640926-AAD7-44D8-BBD7-CCE9431645EC}">
+                              <a14:shadowObscured xmlns:a14="http://schemas.microsoft.com/office/drawing/2010/main"/>
+                            </a:ext>
+                          </a:extLst>
+                        </pic:spPr>
+                      </pic:pic>
+                    </a:graphicData>
+                  </a:graphic>
+                  <wp14:sizeRelH relativeFrom="page">
+                    <wp14:pctWidth>0</wp14:pctWidth>
+                  </wp14:sizeRelH>
+                  <wp14:sizeRelV relativeFrom="page">
+                    <wp14:pctHeight>0</wp14:pctHeight>
+                  </wp14:sizeRelV>
+                </wp:anchor>
+              </w:drawing>
+            </w:r>
+          </w:p>
+          <w:p>
+            <w:pPr>
+              <w:widowControl/>
+              <w:spacing w:after="160" w:line="259" w:lineRule="auto"/>
+              <w:jc w:val="center"/>
+              <w:rPr>
+                <w:noProof/>
+              </w:rPr>
+            </w:pPr>
+          </w:p>
+          <w:p>
+            <w:pPr>
+              <w:widowControl/>
+              <w:spacing w:after="160" w:line="259" w:lineRule="auto"/>
+              <w:jc w:val="center"/>
+            </w:pPr>
+          </w:p>
+        </w:tc>
+        <w:tc>
+          <w:tcPr>
+            <w:tcW w:w="2930" w:type="dxa"/>
+          </w:tcPr>
+          <w:p>
+            <w:pPr>
+              <w:widowControl/>
+              <w:spacing w:after="160" w:line="259" w:lineRule="auto"/>
+              <w:jc w:val="center"/>
+            </w:pPr>
+          </w:p>
+          <w:p>
+            <w:pPr>
+              <w:widowControl/>
+              <w:spacing w:after="160" w:line="259" w:lineRule="auto"/>
+              <w:jc w:val="center"/>
+            </w:pPr>
+            <w:r>
+              <w:t>DHT11</w:t>
+            </w:r>
+          </w:p>
+        </w:tc>
+        <w:tc>
+          <w:tcPr>
+            <w:tcW w:w="2931" w:type="dxa"/>
+          </w:tcPr>
+          <w:p>
+            <w:pPr>
+              <w:widowControl/>
+              <w:spacing w:after="160" w:line="259" w:lineRule="auto"/>
+            </w:pPr>
+            <w:r>
+              <w:t>Sensor de temperatura e humidade</w:t>
+            </w:r>
+          </w:p>
+        </w:tc>
+      </w:tr>
+      <w:tr>
+        <w:trPr>
+          <w:trHeight w:val="1684"/>
+        </w:trPr>
+        <w:tc>
+          <w:tcPr>
+            <w:tcW w:w="2930" w:type="dxa"/>
+          </w:tcPr>
+          <w:p>
+            <w:pPr>
+              <w:widowControl/>
+              <w:spacing w:after="160" w:line="259" w:lineRule="auto"/>
+              <w:jc w:val="center"/>
+              <w:rPr>
+                <w:noProof/>
+              </w:rPr>
+            </w:pPr>
+            <w:r>
+              <w:rPr>
+                <w:noProof/>
+              </w:rPr>
+              <w:drawing>
+                <wp:anchor distT="0" distB="0" distL="114300" distR="114300" simplePos="0" relativeHeight="251705344" behindDoc="0" locked="0" layoutInCell="1" allowOverlap="1" wp14:anchorId="7789274B" wp14:editId="63B55411">
+                  <wp:simplePos x="0" y="0"/>
+                  <wp:positionH relativeFrom="column">
+                    <wp:posOffset>278765</wp:posOffset>
+                  </wp:positionH>
+                  <wp:positionV relativeFrom="paragraph">
+                    <wp:posOffset>104465</wp:posOffset>
+                  </wp:positionV>
+                  <wp:extent cx="1246342" cy="857250"/>
+                  <wp:effectExtent l="0" t="0" r="0" b="0"/>
+                  <wp:wrapNone/>
+                  <wp:docPr id="16" name="Imagem 16"/>
+                  <wp:cNvGraphicFramePr>
+                    <a:graphicFrameLocks xmlns:a="http://schemas.openxmlformats.org/drawingml/2006/main" noChangeAspect="1"/>
+                  </wp:cNvGraphicFramePr>
+                  <a:graphic xmlns:a="http://schemas.openxmlformats.org/drawingml/2006/main">
+                    <a:graphicData uri="http://schemas.openxmlformats.org/drawingml/2006/picture">
+                      <pic:pic xmlns:pic="http://schemas.openxmlformats.org/drawingml/2006/picture">
+                        <pic:nvPicPr>
+                          <pic:cNvPr id="0" name="Picture 5"/>
+                          <pic:cNvPicPr>
+                            <a:picLocks noChangeAspect="1" noChangeArrowheads="1"/>
+                          </pic:cNvPicPr>
+                        </pic:nvPicPr>
+                        <pic:blipFill rotWithShape="1">
+                          <a:blip r:embed="rId14" cstate="print">
+                            <a:extLst>
+                              <a:ext uri="{28A0092B-C50C-407E-A947-70E740481C1C}">
+                                <a14:useLocalDpi xmlns:a14="http://schemas.microsoft.com/office/drawing/2010/main" val="0"/>
+                              </a:ext>
+                            </a:extLst>
+                          </a:blip>
+                          <a:srcRect t="7620" b="6608"/>
+                          <a:stretch/>
+                        </pic:blipFill>
+                        <pic:spPr bwMode="auto">
+                          <a:xfrm>
+                            <a:off x="0" y="0"/>
+                            <a:ext cx="1246342" cy="857250"/>
+                          </a:xfrm>
+                          <a:prstGeom prst="rect">
+                            <a:avLst/>
+                          </a:prstGeom>
+                          <a:noFill/>
+                          <a:ln>
+                            <a:noFill/>
+                          </a:ln>
+                          <a:extLst>
+                            <a:ext uri="{53640926-AAD7-44D8-BBD7-CCE9431645EC}">
+                              <a14:shadowObscured xmlns:a14="http://schemas.microsoft.com/office/drawing/2010/main"/>
+                            </a:ext>
+                          </a:extLst>
+                        </pic:spPr>
+                      </pic:pic>
+                    </a:graphicData>
+                  </a:graphic>
+                  <wp14:sizeRelH relativeFrom="page">
+                    <wp14:pctWidth>0</wp14:pctWidth>
+                  </wp14:sizeRelH>
+                  <wp14:sizeRelV relativeFrom="page">
+                    <wp14:pctHeight>0</wp14:pctHeight>
+                  </wp14:sizeRelV>
+                </wp:anchor>
+              </w:drawing>
+            </w:r>
+          </w:p>
+          <w:p>
+            <w:pPr>
+              <w:widowControl/>
+              <w:spacing w:after="160" w:line="259" w:lineRule="auto"/>
+              <w:jc w:val="center"/>
+            </w:pPr>
+          </w:p>
+        </w:tc>
+        <w:tc>
+          <w:tcPr>
+            <w:tcW w:w="2930" w:type="dxa"/>
+          </w:tcPr>
+          <w:p>
+            <w:pPr>
+              <w:widowControl/>
+              <w:spacing w:after="160" w:line="259" w:lineRule="auto"/>
+              <w:jc w:val="center"/>
+            </w:pPr>
+          </w:p>
+          <w:p>
+            <w:pPr>
+              <w:widowControl/>
+              <w:spacing w:after="160" w:line="259" w:lineRule="auto"/>
+              <w:jc w:val="center"/>
+            </w:pPr>
+            <w:r>
+              <w:t>Fios de ligação</w:t>
+            </w:r>
+          </w:p>
+        </w:tc>
+        <w:tc>
+          <w:tcPr>
+            <w:tcW w:w="2931" w:type="dxa"/>
+          </w:tcPr>
+          <w:p>
+            <w:pPr>
+              <w:widowControl/>
+              <w:spacing w:after="160" w:line="259" w:lineRule="auto"/>
+            </w:pPr>
+            <w:r>
+              <w:t>Fios responsáveis para conectar os componentes necessários</w:t>
+            </w:r>
+          </w:p>
+        </w:tc>
+      </w:tr>
+      <w:tr>
+        <w:trPr>
+          <w:trHeight w:val="1694"/>
+        </w:trPr>
+        <w:tc>
+          <w:tcPr>
+            <w:tcW w:w="2930" w:type="dxa"/>
+          </w:tcPr>
+          <w:p>
+            <w:pPr>
+              <w:widowControl/>
+              <w:spacing w:after="160" w:line="259" w:lineRule="auto"/>
+              <w:jc w:val="center"/>
+              <w:rPr>
+                <w:noProof/>
+              </w:rPr>
+            </w:pPr>
+            <w:r>
+              <w:rPr>
+                <w:noProof/>
+              </w:rPr>
+              <w:drawing>
+                <wp:anchor distT="0" distB="0" distL="114300" distR="114300" simplePos="0" relativeHeight="251706368" behindDoc="0" locked="0" layoutInCell="1" allowOverlap="1" wp14:anchorId="3E66F8B3" wp14:editId="0F5FD3C8">
+                  <wp:simplePos x="0" y="0"/>
+                  <wp:positionH relativeFrom="column">
+                    <wp:posOffset>238760</wp:posOffset>
+                  </wp:positionH>
+                  <wp:positionV relativeFrom="paragraph">
+                    <wp:posOffset>66040</wp:posOffset>
+                  </wp:positionV>
+                  <wp:extent cx="1171575" cy="923925"/>
+                  <wp:effectExtent l="0" t="0" r="9525" b="9525"/>
+                  <wp:wrapNone/>
+                  <wp:docPr id="18" name="Imagem 18" descr="Uma imagem com texto, eletrónica, computador, portátil&#10;&#10;Descrição gerada automaticamente"/>
+                  <wp:cNvGraphicFramePr>
+                    <a:graphicFrameLocks xmlns:a="http://schemas.openxmlformats.org/drawingml/2006/main" noChangeAspect="1"/>
+                  </wp:cNvGraphicFramePr>
+                  <a:graphic xmlns:a="http://schemas.openxmlformats.org/drawingml/2006/main">
+                    <a:graphicData uri="http://schemas.openxmlformats.org/drawingml/2006/picture">
+                      <pic:pic xmlns:pic="http://schemas.openxmlformats.org/drawingml/2006/picture">
+                        <pic:nvPicPr>
+                          <pic:cNvPr id="18" name="Imagem 18" descr="Uma imagem com texto, eletrónica, computador, portátil&#10;&#10;Descrição gerada automaticamente"/>
+                          <pic:cNvPicPr>
+                            <a:picLocks noChangeAspect="1" noChangeArrowheads="1"/>
+                          </pic:cNvPicPr>
+                        </pic:nvPicPr>
+                        <pic:blipFill rotWithShape="1">
+                          <a:blip r:embed="rId15" cstate="print">
+                            <a:extLst>
+                              <a:ext uri="{28A0092B-C50C-407E-A947-70E740481C1C}">
+                                <a14:useLocalDpi xmlns:a14="http://schemas.microsoft.com/office/drawing/2010/main" val="0"/>
+                              </a:ext>
+                            </a:extLst>
+                          </a:blip>
+                          <a:srcRect t="10569" b="10569"/>
+                          <a:stretch/>
+                        </pic:blipFill>
+                        <pic:spPr bwMode="auto">
+                          <a:xfrm>
+                            <a:off x="0" y="0"/>
+                            <a:ext cx="1171575" cy="923925"/>
+                          </a:xfrm>
+                          <a:prstGeom prst="rect">
+                            <a:avLst/>
+                          </a:prstGeom>
+                          <a:noFill/>
+                          <a:ln>
+                            <a:noFill/>
+                          </a:ln>
+                          <a:extLst>
+                            <a:ext uri="{53640926-AAD7-44D8-BBD7-CCE9431645EC}">
+                              <a14:shadowObscured xmlns:a14="http://schemas.microsoft.com/office/drawing/2010/main"/>
+                            </a:ext>
+                          </a:extLst>
+                        </pic:spPr>
+                      </pic:pic>
+                    </a:graphicData>
+                  </a:graphic>
+                  <wp14:sizeRelH relativeFrom="page">
+                    <wp14:pctWidth>0</wp14:pctWidth>
+                  </wp14:sizeRelH>
+                  <wp14:sizeRelV relativeFrom="page">
+                    <wp14:pctHeight>0</wp14:pctHeight>
+                  </wp14:sizeRelV>
+                </wp:anchor>
+              </w:drawing>
+            </w:r>
+          </w:p>
+          <w:p>
+            <w:pPr>
+              <w:widowControl/>
+              <w:spacing w:after="160" w:line="259" w:lineRule="auto"/>
+              <w:jc w:val="center"/>
+            </w:pPr>
+          </w:p>
+        </w:tc>
+        <w:tc>
+          <w:tcPr>
+            <w:tcW w:w="2930" w:type="dxa"/>
+          </w:tcPr>
+          <w:p>
+            <w:pPr>
+              <w:widowControl/>
+              <w:spacing w:after="160" w:line="259" w:lineRule="auto"/>
+              <w:jc w:val="center"/>
+            </w:pPr>
+          </w:p>
+          <w:p>
+            <w:pPr>
+              <w:widowControl/>
+              <w:spacing w:after="160" w:line="259" w:lineRule="auto"/>
+              <w:jc w:val="center"/>
+            </w:pPr>
+            <w:r>
+              <w:t>Computador</w:t>
+            </w:r>
+          </w:p>
+        </w:tc>
+        <w:tc>
+          <w:tcPr>
+            <w:tcW w:w="2931" w:type="dxa"/>
+          </w:tcPr>
+          <w:p>
+            <w:pPr>
+              <w:widowControl/>
+              <w:spacing w:after="160" w:line="259" w:lineRule="auto"/>
+              <w:jc w:val="left"/>
+            </w:pPr>
+            <w:r>
+              <w:t>Necessário à implementação e programação do sistema sensor e gateway</w:t>
+            </w:r>
+          </w:p>
+        </w:tc>
+      </w:tr>
+      <w:tr>
+        <w:trPr>
+          <w:trHeight w:val="1148"/>
+        </w:trPr>
+        <w:tc>
+          <w:tcPr>
+            <w:tcW w:w="2930" w:type="dxa"/>
+          </w:tcPr>
+          <w:p>
+            <w:pPr>
+              <w:widowControl/>
+              <w:spacing w:after="160" w:line="259" w:lineRule="auto"/>
+              <w:jc w:val="center"/>
+            </w:pPr>
+            <w:r>
+              <w:rPr>
+                <w:noProof/>
+              </w:rPr>
+              <w:drawing>
+                <wp:anchor distT="0" distB="0" distL="114300" distR="114300" simplePos="0" relativeHeight="251707392" behindDoc="0" locked="0" layoutInCell="1" allowOverlap="1" wp14:anchorId="6A4C5095" wp14:editId="0CBC556D">
+                  <wp:simplePos x="0" y="0"/>
+                  <wp:positionH relativeFrom="column">
+                    <wp:posOffset>181610</wp:posOffset>
+                  </wp:positionH>
+                  <wp:positionV relativeFrom="paragraph">
+                    <wp:posOffset>36195</wp:posOffset>
+                  </wp:positionV>
+                  <wp:extent cx="1409116" cy="656590"/>
+                  <wp:effectExtent l="0" t="0" r="635" b="0"/>
+                  <wp:wrapNone/>
+                  <wp:docPr id="19" name="Imagem 19"/>
+                  <wp:cNvGraphicFramePr>
+                    <a:graphicFrameLocks xmlns:a="http://schemas.openxmlformats.org/drawingml/2006/main" noChangeAspect="1"/>
+                  </wp:cNvGraphicFramePr>
+                  <a:graphic xmlns:a="http://schemas.openxmlformats.org/drawingml/2006/main">
+                    <a:graphicData uri="http://schemas.openxmlformats.org/drawingml/2006/picture">
+                      <pic:pic xmlns:pic="http://schemas.openxmlformats.org/drawingml/2006/picture">
+                        <pic:nvPicPr>
+                          <pic:cNvPr id="0" name="Picture 7"/>
+                          <pic:cNvPicPr>
+                            <a:picLocks noChangeAspect="1" noChangeArrowheads="1"/>
+                          </pic:cNvPicPr>
+                        </pic:nvPicPr>
+                        <pic:blipFill rotWithShape="1">
+                          <a:blip r:embed="rId16" cstate="print">
+                            <a:extLst>
+                              <a:ext uri="{28A0092B-C50C-407E-A947-70E740481C1C}">
+                                <a14:useLocalDpi xmlns:a14="http://schemas.microsoft.com/office/drawing/2010/main" val="0"/>
+                              </a:ext>
+                            </a:extLst>
+                          </a:blip>
+                          <a:srcRect l="16387" t="28151" r="15966" b="28571"/>
+                          <a:stretch/>
+                        </pic:blipFill>
+                        <pic:spPr bwMode="auto">
+                          <a:xfrm>
+                            <a:off x="0" y="0"/>
+                            <a:ext cx="1409116" cy="656590"/>
+                          </a:xfrm>
+                          <a:prstGeom prst="rect">
+                            <a:avLst/>
+                          </a:prstGeom>
+                          <a:noFill/>
+                          <a:ln>
+                            <a:noFill/>
+                          </a:ln>
+                          <a:extLst>
+                            <a:ext uri="{53640926-AAD7-44D8-BBD7-CCE9431645EC}">
+                              <a14:shadowObscured xmlns:a14="http://schemas.microsoft.com/office/drawing/2010/main"/>
+                            </a:ext>
+                          </a:extLst>
+                        </pic:spPr>
+                      </pic:pic>
+                    </a:graphicData>
+                  </a:graphic>
+                  <wp14:sizeRelH relativeFrom="page">
+                    <wp14:pctWidth>0</wp14:pctWidth>
+                  </wp14:sizeRelH>
+                  <wp14:sizeRelV relativeFrom="page">
+                    <wp14:pctHeight>0</wp14:pctHeight>
+                  </wp14:sizeRelV>
+                </wp:anchor>
+              </w:drawing>
+            </w:r>
+          </w:p>
+        </w:tc>
+        <w:tc>
+          <w:tcPr>
+            <w:tcW w:w="2930" w:type="dxa"/>
+          </w:tcPr>
+          <w:p>
+            <w:pPr>
+              <w:widowControl/>
+              <w:spacing w:after="160" w:line="259" w:lineRule="auto"/>
+              <w:jc w:val="center"/>
+            </w:pPr>
+          </w:p>
+          <w:p>
+            <w:pPr>
+              <w:widowControl/>
+              <w:spacing w:after="160" w:line="259" w:lineRule="auto"/>
+              <w:jc w:val="center"/>
+            </w:pPr>
+            <w:r>
+              <w:t>Breadboard</w:t>
+            </w:r>
+          </w:p>
+        </w:tc>
+        <w:tc>
+          <w:tcPr>
+            <w:tcW w:w="2931" w:type="dxa"/>
+          </w:tcPr>
+          <w:p>
+            <w:pPr>
+              <w:widowControl/>
+              <w:spacing w:after="160" w:line="259" w:lineRule="auto"/>
+            </w:pPr>
+            <w:r>
+              <w:t>Interface de conexão entre os circuitos</w:t>
+            </w:r>
+          </w:p>
+        </w:tc>
+      </w:tr>
+    </w:tbl>
+    <w:p>
+      <w:pPr>
+        <w:widowControl/>
+        <w:spacing w:after="160" w:line="259" w:lineRule="auto"/>
+        <w:jc w:val="left"/>
+      </w:pPr>
+    </w:p>
+    <w:p>
+      <w:pPr>
+        <w:pStyle w:val="Ttulo3"/>
+        <w:rPr>
+          <w:i/>
+          <w:iCs/>
+          <w:sz w:val="28"/>
+          <w:szCs w:val="28"/>
+        </w:rPr>
+      </w:pPr>
+      <w:bookmarkStart w:id="6" w:name="_Toc96093538"/>
+      <w:r>
+        <w:rPr>
+          <w:i/>
+          <w:iCs/>
+          <w:sz w:val="28"/>
+          <w:szCs w:val="28"/>
+        </w:rPr>
+        <w:t>Software</w:t>
+      </w:r>
+      <w:bookmarkEnd w:id="6"/>
+    </w:p>
+    <w:p/>
+    <w:tbl>
+      <w:tblPr>
+        <w:tblStyle w:val="TabelacomGrelha"/>
+        <w:tblW w:w="8791" w:type="dxa"/>
+        <w:tblLook w:val="04A0" w:firstRow="1" w:lastRow="0" w:firstColumn="1" w:lastColumn="0" w:noHBand="0" w:noVBand="1"/>
+      </w:tblPr>
+      <w:tblGrid>
+        <w:gridCol w:w="2930"/>
+        <w:gridCol w:w="2930"/>
+        <w:gridCol w:w="2931"/>
+      </w:tblGrid>
+      <w:tr>
+        <w:trPr>
+          <w:trHeight w:val="226"/>
+        </w:trPr>
+        <w:tc>
+          <w:tcPr>
+            <w:tcW w:w="2930" w:type="dxa"/>
+            <w:shd w:val="clear" w:color="auto" w:fill="B4C6E7" w:themeFill="accent1" w:themeFillTint="66"/>
+          </w:tcPr>
+          <w:p>
+            <w:pPr>
+              <w:widowControl/>
+              <w:spacing w:after="160" w:line="259" w:lineRule="auto"/>
+              <w:jc w:val="center"/>
+              <w:rPr>
+                <w:b/>
+                <w:bCs/>
+              </w:rPr>
+            </w:pPr>
+            <w:r>
+              <w:rPr>
+                <w:b/>
+                <w:bCs/>
+              </w:rPr>
+              <w:t>Símbolo</w:t>
+            </w:r>
+          </w:p>
+        </w:tc>
+        <w:tc>
+          <w:tcPr>
+            <w:tcW w:w="2930" w:type="dxa"/>
+            <w:shd w:val="clear" w:color="auto" w:fill="B4C6E7" w:themeFill="accent1" w:themeFillTint="66"/>
+          </w:tcPr>
+          <w:p>
+            <w:pPr>
+              <w:widowControl/>
+              <w:spacing w:after="160" w:line="259" w:lineRule="auto"/>
+              <w:jc w:val="center"/>
+              <w:rPr>
+                <w:b/>
+                <w:bCs/>
+              </w:rPr>
+            </w:pPr>
+            <w:r>
+              <w:rPr>
+                <w:b/>
+                <w:bCs/>
+              </w:rPr>
+              <w:t>Designação</w:t>
+            </w:r>
+          </w:p>
+        </w:tc>
+        <w:tc>
+          <w:tcPr>
+            <w:tcW w:w="2931" w:type="dxa"/>
+            <w:shd w:val="clear" w:color="auto" w:fill="B4C6E7" w:themeFill="accent1" w:themeFillTint="66"/>
+          </w:tcPr>
+          <w:p>
+            <w:pPr>
+              <w:widowControl/>
+              <w:spacing w:after="160" w:line="259" w:lineRule="auto"/>
+              <w:jc w:val="center"/>
+              <w:rPr>
+                <w:b/>
+                <w:bCs/>
+              </w:rPr>
+            </w:pPr>
+            <w:r>
+              <w:rPr>
+                <w:b/>
+                <w:bCs/>
+              </w:rPr>
+              <w:t>Função</w:t>
+            </w:r>
+          </w:p>
+        </w:tc>
+      </w:tr>
+      <w:tr>
+        <w:trPr>
+          <w:trHeight w:val="1442"/>
+        </w:trPr>
+        <w:tc>
+          <w:tcPr>
+            <w:tcW w:w="2930" w:type="dxa"/>
+          </w:tcPr>
+          <w:p>
+            <w:pPr>
+              <w:widowControl/>
+              <w:spacing w:after="160" w:line="259" w:lineRule="auto"/>
+              <w:jc w:val="center"/>
+              <w:rPr>
+                <w:noProof/>
+              </w:rPr>
+            </w:pPr>
+            <w:r>
+              <w:rPr>
+                <w:noProof/>
+              </w:rPr>
+              <w:drawing>
+                <wp:anchor distT="0" distB="0" distL="114300" distR="114300" simplePos="0" relativeHeight="251708416" behindDoc="0" locked="0" layoutInCell="1" allowOverlap="1" wp14:anchorId="6E7D5987" wp14:editId="00A584F1">
+                  <wp:simplePos x="0" y="0"/>
+                  <wp:positionH relativeFrom="margin">
+                    <wp:posOffset>553085</wp:posOffset>
+                  </wp:positionH>
+                  <wp:positionV relativeFrom="paragraph">
+                    <wp:posOffset>83820</wp:posOffset>
+                  </wp:positionV>
+                  <wp:extent cx="695325" cy="711346"/>
+                  <wp:effectExtent l="0" t="0" r="0" b="0"/>
+                  <wp:wrapNone/>
+                  <wp:docPr id="22" name="Imagem 22"/>
+                  <wp:cNvGraphicFramePr>
+                    <a:graphicFrameLocks xmlns:a="http://schemas.openxmlformats.org/drawingml/2006/main" noChangeAspect="1"/>
+                  </wp:cNvGraphicFramePr>
+                  <a:graphic xmlns:a="http://schemas.openxmlformats.org/drawingml/2006/main">
+                    <a:graphicData uri="http://schemas.openxmlformats.org/drawingml/2006/picture">
+                      <pic:pic xmlns:pic="http://schemas.openxmlformats.org/drawingml/2006/picture">
+                        <pic:nvPicPr>
+                          <pic:cNvPr id="0" name="Picture 8"/>
+                          <pic:cNvPicPr>
+                            <a:picLocks noChangeAspect="1" noChangeArrowheads="1"/>
+                          </pic:cNvPicPr>
+                        </pic:nvPicPr>
+                        <pic:blipFill rotWithShape="1">
+                          <a:blip r:embed="rId17" cstate="print">
+                            <a:extLst>
+                              <a:ext uri="{28A0092B-C50C-407E-A947-70E740481C1C}">
+                                <a14:useLocalDpi xmlns:a14="http://schemas.microsoft.com/office/drawing/2010/main" val="0"/>
+                              </a:ext>
+                            </a:extLst>
+                          </a:blip>
+                          <a:srcRect l="31500" t="14848" r="32334" b="17879"/>
+                          <a:stretch/>
+                        </pic:blipFill>
+                        <pic:spPr bwMode="auto">
+                          <a:xfrm>
+                            <a:off x="0" y="0"/>
+                            <a:ext cx="695325" cy="711346"/>
+                          </a:xfrm>
+                          <a:prstGeom prst="rect">
+                            <a:avLst/>
+                          </a:prstGeom>
+                          <a:noFill/>
+                          <a:ln>
+                            <a:noFill/>
+                          </a:ln>
+                          <a:extLst>
+                            <a:ext uri="{53640926-AAD7-44D8-BBD7-CCE9431645EC}">
+                              <a14:shadowObscured xmlns:a14="http://schemas.microsoft.com/office/drawing/2010/main"/>
+                            </a:ext>
+                          </a:extLst>
+                        </pic:spPr>
+                      </pic:pic>
+                    </a:graphicData>
+                  </a:graphic>
+                  <wp14:sizeRelH relativeFrom="page">
+                    <wp14:pctWidth>0</wp14:pctWidth>
+                  </wp14:sizeRelH>
+                  <wp14:sizeRelV relativeFrom="page">
+                    <wp14:pctHeight>0</wp14:pctHeight>
+                  </wp14:sizeRelV>
+                </wp:anchor>
+              </w:drawing>
+            </w:r>
+          </w:p>
+          <w:p>
+            <w:pPr>
+              <w:widowControl/>
+              <w:spacing w:after="160" w:line="259" w:lineRule="auto"/>
+              <w:jc w:val="center"/>
+            </w:pPr>
+          </w:p>
+        </w:tc>
+        <w:tc>
+          <w:tcPr>
+            <w:tcW w:w="2930" w:type="dxa"/>
+          </w:tcPr>
+          <w:p>
+            <w:pPr>
+              <w:widowControl/>
+              <w:spacing w:after="160" w:line="259" w:lineRule="auto"/>
+              <w:jc w:val="center"/>
+            </w:pPr>
+          </w:p>
+          <w:p>
+            <w:pPr>
+              <w:widowControl/>
+              <w:spacing w:after="160" w:line="259" w:lineRule="auto"/>
+              <w:jc w:val="center"/>
+            </w:pPr>
+            <w:proofErr w:type="spellStart"/>
+            <w:r>
+              <w:t>Arduino</w:t>
+            </w:r>
+            <w:proofErr w:type="spellEnd"/>
+            <w:r>
+              <w:t xml:space="preserve"> IDE</w:t>
+            </w:r>
+          </w:p>
+        </w:tc>
+        <w:tc>
+          <w:tcPr>
+            <w:tcW w:w="2931" w:type="dxa"/>
+          </w:tcPr>
+          <w:p>
+            <w:pPr>
+              <w:widowControl/>
+              <w:spacing w:after="160" w:line="259" w:lineRule="auto"/>
+            </w:pPr>
+            <w:r>
+              <w:t>Implementação</w:t>
+            </w:r>
+            <w:r>
+              <w:t xml:space="preserve"> do sistema sensor e respetivo </w:t>
+            </w:r>
+            <w:r>
+              <w:rPr>
+                <w:i/>
+                <w:iCs/>
+              </w:rPr>
+              <w:t>gateway</w:t>
+            </w:r>
+          </w:p>
+        </w:tc>
+      </w:tr>
+      <w:tr>
+        <w:trPr>
+          <w:trHeight w:val="1136"/>
+        </w:trPr>
+        <w:tc>
+          <w:tcPr>
+            <w:tcW w:w="2930" w:type="dxa"/>
+          </w:tcPr>
+          <w:p>
+            <w:pPr>
+              <w:widowControl/>
+              <w:spacing w:after="160" w:line="259" w:lineRule="auto"/>
+              <w:jc w:val="center"/>
+              <w:rPr>
+                <w:noProof/>
+              </w:rPr>
+            </w:pPr>
+            <w:r>
+              <w:rPr>
+                <w:noProof/>
+              </w:rPr>
+              <w:drawing>
+                <wp:anchor distT="0" distB="0" distL="114300" distR="114300" simplePos="0" relativeHeight="251709440" behindDoc="0" locked="0" layoutInCell="1" allowOverlap="1" wp14:anchorId="39D6731E" wp14:editId="243434DF">
+                  <wp:simplePos x="0" y="0"/>
+                  <wp:positionH relativeFrom="margin">
+                    <wp:posOffset>86360</wp:posOffset>
+                  </wp:positionH>
+                  <wp:positionV relativeFrom="paragraph">
+                    <wp:posOffset>238125</wp:posOffset>
+                  </wp:positionV>
+                  <wp:extent cx="1590040" cy="270286"/>
+                  <wp:effectExtent l="0" t="0" r="0" b="0"/>
+                  <wp:wrapNone/>
+                  <wp:docPr id="23" name="Imagem 23"/>
+                  <wp:cNvGraphicFramePr>
+                    <a:graphicFrameLocks xmlns:a="http://schemas.openxmlformats.org/drawingml/2006/main" noChangeAspect="1"/>
+                  </wp:cNvGraphicFramePr>
+                  <a:graphic xmlns:a="http://schemas.openxmlformats.org/drawingml/2006/main">
+                    <a:graphicData uri="http://schemas.openxmlformats.org/drawingml/2006/picture">
+                      <pic:pic xmlns:pic="http://schemas.openxmlformats.org/drawingml/2006/picture">
+                        <pic:nvPicPr>
+                          <pic:cNvPr id="0" name="Picture 9"/>
+                          <pic:cNvPicPr>
+                            <a:picLocks noChangeAspect="1" noChangeArrowheads="1"/>
+                          </pic:cNvPicPr>
+                        </pic:nvPicPr>
+                        <pic:blipFill>
+                          <a:blip r:embed="rId18" cstate="print">
+                            <a:extLst>
+                              <a:ext uri="{28A0092B-C50C-407E-A947-70E740481C1C}">
+                                <a14:useLocalDpi xmlns:a14="http://schemas.microsoft.com/office/drawing/2010/main" val="0"/>
+                              </a:ext>
+                            </a:extLst>
+                          </a:blip>
+                          <a:srcRect/>
+                          <a:stretch>
+                            <a:fillRect/>
+                          </a:stretch>
+                        </pic:blipFill>
+                        <pic:spPr bwMode="auto">
+                          <a:xfrm>
+                            <a:off x="0" y="0"/>
+                            <a:ext cx="1590040" cy="270286"/>
+                          </a:xfrm>
+                          <a:prstGeom prst="rect">
+                            <a:avLst/>
+                          </a:prstGeom>
+                          <a:noFill/>
+                        </pic:spPr>
+                      </pic:pic>
+                    </a:graphicData>
+                  </a:graphic>
+                  <wp14:sizeRelH relativeFrom="page">
+                    <wp14:pctWidth>0</wp14:pctWidth>
+                  </wp14:sizeRelH>
+                  <wp14:sizeRelV relativeFrom="page">
+                    <wp14:pctHeight>0</wp14:pctHeight>
+                  </wp14:sizeRelV>
+                </wp:anchor>
+              </w:drawing>
+            </w:r>
+          </w:p>
+          <w:p>
+            <w:pPr>
+              <w:widowControl/>
+              <w:spacing w:after="160" w:line="259" w:lineRule="auto"/>
+              <w:jc w:val="center"/>
+              <w:rPr>
+                <w:noProof/>
+              </w:rPr>
+            </w:pPr>
+          </w:p>
+          <w:p>
+            <w:pPr>
+              <w:widowControl/>
+              <w:spacing w:after="160" w:line="259" w:lineRule="auto"/>
+              <w:jc w:val="center"/>
+            </w:pPr>
+          </w:p>
+        </w:tc>
+        <w:tc>
+          <w:tcPr>
+            <w:tcW w:w="2930" w:type="dxa"/>
+          </w:tcPr>
+          <w:p>
+            <w:pPr>
+              <w:widowControl/>
+              <w:spacing w:after="160" w:line="259" w:lineRule="auto"/>
+              <w:jc w:val="center"/>
+            </w:pPr>
+          </w:p>
+          <w:p>
+            <w:pPr>
+              <w:widowControl/>
+              <w:spacing w:after="160" w:line="259" w:lineRule="auto"/>
+              <w:jc w:val="center"/>
+            </w:pPr>
+            <w:r>
+              <w:t>ThingSpeak</w:t>
+            </w:r>
+          </w:p>
+        </w:tc>
+        <w:tc>
+          <w:tcPr>
+            <w:tcW w:w="2931" w:type="dxa"/>
+          </w:tcPr>
+          <w:p>
+            <w:pPr>
+              <w:widowControl/>
+              <w:spacing w:after="160" w:line="259" w:lineRule="auto"/>
+              <w:jc w:val="left"/>
+            </w:pPr>
+            <w:r>
+              <w:t>Armazenamento e visualização dos dados recolhidos</w:t>
+            </w:r>
+          </w:p>
+        </w:tc>
+      </w:tr>
+    </w:tbl>
+    <w:p>
+      <w:pPr>
+        <w:widowControl/>
+        <w:spacing w:after="160" w:line="259" w:lineRule="auto"/>
+        <w:rPr>
+          <w:rFonts w:eastAsiaTheme="minorHAnsi"/>
+          <w:color w:val="000000"/>
+          <w:lang w:eastAsia="en-US"/>
+        </w:rPr>
+      </w:pPr>
+      <w:r>
+        <w:br w:type="page"/>
+      </w:r>
+    </w:p>
+    <w:p>
+      <w:pPr>
+        <w:pStyle w:val="Ttulo2"/>
+        <w:rPr>
           <w:sz w:val="36"/>
           <w:szCs w:val="32"/>
         </w:rPr>
       </w:pPr>
-      <w:bookmarkStart w:id="5" w:name="_Toc96020446"/>
+      <w:bookmarkStart w:id="7" w:name="_Toc96093539"/>
       <w:r>
         <w:rPr>
           <w:sz w:val="36"/>
@@ -3248,7 +4684,7 @@
         <w:lastRenderedPageBreak/>
         <w:t>Planificação do projeto</w:t>
       </w:r>
-      <w:bookmarkEnd w:id="5"/>
+      <w:bookmarkEnd w:id="7"/>
       <w:r>
         <w:rPr>
           <w:sz w:val="36"/>
@@ -3270,7 +4706,19 @@
         <w:t>Para garantir consistência</w:t>
       </w:r>
       <w:r>
-        <w:t xml:space="preserve">, linearidade e para que se cumprisse todos os objetivos foi necessário </w:t>
+        <w:t xml:space="preserve">, linearidade e para que se </w:t>
+      </w:r>
+      <w:r>
+        <w:t>cumpra</w:t>
+      </w:r>
+      <w:r>
+        <w:t xml:space="preserve"> todos os objetivos </w:t>
+      </w:r>
+      <w:r>
+        <w:t>é</w:t>
+      </w:r>
+      <w:r>
+        <w:t xml:space="preserve"> necessário </w:t>
       </w:r>
       <w:r>
         <w:t>recorrer a um planeamento bem estruturado.</w:t>
@@ -3279,7 +4727,19 @@
         <w:t xml:space="preserve"> O planeamento </w:t>
       </w:r>
       <w:r>
-        <w:t xml:space="preserve">do projeto foi proposto por um diagrama de </w:t>
+        <w:t xml:space="preserve">do projeto </w:t>
+      </w:r>
+      <w:r>
+        <w:t>encontra-se</w:t>
+      </w:r>
+      <w:r>
+        <w:t xml:space="preserve"> </w:t>
+      </w:r>
+      <w:r>
+        <w:t>ilustrado pelo</w:t>
+      </w:r>
+      <w:r>
+        <w:t xml:space="preserve"> diagrama de </w:t>
       </w:r>
       <w:proofErr w:type="spellStart"/>
       <w:r>
@@ -3291,67 +4751,17 @@
       </w:r>
       <w:proofErr w:type="spellEnd"/>
       <w:r>
-        <w:t>, apresentado</w:t>
-      </w:r>
-      <w:r>
-        <w:t xml:space="preserve"> pelo grupo no início do semestre. </w:t>
-      </w:r>
-    </w:p>
-    <w:p/>
-    <w:p>
-      <w:r>
-        <w:t xml:space="preserve">Apesar de </w:t>
-      </w:r>
-      <w:r>
-        <w:t>algum</w:t>
-      </w:r>
-      <w:r>
-        <w:t xml:space="preserve"> atrito, surgido durante a realização da fase 1.2, </w:t>
-      </w:r>
-      <w:r>
-        <w:t>que acabou por influenciar parte da execução, implementação da fa</w:t>
-      </w:r>
-      <w:r>
-        <w:t>s</w:t>
-      </w:r>
-      <w:r>
-        <w:t>e 2, conseguiu-se superar essa barreira</w:t>
-      </w:r>
-      <w:r>
-        <w:t>, favorecendo a evolução</w:t>
-      </w:r>
-      <w:r>
-        <w:t xml:space="preserve"> e a organização</w:t>
-      </w:r>
-      <w:r>
-        <w:t xml:space="preserve"> do projeto</w:t>
-      </w:r>
-      <w:r>
-        <w:t>.</w:t>
-      </w:r>
-      <w:r>
+        <w:rPr>
+          <w:i/>
+          <w:iCs/>
+        </w:rPr>
         <w:t xml:space="preserve"> </w:t>
       </w:r>
       <w:r>
-        <w:t xml:space="preserve"> </w:t>
-      </w:r>
-    </w:p>
-    <w:p/>
-    <w:p>
-      <w:r>
-        <w:t>O diagrama favoreceu uma visão mais clara e concisa relativa</w:t>
-      </w:r>
-      <w:r>
-        <w:t>mente</w:t>
-      </w:r>
-      <w:r>
-        <w:t xml:space="preserve"> </w:t>
-      </w:r>
-      <w:r>
-        <w:t>à divisão de tarefas e à identificação de falta ou sobrecarga de tarefas</w:t>
-      </w:r>
-      <w:r>
-        <w:t>, otimizando desta forma o tempo.</w:t>
+        <w:t>abaixo</w:t>
+      </w:r>
+      <w:r>
+        <w:t xml:space="preserve">. </w:t>
       </w:r>
     </w:p>
     <w:p/>
@@ -3361,13 +4771,13 @@
           <w:noProof/>
         </w:rPr>
         <w:drawing>
-          <wp:anchor distT="0" distB="0" distL="114300" distR="114300" simplePos="0" relativeHeight="251663360" behindDoc="0" locked="0" layoutInCell="1" allowOverlap="1" wp14:anchorId="2C2FBF04" wp14:editId="35743BFA">
+          <wp:anchor distT="0" distB="0" distL="114300" distR="114300" simplePos="0" relativeHeight="251663360" behindDoc="0" locked="0" layoutInCell="1" allowOverlap="1" wp14:anchorId="2C2FBF04" wp14:editId="41F36943">
             <wp:simplePos x="0" y="0"/>
             <wp:positionH relativeFrom="margin">
               <wp:align>center</wp:align>
             </wp:positionH>
             <wp:positionV relativeFrom="margin">
-              <wp:posOffset>2259330</wp:posOffset>
+              <wp:posOffset>1135380</wp:posOffset>
             </wp:positionV>
             <wp:extent cx="4572000" cy="2857500"/>
             <wp:effectExtent l="0" t="0" r="0" b="0"/>
@@ -3382,7 +4792,7 @@
             <wp:cNvGraphicFramePr/>
             <a:graphic xmlns:a="http://schemas.openxmlformats.org/drawingml/2006/main">
               <a:graphicData uri="http://schemas.openxmlformats.org/drawingml/2006/chart">
-                <c:chart xmlns:c="http://schemas.openxmlformats.org/drawingml/2006/chart" xmlns:r="http://schemas.openxmlformats.org/officeDocument/2006/relationships" r:id="rId11"/>
+                <c:chart xmlns:c="http://schemas.openxmlformats.org/drawingml/2006/chart" xmlns:r="http://schemas.openxmlformats.org/officeDocument/2006/relationships" r:id="rId19"/>
               </a:graphicData>
             </a:graphic>
             <wp14:sizeRelH relativeFrom="margin">
@@ -3395,9 +4805,10 @@
         </w:drawing>
       </w:r>
     </w:p>
+    <w:p/>
     <w:tbl>
       <w:tblPr>
-        <w:tblpPr w:leftFromText="141" w:rightFromText="141" w:vertAnchor="text" w:horzAnchor="margin" w:tblpXSpec="center" w:tblpY="4432"/>
+        <w:tblpPr w:leftFromText="141" w:rightFromText="141" w:vertAnchor="text" w:horzAnchor="margin" w:tblpXSpec="center" w:tblpY="4522"/>
         <w:tblW w:w="5140" w:type="dxa"/>
         <w:tblLook w:val="04A0" w:firstRow="1" w:lastRow="0" w:firstColumn="1" w:lastColumn="0" w:noHBand="0" w:noVBand="1"/>
       </w:tblPr>
@@ -4246,6 +5657,143 @@
         <w:jc w:val="left"/>
       </w:pPr>
       <w:r>
+        <w:rPr>
+          <w:noProof/>
+        </w:rPr>
+        <mc:AlternateContent>
+          <mc:Choice Requires="wps">
+            <w:drawing>
+              <wp:anchor distT="0" distB="0" distL="114300" distR="114300" simplePos="0" relativeHeight="251711488" behindDoc="0" locked="0" layoutInCell="1" allowOverlap="1" wp14:anchorId="62DDD5AA" wp14:editId="7290C4B7">
+                <wp:simplePos x="0" y="0"/>
+                <wp:positionH relativeFrom="column">
+                  <wp:posOffset>415290</wp:posOffset>
+                </wp:positionH>
+                <wp:positionV relativeFrom="paragraph">
+                  <wp:posOffset>2284730</wp:posOffset>
+                </wp:positionV>
+                <wp:extent cx="4572000" cy="200025"/>
+                <wp:effectExtent l="0" t="0" r="0" b="9525"/>
+                <wp:wrapSquare wrapText="bothSides"/>
+                <wp:docPr id="24" name="Caixa de texto 24"/>
+                <wp:cNvGraphicFramePr/>
+                <a:graphic xmlns:a="http://schemas.openxmlformats.org/drawingml/2006/main">
+                  <a:graphicData uri="http://schemas.microsoft.com/office/word/2010/wordprocessingShape">
+                    <wps:wsp>
+                      <wps:cNvSpPr txBox="1"/>
+                      <wps:spPr>
+                        <a:xfrm>
+                          <a:off x="0" y="0"/>
+                          <a:ext cx="4572000" cy="200025"/>
+                        </a:xfrm>
+                        <a:prstGeom prst="rect">
+                          <a:avLst/>
+                        </a:prstGeom>
+                        <a:solidFill>
+                          <a:prstClr val="white"/>
+                        </a:solidFill>
+                        <a:ln>
+                          <a:noFill/>
+                        </a:ln>
+                      </wps:spPr>
+                      <wps:txbx>
+                        <w:txbxContent>
+                          <w:p>
+                            <w:pPr>
+                              <w:pStyle w:val="Legenda"/>
+                              <w:jc w:val="center"/>
+                              <w:rPr>
+                                <w:noProof/>
+                              </w:rPr>
+                            </w:pPr>
+                            <w:bookmarkStart w:id="8" w:name="_Toc96093551"/>
+                            <w:r>
+                              <w:t xml:space="preserve">Figura </w:t>
+                            </w:r>
+                            <w:fldSimple w:instr=" SEQ Figura \* ARABIC ">
+                              <w:r>
+                                <w:rPr>
+                                  <w:noProof/>
+                                </w:rPr>
+                                <w:t>2</w:t>
+                              </w:r>
+                            </w:fldSimple>
+                            <w:r>
+                              <w:t xml:space="preserve"> - Diagrama de </w:t>
+                            </w:r>
+                            <w:proofErr w:type="spellStart"/>
+                            <w:r>
+                              <w:t>Gantt</w:t>
+                            </w:r>
+                            <w:proofErr w:type="spellEnd"/>
+                            <w:r>
+                              <w:t xml:space="preserve"> do planeamento temporal</w:t>
+                            </w:r>
+                            <w:bookmarkEnd w:id="8"/>
+                          </w:p>
+                        </w:txbxContent>
+                      </wps:txbx>
+                      <wps:bodyPr rot="0" spcFirstLastPara="0" vertOverflow="overflow" horzOverflow="overflow" vert="horz" wrap="square" lIns="0" tIns="0" rIns="0" bIns="0" numCol="1" spcCol="0" rtlCol="0" fromWordArt="0" anchor="t" anchorCtr="0" forceAA="0" compatLnSpc="1">
+                        <a:prstTxWarp prst="textNoShape">
+                          <a:avLst/>
+                        </a:prstTxWarp>
+                        <a:noAutofit/>
+                      </wps:bodyPr>
+                    </wps:wsp>
+                  </a:graphicData>
+                </a:graphic>
+                <wp14:sizeRelV relativeFrom="margin">
+                  <wp14:pctHeight>0</wp14:pctHeight>
+                </wp14:sizeRelV>
+              </wp:anchor>
+            </w:drawing>
+          </mc:Choice>
+          <mc:Fallback>
+            <w:pict>
+              <v:shape w14:anchorId="62DDD5AA" id="Caixa de texto 24" o:spid="_x0000_s1032" type="#_x0000_t202" style="position:absolute;margin-left:32.7pt;margin-top:179.9pt;width:5in;height:15.75pt;z-index:251711488;visibility:visible;mso-wrap-style:square;mso-height-percent:0;mso-wrap-distance-left:9pt;mso-wrap-distance-top:0;mso-wrap-distance-right:9pt;mso-wrap-distance-bottom:0;mso-position-horizontal:absolute;mso-position-horizontal-relative:text;mso-position-vertical:absolute;mso-position-vertical-relative:text;mso-height-percent:0;mso-height-relative:margin;v-text-anchor:top" o:gfxdata="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" stroked="f">
+                <v:textbox inset="0,0,0,0">
+                  <w:txbxContent>
+                    <w:p>
+                      <w:pPr>
+                        <w:pStyle w:val="Legenda"/>
+                        <w:jc w:val="center"/>
+                        <w:rPr>
+                          <w:noProof/>
+                        </w:rPr>
+                      </w:pPr>
+                      <w:bookmarkStart w:id="9" w:name="_Toc96093551"/>
+                      <w:r>
+                        <w:t xml:space="preserve">Figura </w:t>
+                      </w:r>
+                      <w:fldSimple w:instr=" SEQ Figura \* ARABIC ">
+                        <w:r>
+                          <w:rPr>
+                            <w:noProof/>
+                          </w:rPr>
+                          <w:t>2</w:t>
+                        </w:r>
+                      </w:fldSimple>
+                      <w:r>
+                        <w:t xml:space="preserve"> - Diagrama de </w:t>
+                      </w:r>
+                      <w:proofErr w:type="spellStart"/>
+                      <w:r>
+                        <w:t>Gantt</w:t>
+                      </w:r>
+                      <w:proofErr w:type="spellEnd"/>
+                      <w:r>
+                        <w:t xml:space="preserve"> do planeamento temporal</w:t>
+                      </w:r>
+                      <w:bookmarkEnd w:id="9"/>
+                    </w:p>
+                  </w:txbxContent>
+                </v:textbox>
+                <w10:wrap type="square"/>
+              </v:shape>
+            </w:pict>
+          </mc:Fallback>
+        </mc:AlternateContent>
+      </w:r>
+      <w:r>
         <w:br w:type="textWrapping" w:clear="all"/>
       </w:r>
     </w:p>
@@ -4263,12 +5811,12 @@
       <w:pPr>
         <w:pStyle w:val="Ttulo1"/>
       </w:pPr>
-      <w:bookmarkStart w:id="6" w:name="_Toc96020447"/>
+      <w:bookmarkStart w:id="10" w:name="_Toc96093540"/>
       <w:r>
         <w:lastRenderedPageBreak/>
         <w:t>Conclusão</w:t>
       </w:r>
-      <w:bookmarkEnd w:id="6"/>
+      <w:bookmarkEnd w:id="10"/>
     </w:p>
     <w:p/>
     <w:p>
@@ -4373,7 +5921,7 @@
       </w:r>
     </w:p>
     <w:p/>
-    <w:bookmarkStart w:id="7" w:name="_Toc96020448" w:displacedByCustomXml="next"/>
+    <w:bookmarkStart w:id="11" w:name="_Toc96093541" w:displacedByCustomXml="next"/>
     <w:sdt>
       <w:sdtPr>
         <w:rPr>
@@ -4400,7 +5948,7 @@
           <w:r>
             <w:t>Webgrafia</w:t>
           </w:r>
-          <w:bookmarkEnd w:id="7"/>
+          <w:bookmarkEnd w:id="11"/>
           <w:proofErr w:type="spellEnd"/>
         </w:p>
         <w:p/>
@@ -4607,8 +6155,8 @@
       </w:r>
     </w:p>
     <w:sectPr>
-      <w:headerReference w:type="default" r:id="rId12"/>
-      <w:footerReference w:type="default" r:id="rId13"/>
+      <w:headerReference w:type="default" r:id="rId20"/>
+      <w:footerReference w:type="default" r:id="rId21"/>
       <w:pgSz w:w="11906" w:h="16838"/>
       <w:pgMar w:top="1417" w:right="1701" w:bottom="1417" w:left="1701" w:header="708" w:footer="708" w:gutter="0"/>
       <w:cols w:space="708"/>
@@ -4827,6 +6375,119 @@
     </w:lvl>
   </w:abstractNum>
   <w:abstractNum w:abstractNumId="1" w15:restartNumberingAfterBreak="0">
+    <w:nsid w:val="0E0E596D"/>
+    <w:multiLevelType w:val="hybridMultilevel"/>
+    <w:tmpl w:val="CEA2B6DC"/>
+    <w:lvl w:ilvl="0" w:tplc="08160003">
+      <w:start w:val="1"/>
+      <w:numFmt w:val="bullet"/>
+      <w:lvlText w:val="o"/>
+      <w:lvlJc w:val="left"/>
+      <w:pPr>
+        <w:ind w:left="720" w:hanging="360"/>
+      </w:pPr>
+      <w:rPr>
+        <w:rFonts w:ascii="Courier New" w:hAnsi="Courier New" w:cs="Courier New" w:hint="default"/>
+      </w:rPr>
+    </w:lvl>
+    <w:lvl w:ilvl="1" w:tplc="08160003" w:tentative="1">
+      <w:start w:val="1"/>
+      <w:numFmt w:val="bullet"/>
+      <w:lvlText w:val="o"/>
+      <w:lvlJc w:val="left"/>
+      <w:pPr>
+        <w:ind w:left="1440" w:hanging="360"/>
+      </w:pPr>
+      <w:rPr>
+        <w:rFonts w:ascii="Courier New" w:hAnsi="Courier New" w:cs="Courier New" w:hint="default"/>
+      </w:rPr>
+    </w:lvl>
+    <w:lvl w:ilvl="2" w:tplc="08160005" w:tentative="1">
+      <w:start w:val="1"/>
+      <w:numFmt w:val="bullet"/>
+      <w:lvlText w:val=""/>
+      <w:lvlJc w:val="left"/>
+      <w:pPr>
+        <w:ind w:left="2160" w:hanging="360"/>
+      </w:pPr>
+      <w:rPr>
+        <w:rFonts w:ascii="Wingdings" w:hAnsi="Wingdings" w:hint="default"/>
+      </w:rPr>
+    </w:lvl>
+    <w:lvl w:ilvl="3" w:tplc="08160001" w:tentative="1">
+      <w:start w:val="1"/>
+      <w:numFmt w:val="bullet"/>
+      <w:lvlText w:val=""/>
+      <w:lvlJc w:val="left"/>
+      <w:pPr>
+        <w:ind w:left="2880" w:hanging="360"/>
+      </w:pPr>
+      <w:rPr>
+        <w:rFonts w:ascii="Symbol" w:hAnsi="Symbol" w:hint="default"/>
+      </w:rPr>
+    </w:lvl>
+    <w:lvl w:ilvl="4" w:tplc="08160003" w:tentative="1">
+      <w:start w:val="1"/>
+      <w:numFmt w:val="bullet"/>
+      <w:lvlText w:val="o"/>
+      <w:lvlJc w:val="left"/>
+      <w:pPr>
+        <w:ind w:left="3600" w:hanging="360"/>
+      </w:pPr>
+      <w:rPr>
+        <w:rFonts w:ascii="Courier New" w:hAnsi="Courier New" w:cs="Courier New" w:hint="default"/>
+      </w:rPr>
+    </w:lvl>
+    <w:lvl w:ilvl="5" w:tplc="08160005" w:tentative="1">
+      <w:start w:val="1"/>
+      <w:numFmt w:val="bullet"/>
+      <w:lvlText w:val=""/>
+      <w:lvlJc w:val="left"/>
+      <w:pPr>
+        <w:ind w:left="4320" w:hanging="360"/>
+      </w:pPr>
+      <w:rPr>
+        <w:rFonts w:ascii="Wingdings" w:hAnsi="Wingdings" w:hint="default"/>
+      </w:rPr>
+    </w:lvl>
+    <w:lvl w:ilvl="6" w:tplc="08160001" w:tentative="1">
+      <w:start w:val="1"/>
+      <w:numFmt w:val="bullet"/>
+      <w:lvlText w:val=""/>
+      <w:lvlJc w:val="left"/>
+      <w:pPr>
+        <w:ind w:left="5040" w:hanging="360"/>
+      </w:pPr>
+      <w:rPr>
+        <w:rFonts w:ascii="Symbol" w:hAnsi="Symbol" w:hint="default"/>
+      </w:rPr>
+    </w:lvl>
+    <w:lvl w:ilvl="7" w:tplc="08160003" w:tentative="1">
+      <w:start w:val="1"/>
+      <w:numFmt w:val="bullet"/>
+      <w:lvlText w:val="o"/>
+      <w:lvlJc w:val="left"/>
+      <w:pPr>
+        <w:ind w:left="5760" w:hanging="360"/>
+      </w:pPr>
+      <w:rPr>
+        <w:rFonts w:ascii="Courier New" w:hAnsi="Courier New" w:cs="Courier New" w:hint="default"/>
+      </w:rPr>
+    </w:lvl>
+    <w:lvl w:ilvl="8" w:tplc="08160005" w:tentative="1">
+      <w:start w:val="1"/>
+      <w:numFmt w:val="bullet"/>
+      <w:lvlText w:val=""/>
+      <w:lvlJc w:val="left"/>
+      <w:pPr>
+        <w:ind w:left="6480" w:hanging="360"/>
+      </w:pPr>
+      <w:rPr>
+        <w:rFonts w:ascii="Wingdings" w:hAnsi="Wingdings" w:hint="default"/>
+      </w:rPr>
+    </w:lvl>
+  </w:abstractNum>
+  <w:abstractNum w:abstractNumId="2" w15:restartNumberingAfterBreak="0">
     <w:nsid w:val="11261438"/>
     <w:multiLevelType w:val="hybridMultilevel"/>
     <w:tmpl w:val="9A7AA466"/>
@@ -4939,7 +6600,7 @@
       </w:rPr>
     </w:lvl>
   </w:abstractNum>
-  <w:abstractNum w:abstractNumId="2" w15:restartNumberingAfterBreak="0">
+  <w:abstractNum w:abstractNumId="3" w15:restartNumberingAfterBreak="0">
     <w:nsid w:val="145E182F"/>
     <w:multiLevelType w:val="hybridMultilevel"/>
     <w:tmpl w:val="094CF128"/>
@@ -5052,7 +6713,7 @@
       </w:rPr>
     </w:lvl>
   </w:abstractNum>
-  <w:abstractNum w:abstractNumId="3" w15:restartNumberingAfterBreak="0">
+  <w:abstractNum w:abstractNumId="4" w15:restartNumberingAfterBreak="0">
     <w:nsid w:val="162832AF"/>
     <w:multiLevelType w:val="hybridMultilevel"/>
     <w:tmpl w:val="520E35EC"/>
@@ -5165,7 +6826,7 @@
       </w:rPr>
     </w:lvl>
   </w:abstractNum>
-  <w:abstractNum w:abstractNumId="4" w15:restartNumberingAfterBreak="0">
+  <w:abstractNum w:abstractNumId="5" w15:restartNumberingAfterBreak="0">
     <w:nsid w:val="17DC167B"/>
     <w:multiLevelType w:val="multilevel"/>
     <w:tmpl w:val="5998955C"/>
@@ -5314,7 +6975,7 @@
       </w:rPr>
     </w:lvl>
   </w:abstractNum>
-  <w:abstractNum w:abstractNumId="5" w15:restartNumberingAfterBreak="0">
+  <w:abstractNum w:abstractNumId="6" w15:restartNumberingAfterBreak="0">
     <w:nsid w:val="1CFD40CB"/>
     <w:multiLevelType w:val="hybridMultilevel"/>
     <w:tmpl w:val="E1FC372C"/>
@@ -5427,7 +7088,7 @@
       </w:rPr>
     </w:lvl>
   </w:abstractNum>
-  <w:abstractNum w:abstractNumId="6" w15:restartNumberingAfterBreak="0">
+  <w:abstractNum w:abstractNumId="7" w15:restartNumberingAfterBreak="0">
     <w:nsid w:val="1D1D1163"/>
     <w:multiLevelType w:val="hybridMultilevel"/>
     <w:tmpl w:val="7B9EBD50"/>
@@ -5540,7 +7201,7 @@
       </w:rPr>
     </w:lvl>
   </w:abstractNum>
-  <w:abstractNum w:abstractNumId="7" w15:restartNumberingAfterBreak="0">
+  <w:abstractNum w:abstractNumId="8" w15:restartNumberingAfterBreak="0">
     <w:nsid w:val="1E1F3E1E"/>
     <w:multiLevelType w:val="hybridMultilevel"/>
     <w:tmpl w:val="8EE0A9DC"/>
@@ -5653,7 +7314,7 @@
       </w:rPr>
     </w:lvl>
   </w:abstractNum>
-  <w:abstractNum w:abstractNumId="8" w15:restartNumberingAfterBreak="0">
+  <w:abstractNum w:abstractNumId="9" w15:restartNumberingAfterBreak="0">
     <w:nsid w:val="25A60D5D"/>
     <w:multiLevelType w:val="hybridMultilevel"/>
     <w:tmpl w:val="B5784C9E"/>
@@ -5766,7 +7427,7 @@
       </w:rPr>
     </w:lvl>
   </w:abstractNum>
-  <w:abstractNum w:abstractNumId="9" w15:restartNumberingAfterBreak="0">
+  <w:abstractNum w:abstractNumId="10" w15:restartNumberingAfterBreak="0">
     <w:nsid w:val="28851F4E"/>
     <w:multiLevelType w:val="hybridMultilevel"/>
     <w:tmpl w:val="7BBA1B04"/>
@@ -5879,7 +7540,7 @@
       </w:rPr>
     </w:lvl>
   </w:abstractNum>
-  <w:abstractNum w:abstractNumId="10" w15:restartNumberingAfterBreak="0">
+  <w:abstractNum w:abstractNumId="11" w15:restartNumberingAfterBreak="0">
     <w:nsid w:val="29171883"/>
     <w:multiLevelType w:val="hybridMultilevel"/>
     <w:tmpl w:val="14DA3C30"/>
@@ -5992,7 +7653,7 @@
       </w:rPr>
     </w:lvl>
   </w:abstractNum>
-  <w:abstractNum w:abstractNumId="11" w15:restartNumberingAfterBreak="0">
+  <w:abstractNum w:abstractNumId="12" w15:restartNumberingAfterBreak="0">
     <w:nsid w:val="2E4D735D"/>
     <w:multiLevelType w:val="hybridMultilevel"/>
     <w:tmpl w:val="340AD820"/>
@@ -6105,7 +7766,7 @@
       </w:rPr>
     </w:lvl>
   </w:abstractNum>
-  <w:abstractNum w:abstractNumId="12" w15:restartNumberingAfterBreak="0">
+  <w:abstractNum w:abstractNumId="13" w15:restartNumberingAfterBreak="0">
     <w:nsid w:val="3B1F5173"/>
     <w:multiLevelType w:val="hybridMultilevel"/>
     <w:tmpl w:val="E41C8400"/>
@@ -6218,7 +7879,7 @@
       </w:rPr>
     </w:lvl>
   </w:abstractNum>
-  <w:abstractNum w:abstractNumId="13" w15:restartNumberingAfterBreak="0">
+  <w:abstractNum w:abstractNumId="14" w15:restartNumberingAfterBreak="0">
     <w:nsid w:val="3DED7148"/>
     <w:multiLevelType w:val="hybridMultilevel"/>
     <w:tmpl w:val="2E0CE3D8"/>
@@ -6331,7 +7992,7 @@
       </w:rPr>
     </w:lvl>
   </w:abstractNum>
-  <w:abstractNum w:abstractNumId="14" w15:restartNumberingAfterBreak="0">
+  <w:abstractNum w:abstractNumId="15" w15:restartNumberingAfterBreak="0">
     <w:nsid w:val="404013FA"/>
     <w:multiLevelType w:val="hybridMultilevel"/>
     <w:tmpl w:val="2164716E"/>
@@ -6417,7 +8078,7 @@
       </w:pPr>
     </w:lvl>
   </w:abstractNum>
-  <w:abstractNum w:abstractNumId="15" w15:restartNumberingAfterBreak="0">
+  <w:abstractNum w:abstractNumId="16" w15:restartNumberingAfterBreak="0">
     <w:nsid w:val="45602F14"/>
     <w:multiLevelType w:val="hybridMultilevel"/>
     <w:tmpl w:val="9F645722"/>
@@ -6530,7 +8191,7 @@
       </w:rPr>
     </w:lvl>
   </w:abstractNum>
-  <w:abstractNum w:abstractNumId="16" w15:restartNumberingAfterBreak="0">
+  <w:abstractNum w:abstractNumId="17" w15:restartNumberingAfterBreak="0">
     <w:nsid w:val="49D825B7"/>
     <w:multiLevelType w:val="hybridMultilevel"/>
     <w:tmpl w:val="139220A0"/>
@@ -6643,7 +8304,7 @@
       </w:rPr>
     </w:lvl>
   </w:abstractNum>
-  <w:abstractNum w:abstractNumId="17" w15:restartNumberingAfterBreak="0">
+  <w:abstractNum w:abstractNumId="18" w15:restartNumberingAfterBreak="0">
     <w:nsid w:val="4D980F24"/>
     <w:multiLevelType w:val="hybridMultilevel"/>
     <w:tmpl w:val="F594C6C8"/>
@@ -6756,7 +8417,7 @@
       </w:rPr>
     </w:lvl>
   </w:abstractNum>
-  <w:abstractNum w:abstractNumId="18" w15:restartNumberingAfterBreak="0">
+  <w:abstractNum w:abstractNumId="19" w15:restartNumberingAfterBreak="0">
     <w:nsid w:val="514E58D3"/>
     <w:multiLevelType w:val="hybridMultilevel"/>
     <w:tmpl w:val="C088D276"/>
@@ -6869,7 +8530,7 @@
       </w:rPr>
     </w:lvl>
   </w:abstractNum>
-  <w:abstractNum w:abstractNumId="19" w15:restartNumberingAfterBreak="0">
+  <w:abstractNum w:abstractNumId="20" w15:restartNumberingAfterBreak="0">
     <w:nsid w:val="516602E7"/>
     <w:multiLevelType w:val="hybridMultilevel"/>
     <w:tmpl w:val="F9561970"/>
@@ -6955,7 +8616,7 @@
       </w:pPr>
     </w:lvl>
   </w:abstractNum>
-  <w:abstractNum w:abstractNumId="20" w15:restartNumberingAfterBreak="0">
+  <w:abstractNum w:abstractNumId="21" w15:restartNumberingAfterBreak="0">
     <w:nsid w:val="54C84A40"/>
     <w:multiLevelType w:val="hybridMultilevel"/>
     <w:tmpl w:val="78108DD0"/>
@@ -7068,7 +8729,7 @@
       </w:rPr>
     </w:lvl>
   </w:abstractNum>
-  <w:abstractNum w:abstractNumId="21" w15:restartNumberingAfterBreak="0">
+  <w:abstractNum w:abstractNumId="22" w15:restartNumberingAfterBreak="0">
     <w:nsid w:val="57FB7DD2"/>
     <w:multiLevelType w:val="hybridMultilevel"/>
     <w:tmpl w:val="6E8083C0"/>
@@ -7181,7 +8842,7 @@
       </w:rPr>
     </w:lvl>
   </w:abstractNum>
-  <w:abstractNum w:abstractNumId="22" w15:restartNumberingAfterBreak="0">
+  <w:abstractNum w:abstractNumId="23" w15:restartNumberingAfterBreak="0">
     <w:nsid w:val="59276885"/>
     <w:multiLevelType w:val="hybridMultilevel"/>
     <w:tmpl w:val="FB6AB9BA"/>
@@ -7294,7 +8955,7 @@
       </w:rPr>
     </w:lvl>
   </w:abstractNum>
-  <w:abstractNum w:abstractNumId="23" w15:restartNumberingAfterBreak="0">
+  <w:abstractNum w:abstractNumId="24" w15:restartNumberingAfterBreak="0">
     <w:nsid w:val="5A1B0E9A"/>
     <w:multiLevelType w:val="hybridMultilevel"/>
     <w:tmpl w:val="DA28C1FE"/>
@@ -7407,7 +9068,7 @@
       </w:rPr>
     </w:lvl>
   </w:abstractNum>
-  <w:abstractNum w:abstractNumId="24" w15:restartNumberingAfterBreak="0">
+  <w:abstractNum w:abstractNumId="25" w15:restartNumberingAfterBreak="0">
     <w:nsid w:val="5DC8090F"/>
     <w:multiLevelType w:val="hybridMultilevel"/>
     <w:tmpl w:val="8F60C3E4"/>
@@ -7520,7 +9181,7 @@
       </w:rPr>
     </w:lvl>
   </w:abstractNum>
-  <w:abstractNum w:abstractNumId="25" w15:restartNumberingAfterBreak="0">
+  <w:abstractNum w:abstractNumId="26" w15:restartNumberingAfterBreak="0">
     <w:nsid w:val="60310DB4"/>
     <w:multiLevelType w:val="hybridMultilevel"/>
     <w:tmpl w:val="BDB8F6F0"/>
@@ -7633,7 +9294,7 @@
       </w:rPr>
     </w:lvl>
   </w:abstractNum>
-  <w:abstractNum w:abstractNumId="26" w15:restartNumberingAfterBreak="0">
+  <w:abstractNum w:abstractNumId="27" w15:restartNumberingAfterBreak="0">
     <w:nsid w:val="624537DE"/>
     <w:multiLevelType w:val="hybridMultilevel"/>
     <w:tmpl w:val="EA345B66"/>
@@ -7746,7 +9407,7 @@
       </w:rPr>
     </w:lvl>
   </w:abstractNum>
-  <w:abstractNum w:abstractNumId="27" w15:restartNumberingAfterBreak="0">
+  <w:abstractNum w:abstractNumId="28" w15:restartNumberingAfterBreak="0">
     <w:nsid w:val="64055751"/>
     <w:multiLevelType w:val="hybridMultilevel"/>
     <w:tmpl w:val="07F45CCE"/>
@@ -7859,7 +9520,93 @@
       </w:rPr>
     </w:lvl>
   </w:abstractNum>
-  <w:abstractNum w:abstractNumId="28" w15:restartNumberingAfterBreak="0">
+  <w:abstractNum w:abstractNumId="29" w15:restartNumberingAfterBreak="0">
+    <w:nsid w:val="69AC350E"/>
+    <w:multiLevelType w:val="hybridMultilevel"/>
+    <w:tmpl w:val="4C9C6E08"/>
+    <w:lvl w:ilvl="0" w:tplc="0816000F">
+      <w:start w:val="1"/>
+      <w:numFmt w:val="decimal"/>
+      <w:lvlText w:val="%1."/>
+      <w:lvlJc w:val="left"/>
+      <w:pPr>
+        <w:ind w:left="720" w:hanging="360"/>
+      </w:pPr>
+    </w:lvl>
+    <w:lvl w:ilvl="1" w:tplc="08160019" w:tentative="1">
+      <w:start w:val="1"/>
+      <w:numFmt w:val="lowerLetter"/>
+      <w:lvlText w:val="%2."/>
+      <w:lvlJc w:val="left"/>
+      <w:pPr>
+        <w:ind w:left="1440" w:hanging="360"/>
+      </w:pPr>
+    </w:lvl>
+    <w:lvl w:ilvl="2" w:tplc="0816001B" w:tentative="1">
+      <w:start w:val="1"/>
+      <w:numFmt w:val="lowerRoman"/>
+      <w:lvlText w:val="%3."/>
+      <w:lvlJc w:val="right"/>
+      <w:pPr>
+        <w:ind w:left="2160" w:hanging="180"/>
+      </w:pPr>
+    </w:lvl>
+    <w:lvl w:ilvl="3" w:tplc="0816000F" w:tentative="1">
+      <w:start w:val="1"/>
+      <w:numFmt w:val="decimal"/>
+      <w:lvlText w:val="%4."/>
+      <w:lvlJc w:val="left"/>
+      <w:pPr>
+        <w:ind w:left="2880" w:hanging="360"/>
+      </w:pPr>
+    </w:lvl>
+    <w:lvl w:ilvl="4" w:tplc="08160019" w:tentative="1">
+      <w:start w:val="1"/>
+      <w:numFmt w:val="lowerLetter"/>
+      <w:lvlText w:val="%5."/>
+      <w:lvlJc w:val="left"/>
+      <w:pPr>
+        <w:ind w:left="3600" w:hanging="360"/>
+      </w:pPr>
+    </w:lvl>
+    <w:lvl w:ilvl="5" w:tplc="0816001B" w:tentative="1">
+      <w:start w:val="1"/>
+      <w:numFmt w:val="lowerRoman"/>
+      <w:lvlText w:val="%6."/>
+      <w:lvlJc w:val="right"/>
+      <w:pPr>
+        <w:ind w:left="4320" w:hanging="180"/>
+      </w:pPr>
+    </w:lvl>
+    <w:lvl w:ilvl="6" w:tplc="0816000F" w:tentative="1">
+      <w:start w:val="1"/>
+      <w:numFmt w:val="decimal"/>
+      <w:lvlText w:val="%7."/>
+      <w:lvlJc w:val="left"/>
+      <w:pPr>
+        <w:ind w:left="5040" w:hanging="360"/>
+      </w:pPr>
+    </w:lvl>
+    <w:lvl w:ilvl="7" w:tplc="08160019" w:tentative="1">
+      <w:start w:val="1"/>
+      <w:numFmt w:val="lowerLetter"/>
+      <w:lvlText w:val="%8."/>
+      <w:lvlJc w:val="left"/>
+      <w:pPr>
+        <w:ind w:left="5760" w:hanging="360"/>
+      </w:pPr>
+    </w:lvl>
+    <w:lvl w:ilvl="8" w:tplc="0816001B" w:tentative="1">
+      <w:start w:val="1"/>
+      <w:numFmt w:val="lowerRoman"/>
+      <w:lvlText w:val="%9."/>
+      <w:lvlJc w:val="right"/>
+      <w:pPr>
+        <w:ind w:left="6480" w:hanging="180"/>
+      </w:pPr>
+    </w:lvl>
+  </w:abstractNum>
+  <w:abstractNum w:abstractNumId="30" w15:restartNumberingAfterBreak="0">
     <w:nsid w:val="6C15355D"/>
     <w:multiLevelType w:val="hybridMultilevel"/>
     <w:tmpl w:val="617ADE42"/>
@@ -7972,7 +9719,7 @@
       </w:rPr>
     </w:lvl>
   </w:abstractNum>
-  <w:abstractNum w:abstractNumId="29" w15:restartNumberingAfterBreak="0">
+  <w:abstractNum w:abstractNumId="31" w15:restartNumberingAfterBreak="0">
     <w:nsid w:val="6C2B0D7F"/>
     <w:multiLevelType w:val="hybridMultilevel"/>
     <w:tmpl w:val="D654D786"/>
@@ -8085,7 +9832,7 @@
       </w:rPr>
     </w:lvl>
   </w:abstractNum>
-  <w:abstractNum w:abstractNumId="30" w15:restartNumberingAfterBreak="0">
+  <w:abstractNum w:abstractNumId="32" w15:restartNumberingAfterBreak="0">
     <w:nsid w:val="72E91F06"/>
     <w:multiLevelType w:val="hybridMultilevel"/>
     <w:tmpl w:val="BBE6ECF4"/>
@@ -8198,7 +9945,7 @@
       </w:rPr>
     </w:lvl>
   </w:abstractNum>
-  <w:abstractNum w:abstractNumId="31" w15:restartNumberingAfterBreak="0">
+  <w:abstractNum w:abstractNumId="33" w15:restartNumberingAfterBreak="0">
     <w:nsid w:val="78E956DA"/>
     <w:multiLevelType w:val="hybridMultilevel"/>
     <w:tmpl w:val="50FC53FA"/>
@@ -8311,7 +10058,7 @@
       </w:rPr>
     </w:lvl>
   </w:abstractNum>
-  <w:abstractNum w:abstractNumId="32" w15:restartNumberingAfterBreak="0">
+  <w:abstractNum w:abstractNumId="34" w15:restartNumberingAfterBreak="0">
     <w:nsid w:val="7AEB5168"/>
     <w:multiLevelType w:val="hybridMultilevel"/>
     <w:tmpl w:val="9FD091DC"/>
@@ -8424,7 +10171,7 @@
       </w:rPr>
     </w:lvl>
   </w:abstractNum>
-  <w:abstractNum w:abstractNumId="33" w15:restartNumberingAfterBreak="0">
+  <w:abstractNum w:abstractNumId="35" w15:restartNumberingAfterBreak="0">
     <w:nsid w:val="7E7368F7"/>
     <w:multiLevelType w:val="hybridMultilevel"/>
     <w:tmpl w:val="0F58ECE8"/>
@@ -8538,106 +10285,112 @@
     </w:lvl>
   </w:abstractNum>
   <w:num w:numId="1">
+    <w:abstractNumId w:val="5"/>
+  </w:num>
+  <w:num w:numId="2">
+    <w:abstractNumId w:val="14"/>
+  </w:num>
+  <w:num w:numId="3">
+    <w:abstractNumId w:val="22"/>
+  </w:num>
+  <w:num w:numId="4">
+    <w:abstractNumId w:val="16"/>
+  </w:num>
+  <w:num w:numId="5">
+    <w:abstractNumId w:val="27"/>
+  </w:num>
+  <w:num w:numId="6">
+    <w:abstractNumId w:val="8"/>
+  </w:num>
+  <w:num w:numId="7">
+    <w:abstractNumId w:val="26"/>
+  </w:num>
+  <w:num w:numId="8">
+    <w:abstractNumId w:val="2"/>
+  </w:num>
+  <w:num w:numId="9">
+    <w:abstractNumId w:val="10"/>
+  </w:num>
+  <w:num w:numId="10">
+    <w:abstractNumId w:val="13"/>
+  </w:num>
+  <w:num w:numId="11">
+    <w:abstractNumId w:val="23"/>
+  </w:num>
+  <w:num w:numId="12">
+    <w:abstractNumId w:val="34"/>
+  </w:num>
+  <w:num w:numId="13">
     <w:abstractNumId w:val="4"/>
   </w:num>
-  <w:num w:numId="2">
-    <w:abstractNumId w:val="13"/>
+  <w:num w:numId="14">
+    <w:abstractNumId w:val="11"/>
   </w:num>
-  <w:num w:numId="3">
+  <w:num w:numId="15">
     <w:abstractNumId w:val="21"/>
   </w:num>
-  <w:num w:numId="4">
+  <w:num w:numId="16">
+    <w:abstractNumId w:val="31"/>
+  </w:num>
+  <w:num w:numId="17">
+    <w:abstractNumId w:val="12"/>
+  </w:num>
+  <w:num w:numId="18">
+    <w:abstractNumId w:val="25"/>
+  </w:num>
+  <w:num w:numId="19">
+    <w:abstractNumId w:val="18"/>
+  </w:num>
+  <w:num w:numId="20">
+    <w:abstractNumId w:val="35"/>
+  </w:num>
+  <w:num w:numId="21">
+    <w:abstractNumId w:val="24"/>
+  </w:num>
+  <w:num w:numId="22">
+    <w:abstractNumId w:val="19"/>
+  </w:num>
+  <w:num w:numId="23">
     <w:abstractNumId w:val="15"/>
   </w:num>
-  <w:num w:numId="5">
-    <w:abstractNumId w:val="26"/>
+  <w:num w:numId="24">
+    <w:abstractNumId w:val="20"/>
   </w:num>
-  <w:num w:numId="6">
+  <w:num w:numId="25">
+    <w:abstractNumId w:val="32"/>
+  </w:num>
+  <w:num w:numId="26">
+    <w:abstractNumId w:val="17"/>
+  </w:num>
+  <w:num w:numId="27">
+    <w:abstractNumId w:val="6"/>
+  </w:num>
+  <w:num w:numId="28">
+    <w:abstractNumId w:val="9"/>
+  </w:num>
+  <w:num w:numId="29">
+    <w:abstractNumId w:val="28"/>
+  </w:num>
+  <w:num w:numId="30">
     <w:abstractNumId w:val="7"/>
   </w:num>
-  <w:num w:numId="7">
-    <w:abstractNumId w:val="25"/>
+  <w:num w:numId="31">
+    <w:abstractNumId w:val="30"/>
   </w:num>
-  <w:num w:numId="8">
-    <w:abstractNumId w:val="1"/>
-  </w:num>
-  <w:num w:numId="9">
-    <w:abstractNumId w:val="9"/>
-  </w:num>
-  <w:num w:numId="10">
-    <w:abstractNumId w:val="12"/>
-  </w:num>
-  <w:num w:numId="11">
-    <w:abstractNumId w:val="22"/>
-  </w:num>
-  <w:num w:numId="12">
-    <w:abstractNumId w:val="32"/>
-  </w:num>
-  <w:num w:numId="13">
-    <w:abstractNumId w:val="3"/>
-  </w:num>
-  <w:num w:numId="14">
-    <w:abstractNumId w:val="10"/>
-  </w:num>
-  <w:num w:numId="15">
-    <w:abstractNumId w:val="20"/>
-  </w:num>
-  <w:num w:numId="16">
-    <w:abstractNumId w:val="29"/>
-  </w:num>
-  <w:num w:numId="17">
-    <w:abstractNumId w:val="11"/>
-  </w:num>
-  <w:num w:numId="18">
-    <w:abstractNumId w:val="24"/>
-  </w:num>
-  <w:num w:numId="19">
-    <w:abstractNumId w:val="17"/>
-  </w:num>
-  <w:num w:numId="20">
+  <w:num w:numId="32">
     <w:abstractNumId w:val="33"/>
   </w:num>
-  <w:num w:numId="21">
-    <w:abstractNumId w:val="23"/>
-  </w:num>
-  <w:num w:numId="22">
-    <w:abstractNumId w:val="18"/>
-  </w:num>
-  <w:num w:numId="23">
-    <w:abstractNumId w:val="14"/>
-  </w:num>
-  <w:num w:numId="24">
-    <w:abstractNumId w:val="19"/>
-  </w:num>
-  <w:num w:numId="25">
-    <w:abstractNumId w:val="30"/>
-  </w:num>
-  <w:num w:numId="26">
-    <w:abstractNumId w:val="16"/>
-  </w:num>
-  <w:num w:numId="27">
-    <w:abstractNumId w:val="5"/>
-  </w:num>
-  <w:num w:numId="28">
-    <w:abstractNumId w:val="8"/>
-  </w:num>
-  <w:num w:numId="29">
-    <w:abstractNumId w:val="27"/>
-  </w:num>
-  <w:num w:numId="30">
-    <w:abstractNumId w:val="6"/>
-  </w:num>
-  <w:num w:numId="31">
-    <w:abstractNumId w:val="28"/>
-  </w:num>
-  <w:num w:numId="32">
-    <w:abstractNumId w:val="31"/>
-  </w:num>
   <w:num w:numId="33">
-    <w:abstractNumId w:val="2"/>
+    <w:abstractNumId w:val="3"/>
   </w:num>
   <w:num w:numId="34">
     <w:abstractNumId w:val="0"/>
+  </w:num>
+  <w:num w:numId="35">
+    <w:abstractNumId w:val="1"/>
+  </w:num>
+  <w:num w:numId="36">
+    <w:abstractNumId w:val="29"/>
   </w:num>
 </w:numbering>
 </file>
@@ -9567,6 +11320,25 @@
       <w:color w:val="954F72" w:themeColor="followedHyperlink"/>
       <w:u w:val="single"/>
     </w:rPr>
+  </w:style>
+  <w:style w:type="table" w:styleId="TabelacomGrelha">
+    <w:name w:val="Table Grid"/>
+    <w:basedOn w:val="Tabelanormal"/>
+    <w:uiPriority w:val="39"/>
+    <w:rsid w:val="00971BDF"/>
+    <w:pPr>
+      <w:spacing w:after="0" w:line="240" w:lineRule="auto"/>
+    </w:pPr>
+    <w:tblPr>
+      <w:tblBorders>
+        <w:top w:val="single" w:sz="4" w:space="0" w:color="auto"/>
+        <w:left w:val="single" w:sz="4" w:space="0" w:color="auto"/>
+        <w:bottom w:val="single" w:sz="4" w:space="0" w:color="auto"/>
+        <w:right w:val="single" w:sz="4" w:space="0" w:color="auto"/>
+        <w:insideH w:val="single" w:sz="4" w:space="0" w:color="auto"/>
+        <w:insideV w:val="single" w:sz="4" w:space="0" w:color="auto"/>
+      </w:tblBorders>
+    </w:tblPr>
   </w:style>
 </w:styles>
 </file>

</xml_diff>

<commit_message>
Inserção de 1 quebra de página; Palavras inglesas escritas em italico.
</commit_message>
<xml_diff>
--- a/fase_A/REA-G2.docx
+++ b/fase_A/REA-G2.docx
@@ -489,8 +489,22 @@
                                     <w:szCs w:val="36"/>
                                     <w:lang w:eastAsia="en-US"/>
                                   </w:rPr>
-                                  <w:t>a Fase A</w:t>
+                                  <w:t xml:space="preserve">a </w:t>
                                 </w:r>
+                                <w:proofErr w:type="gramStart"/>
+                                <w:r>
+                                  <w:rPr>
+                                    <w:rFonts w:eastAsiaTheme="minorHAnsi"/>
+                                    <w:b/>
+                                    <w:bCs/>
+                                    <w:color w:val="000000"/>
+                                    <w:sz w:val="36"/>
+                                    <w:szCs w:val="36"/>
+                                    <w:lang w:eastAsia="en-US"/>
+                                  </w:rPr>
+                                  <w:t>Fase A</w:t>
+                                </w:r>
+                                <w:proofErr w:type="gramEnd"/>
                               </w:p>
                               <w:p>
                                 <w:pPr>
@@ -1329,8 +1343,22 @@
                               <w:szCs w:val="36"/>
                               <w:lang w:eastAsia="en-US"/>
                             </w:rPr>
-                            <w:t>a Fase A</w:t>
+                            <w:t xml:space="preserve">a </w:t>
                           </w:r>
+                          <w:proofErr w:type="gramStart"/>
+                          <w:r>
+                            <w:rPr>
+                              <w:rFonts w:eastAsiaTheme="minorHAnsi"/>
+                              <w:b/>
+                              <w:bCs/>
+                              <w:color w:val="000000"/>
+                              <w:sz w:val="36"/>
+                              <w:szCs w:val="36"/>
+                              <w:lang w:eastAsia="en-US"/>
+                            </w:rPr>
+                            <w:t>Fase A</w:t>
+                          </w:r>
+                          <w:proofErr w:type="gramEnd"/>
                         </w:p>
                         <w:p>
                           <w:pPr>
@@ -1815,7 +1843,7 @@
             </w:rPr>
             <w:fldChar w:fldCharType="separate"/>
           </w:r>
-          <w:hyperlink w:anchor="_Toc96350174" w:history="1">
+          <w:hyperlink w:anchor="_Toc96362626" w:history="1">
             <w:r>
               <w:rPr>
                 <w:rStyle w:val="Hiperligao"/>
@@ -1842,7 +1870,7 @@
                 <w:noProof/>
                 <w:webHidden/>
               </w:rPr>
-              <w:instrText xml:space="preserve"> PAGEREF _Toc96350174 \h </w:instrText>
+              <w:instrText xml:space="preserve"> PAGEREF _Toc96362626 \h </w:instrText>
             </w:r>
             <w:r>
               <w:rPr>
@@ -1886,7 +1914,7 @@
               <w:lang w:eastAsia="pt-PT"/>
             </w:rPr>
           </w:pPr>
-          <w:hyperlink w:anchor="_Toc96350175" w:history="1">
+          <w:hyperlink w:anchor="_Toc96362627" w:history="1">
             <w:r>
               <w:rPr>
                 <w:rStyle w:val="Hiperligao"/>
@@ -1913,7 +1941,7 @@
                 <w:noProof/>
                 <w:webHidden/>
               </w:rPr>
-              <w:instrText xml:space="preserve"> PAGEREF _Toc96350175 \h </w:instrText>
+              <w:instrText xml:space="preserve"> PAGEREF _Toc96362627 \h </w:instrText>
             </w:r>
             <w:r>
               <w:rPr>
@@ -1957,7 +1985,7 @@
               <w:lang w:eastAsia="pt-PT"/>
             </w:rPr>
           </w:pPr>
-          <w:hyperlink w:anchor="_Toc96350176" w:history="1">
+          <w:hyperlink w:anchor="_Toc96362628" w:history="1">
             <w:r>
               <w:rPr>
                 <w:rStyle w:val="Hiperligao"/>
@@ -1984,7 +2012,7 @@
                 <w:noProof/>
                 <w:webHidden/>
               </w:rPr>
-              <w:instrText xml:space="preserve"> PAGEREF _Toc96350176 \h </w:instrText>
+              <w:instrText xml:space="preserve"> PAGEREF _Toc96362628 \h </w:instrText>
             </w:r>
             <w:r>
               <w:rPr>
@@ -2028,7 +2056,7 @@
               <w:lang w:eastAsia="pt-PT"/>
             </w:rPr>
           </w:pPr>
-          <w:hyperlink w:anchor="_Toc96350177" w:history="1">
+          <w:hyperlink w:anchor="_Toc96362629" w:history="1">
             <w:r>
               <w:rPr>
                 <w:rStyle w:val="Hiperligao"/>
@@ -2057,7 +2085,7 @@
                 <w:noProof/>
                 <w:webHidden/>
               </w:rPr>
-              <w:instrText xml:space="preserve"> PAGEREF _Toc96350177 \h </w:instrText>
+              <w:instrText xml:space="preserve"> PAGEREF _Toc96362629 \h </w:instrText>
             </w:r>
             <w:r>
               <w:rPr>
@@ -2101,7 +2129,7 @@
               <w:lang w:eastAsia="pt-PT"/>
             </w:rPr>
           </w:pPr>
-          <w:hyperlink w:anchor="_Toc96350178" w:history="1">
+          <w:hyperlink w:anchor="_Toc96362630" w:history="1">
             <w:r>
               <w:rPr>
                 <w:rStyle w:val="Hiperligao"/>
@@ -2130,7 +2158,7 @@
                 <w:noProof/>
                 <w:webHidden/>
               </w:rPr>
-              <w:instrText xml:space="preserve"> PAGEREF _Toc96350178 \h </w:instrText>
+              <w:instrText xml:space="preserve"> PAGEREF _Toc96362630 \h </w:instrText>
             </w:r>
             <w:r>
               <w:rPr>
@@ -2174,7 +2202,7 @@
               <w:lang w:eastAsia="pt-PT"/>
             </w:rPr>
           </w:pPr>
-          <w:hyperlink w:anchor="_Toc96350179" w:history="1">
+          <w:hyperlink w:anchor="_Toc96362631" w:history="1">
             <w:r>
               <w:rPr>
                 <w:rStyle w:val="Hiperligao"/>
@@ -2201,7 +2229,7 @@
                 <w:noProof/>
                 <w:webHidden/>
               </w:rPr>
-              <w:instrText xml:space="preserve"> PAGEREF _Toc96350179 \h </w:instrText>
+              <w:instrText xml:space="preserve"> PAGEREF _Toc96362631 \h </w:instrText>
             </w:r>
             <w:r>
               <w:rPr>
@@ -2245,7 +2273,7 @@
               <w:lang w:eastAsia="pt-PT"/>
             </w:rPr>
           </w:pPr>
-          <w:hyperlink w:anchor="_Toc96350180" w:history="1">
+          <w:hyperlink w:anchor="_Toc96362632" w:history="1">
             <w:r>
               <w:rPr>
                 <w:rStyle w:val="Hiperligao"/>
@@ -2272,7 +2300,7 @@
                 <w:noProof/>
                 <w:webHidden/>
               </w:rPr>
-              <w:instrText xml:space="preserve"> PAGEREF _Toc96350180 \h </w:instrText>
+              <w:instrText xml:space="preserve"> PAGEREF _Toc96362632 \h </w:instrText>
             </w:r>
             <w:r>
               <w:rPr>
@@ -2316,7 +2344,7 @@
               <w:lang w:eastAsia="pt-PT"/>
             </w:rPr>
           </w:pPr>
-          <w:hyperlink w:anchor="_Toc96350181" w:history="1">
+          <w:hyperlink w:anchor="_Toc96362633" w:history="1">
             <w:r>
               <w:rPr>
                 <w:rStyle w:val="Hiperligao"/>
@@ -2343,7 +2371,7 @@
                 <w:noProof/>
                 <w:webHidden/>
               </w:rPr>
-              <w:instrText xml:space="preserve"> PAGEREF _Toc96350181 \h </w:instrText>
+              <w:instrText xml:space="preserve"> PAGEREF _Toc96362633 \h </w:instrText>
             </w:r>
             <w:r>
               <w:rPr>
@@ -2376,6 +2404,7 @@
         </w:p>
         <w:p>
           <w:pPr>
+            <w:spacing w:line="360" w:lineRule="auto"/>
             <w:rPr>
               <w:b/>
               <w:bCs/>
@@ -2435,7 +2464,7 @@
         <w:tabs>
           <w:tab w:val="right" w:leader="dot" w:pos="8494"/>
         </w:tabs>
-        <w:spacing w:line="480" w:lineRule="auto"/>
+        <w:spacing w:line="360" w:lineRule="auto"/>
         <w:rPr>
           <w:rFonts w:asciiTheme="minorHAnsi" w:eastAsiaTheme="minorEastAsia" w:hAnsiTheme="minorHAnsi" w:cstheme="minorBidi"/>
           <w:noProof/>
@@ -2451,7 +2480,7 @@
       <w:r>
         <w:fldChar w:fldCharType="separate"/>
       </w:r>
-      <w:hyperlink r:id="rId9" w:anchor="_Toc96350206" w:history="1">
+      <w:hyperlink r:id="rId9" w:anchor="_Toc96362641" w:history="1">
         <w:r>
           <w:rPr>
             <w:rStyle w:val="Hiperligao"/>
@@ -2478,7 +2507,7 @@
             <w:noProof/>
             <w:webHidden/>
           </w:rPr>
-          <w:instrText xml:space="preserve"> PAGEREF _Toc96350206 \h </w:instrText>
+          <w:instrText xml:space="preserve"> PAGEREF _Toc96362641 \h </w:instrText>
         </w:r>
         <w:r>
           <w:rPr>
@@ -2515,20 +2544,34 @@
         <w:tabs>
           <w:tab w:val="right" w:leader="dot" w:pos="8494"/>
         </w:tabs>
-        <w:spacing w:line="480" w:lineRule="auto"/>
+        <w:spacing w:line="360" w:lineRule="auto"/>
         <w:rPr>
           <w:rFonts w:asciiTheme="minorHAnsi" w:eastAsiaTheme="minorEastAsia" w:hAnsiTheme="minorHAnsi" w:cstheme="minorBidi"/>
           <w:noProof/>
           <w:lang w:eastAsia="pt-PT"/>
         </w:rPr>
       </w:pPr>
-      <w:hyperlink r:id="rId10" w:anchor="_Toc96350207" w:history="1">
+      <w:hyperlink r:id="rId10" w:anchor="_Toc96362642" w:history="1">
         <w:r>
           <w:rPr>
             <w:rStyle w:val="Hiperligao"/>
             <w:noProof/>
           </w:rPr>
-          <w:t>Figura 2 - Diagrama de Gantt do planeamento temporal</w:t>
+          <w:t>Figura 2 - Diagrama de Gantt do pl</w:t>
+        </w:r>
+        <w:r>
+          <w:rPr>
+            <w:rStyle w:val="Hiperligao"/>
+            <w:noProof/>
+          </w:rPr>
+          <w:t>a</w:t>
+        </w:r>
+        <w:r>
+          <w:rPr>
+            <w:rStyle w:val="Hiperligao"/>
+            <w:noProof/>
+          </w:rPr>
+          <w:t>neamento temporal</w:t>
         </w:r>
         <w:r>
           <w:rPr>
@@ -2549,7 +2592,7 @@
             <w:noProof/>
             <w:webHidden/>
           </w:rPr>
-          <w:instrText xml:space="preserve"> PAGEREF _Toc96350207 \h </w:instrText>
+          <w:instrText xml:space="preserve"> PAGEREF _Toc96362642 \h </w:instrText>
         </w:r>
         <w:r>
           <w:rPr>
@@ -2654,8 +2697,30 @@
         <w:rPr>
           <w:lang w:eastAsia="en-US"/>
         </w:rPr>
-        <w:t>Bluetooth Low Energy</w:t>
-      </w:r>
+        <w:t xml:space="preserve">Bluetooth </w:t>
+      </w:r>
+      <w:proofErr w:type="spellStart"/>
+      <w:r>
+        <w:rPr>
+          <w:lang w:eastAsia="en-US"/>
+        </w:rPr>
+        <w:t>Low</w:t>
+      </w:r>
+      <w:proofErr w:type="spellEnd"/>
+      <w:r>
+        <w:rPr>
+          <w:lang w:eastAsia="en-US"/>
+        </w:rPr>
+        <w:t xml:space="preserve"> </w:t>
+      </w:r>
+      <w:proofErr w:type="spellStart"/>
+      <w:r>
+        <w:rPr>
+          <w:lang w:eastAsia="en-US"/>
+        </w:rPr>
+        <w:t>Energy</w:t>
+      </w:r>
+      <w:proofErr w:type="spellEnd"/>
       <w:r>
         <w:rPr>
           <w:b/>
@@ -2779,7 +2844,7 @@
       <w:pPr>
         <w:pStyle w:val="Ttulo1"/>
       </w:pPr>
-      <w:bookmarkStart w:id="0" w:name="_Toc96350174"/>
+      <w:bookmarkStart w:id="0" w:name="_Toc96362626"/>
       <w:r>
         <w:t>Introdução</w:t>
       </w:r>
@@ -2869,7 +2934,7 @@
       <w:pPr>
         <w:pStyle w:val="Ttulo1"/>
       </w:pPr>
-      <w:bookmarkStart w:id="1" w:name="_Toc96350175"/>
+      <w:bookmarkStart w:id="1" w:name="_Toc96362627"/>
       <w:r>
         <w:lastRenderedPageBreak/>
         <w:t>Especificação da Fase A</w:t>
@@ -2881,7 +2946,7 @@
       <w:pPr>
         <w:pStyle w:val="Ttulo2"/>
       </w:pPr>
-      <w:bookmarkStart w:id="2" w:name="_Toc96350176"/>
+      <w:bookmarkStart w:id="2" w:name="_Toc96362628"/>
       <w:r>
         <w:t>Arquitetura e Funcionalidades dos sistemas</w:t>
       </w:r>
@@ -3055,7 +3120,7 @@
                                 <w:lang w:eastAsia="en-US"/>
                               </w:rPr>
                             </w:pPr>
-                            <w:bookmarkStart w:id="3" w:name="_Toc96350206"/>
+                            <w:bookmarkStart w:id="3" w:name="_Toc96362641"/>
                             <w:r>
                               <w:rPr>
                                 <w:sz w:val="20"/>
@@ -3144,7 +3209,7 @@
                           <w:lang w:eastAsia="en-US"/>
                         </w:rPr>
                       </w:pPr>
-                      <w:bookmarkStart w:id="4" w:name="_Toc96350206"/>
+                      <w:bookmarkStart w:id="4" w:name="_Toc96362641"/>
                       <w:r>
                         <w:rPr>
                           <w:sz w:val="20"/>
@@ -3233,6 +3298,7 @@
       <w:r>
         <w:t xml:space="preserve"> sem fios (BLE) para o </w:t>
       </w:r>
+      <w:proofErr w:type="spellStart"/>
       <w:r>
         <w:rPr>
           <w:i/>
@@ -3240,6 +3306,7 @@
         </w:rPr>
         <w:t>gateway</w:t>
       </w:r>
+      <w:proofErr w:type="spellEnd"/>
       <w:r>
         <w:t xml:space="preserve"> (dispositivo central). </w:t>
       </w:r>
@@ -3264,6 +3331,7 @@
       <w:r>
         <w:t>O sistema sensor terminal enviará os dados via BLE para o dispositivo central (</w:t>
       </w:r>
+      <w:proofErr w:type="spellStart"/>
       <w:r>
         <w:rPr>
           <w:i/>
@@ -3271,6 +3339,7 @@
         </w:rPr>
         <w:t>gateway</w:t>
       </w:r>
+      <w:proofErr w:type="spellEnd"/>
       <w:r>
         <w:t xml:space="preserve">), </w:t>
       </w:r>
@@ -3301,8 +3370,15 @@
         <w:spacing w:after="160" w:line="259" w:lineRule="auto"/>
       </w:pPr>
       <w:r>
-        <w:t xml:space="preserve">Os dados obtidos pelo sistema sensor irão ser enviados de forma periódica para o respetivo </w:t>
-      </w:r>
+        <w:t>Os dados obtidos pelo sistema sensor ser</w:t>
+      </w:r>
+      <w:r>
+        <w:t>ão</w:t>
+      </w:r>
+      <w:r>
+        <w:t xml:space="preserve"> enviados de forma periódica para o respetivo </w:t>
+      </w:r>
+      <w:proofErr w:type="spellStart"/>
       <w:r>
         <w:rPr>
           <w:i/>
@@ -3310,6 +3386,7 @@
         </w:rPr>
         <w:t>gateway</w:t>
       </w:r>
+      <w:proofErr w:type="spellEnd"/>
       <w:r>
         <w:t>.</w:t>
       </w:r>
@@ -3325,6 +3402,7 @@
       <w:r>
         <w:t xml:space="preserve">suma, esta fase implica a programação do sistema sensor e do </w:t>
       </w:r>
+      <w:proofErr w:type="spellStart"/>
       <w:r>
         <w:rPr>
           <w:i/>
@@ -3332,6 +3410,7 @@
         </w:rPr>
         <w:t>gateway</w:t>
       </w:r>
+      <w:proofErr w:type="spellEnd"/>
       <w:r>
         <w:t xml:space="preserve">, do qual será utilizado o </w:t>
       </w:r>
@@ -3343,8 +3422,13 @@
         <w:t>IDE</w:t>
       </w:r>
       <w:r>
-        <w:t xml:space="preserve"> Arduino</w:t>
-      </w:r>
+        <w:t xml:space="preserve"> </w:t>
+      </w:r>
+      <w:proofErr w:type="spellStart"/>
+      <w:r>
+        <w:t>Arduino</w:t>
+      </w:r>
+      <w:proofErr w:type="spellEnd"/>
       <w:r>
         <w:t>.</w:t>
       </w:r>
@@ -3418,7 +3502,15 @@
         <w:t>Impressão dos dados adquiridos</w:t>
       </w:r>
       <w:r>
-        <w:t xml:space="preserve"> através do programa terminal do Arduino (</w:t>
+        <w:t xml:space="preserve"> através do programa terminal do </w:t>
+      </w:r>
+      <w:proofErr w:type="spellStart"/>
+      <w:r>
+        <w:t>Arduino</w:t>
+      </w:r>
+      <w:proofErr w:type="spellEnd"/>
+      <w:r>
+        <w:t xml:space="preserve"> (</w:t>
       </w:r>
       <w:r>
         <w:rPr>
@@ -3468,6 +3560,7 @@
       <w:r>
         <w:t xml:space="preserve"> via BLE para o </w:t>
       </w:r>
+      <w:proofErr w:type="spellStart"/>
       <w:r>
         <w:rPr>
           <w:i/>
@@ -3475,6 +3568,7 @@
         </w:rPr>
         <w:t>gateway</w:t>
       </w:r>
+      <w:proofErr w:type="spellEnd"/>
       <w:r>
         <w:rPr>
           <w:i/>
@@ -3508,7 +3602,23 @@
           <w:i/>
           <w:iCs/>
         </w:rPr>
-        <w:t xml:space="preserve"> (ThingSpeak)</w:t>
+        <w:t xml:space="preserve"> (</w:t>
+      </w:r>
+      <w:proofErr w:type="spellStart"/>
+      <w:r>
+        <w:rPr>
+          <w:i/>
+          <w:iCs/>
+        </w:rPr>
+        <w:t>ThingSpeak</w:t>
+      </w:r>
+      <w:proofErr w:type="spellEnd"/>
+      <w:r>
+        <w:rPr>
+          <w:i/>
+          <w:iCs/>
+        </w:rPr>
+        <w:t>)</w:t>
       </w:r>
       <w:r>
         <w:t>, com auxílio da comunicação Wi-Fi.</w:t>
@@ -3548,7 +3658,7 @@
           <w:szCs w:val="28"/>
         </w:rPr>
       </w:pPr>
-      <w:bookmarkStart w:id="5" w:name="_Toc96350177"/>
+      <w:bookmarkStart w:id="5" w:name="_Toc96362629"/>
       <w:r>
         <w:rPr>
           <w:i/>
@@ -3777,7 +3887,15 @@
               <w:spacing w:after="160" w:line="259" w:lineRule="auto"/>
             </w:pPr>
             <w:r>
-              <w:t>2 placas: uma para a implementação do sistema sensor e outra para o gateway BLE/Wi-Fi</w:t>
+              <w:t xml:space="preserve">2 placas: uma para a implementação do sistema sensor e outra para o </w:t>
+            </w:r>
+            <w:proofErr w:type="spellStart"/>
+            <w:r>
+              <w:t>gateway</w:t>
+            </w:r>
+            <w:proofErr w:type="spellEnd"/>
+            <w:r>
+              <w:t xml:space="preserve"> BLE/Wi-Fi</w:t>
             </w:r>
           </w:p>
         </w:tc>
@@ -4187,8 +4305,13 @@
               <w:jc w:val="left"/>
             </w:pPr>
             <w:r>
-              <w:t>Necessário à implementação e programação do sistema sensor e gateway</w:t>
+              <w:t xml:space="preserve">Necessário à implementação e programação do sistema sensor e </w:t>
             </w:r>
+            <w:proofErr w:type="spellStart"/>
+            <w:r>
+              <w:t>gateway</w:t>
+            </w:r>
+            <w:proofErr w:type="spellEnd"/>
           </w:p>
         </w:tc>
       </w:tr>
@@ -4295,9 +4418,11 @@
               <w:spacing w:after="160" w:line="259" w:lineRule="auto"/>
               <w:jc w:val="center"/>
             </w:pPr>
+            <w:proofErr w:type="spellStart"/>
             <w:r>
               <w:t>Breadboard</w:t>
             </w:r>
+            <w:proofErr w:type="spellEnd"/>
           </w:p>
         </w:tc>
         <w:tc>
@@ -4424,28 +4549,59 @@
       <w:r>
         <w:t xml:space="preserve">conectar conveniente ao </w:t>
       </w:r>
-      <w:r>
-        <w:t>b</w:t>
-      </w:r>
-      <w:r>
-        <w:t xml:space="preserve">roadcast de baixa energia. </w:t>
-      </w:r>
-    </w:p>
-    <w:p>
-      <w:pPr>
-        <w:widowControl/>
-        <w:spacing w:after="160" w:line="259" w:lineRule="auto"/>
-      </w:pPr>
-      <w:r>
-        <w:t xml:space="preserve">Este dispositivo também é caraterizado pela sua </w:t>
-      </w:r>
+      <w:proofErr w:type="spellStart"/>
       <w:r>
         <w:rPr>
           <w:i/>
           <w:iCs/>
         </w:rPr>
-        <w:t>cheep corrent</w:t>
-      </w:r>
+        <w:t>b</w:t>
+      </w:r>
+      <w:r>
+        <w:rPr>
+          <w:i/>
+          <w:iCs/>
+        </w:rPr>
+        <w:t>roadcast</w:t>
+      </w:r>
+      <w:proofErr w:type="spellEnd"/>
+      <w:r>
+        <w:t xml:space="preserve"> de baixa energia. </w:t>
+      </w:r>
+    </w:p>
+    <w:p>
+      <w:pPr>
+        <w:widowControl/>
+        <w:spacing w:after="160" w:line="259" w:lineRule="auto"/>
+      </w:pPr>
+      <w:r>
+        <w:t xml:space="preserve">Este dispositivo também é caraterizado pela sua </w:t>
+      </w:r>
+      <w:proofErr w:type="spellStart"/>
+      <w:r>
+        <w:rPr>
+          <w:i/>
+          <w:iCs/>
+        </w:rPr>
+        <w:t>cheep</w:t>
+      </w:r>
+      <w:proofErr w:type="spellEnd"/>
+      <w:r>
+        <w:rPr>
+          <w:i/>
+          <w:iCs/>
+        </w:rPr>
+        <w:t xml:space="preserve"> </w:t>
+      </w:r>
+      <w:proofErr w:type="spellStart"/>
+      <w:r>
+        <w:rPr>
+          <w:i/>
+          <w:iCs/>
+        </w:rPr>
+        <w:t>corrent</w:t>
+      </w:r>
+      <w:proofErr w:type="spellEnd"/>
       <w:r>
         <w:rPr>
           <w:i/>
@@ -4463,7 +4619,23 @@
         <w:t xml:space="preserve">Além da caraterística acima citada, este módulo </w:t>
       </w:r>
       <w:r>
-        <w:t>tolera uma taxa de transmissão até 150 Mps e 20 dBm de potência de saída</w:t>
+        <w:t xml:space="preserve">tolera uma taxa de transmissão até 150 </w:t>
+      </w:r>
+      <w:proofErr w:type="spellStart"/>
+      <w:r>
+        <w:t>Mps</w:t>
+      </w:r>
+      <w:proofErr w:type="spellEnd"/>
+      <w:r>
+        <w:t xml:space="preserve"> e 20 </w:t>
+      </w:r>
+      <w:proofErr w:type="spellStart"/>
+      <w:r>
+        <w:t>dBm</w:t>
+      </w:r>
+      <w:proofErr w:type="spellEnd"/>
+      <w:r>
+        <w:t xml:space="preserve"> de potência de saída</w:t>
       </w:r>
       <w:r>
         <w:t xml:space="preserve"> de antena para assegurar o maior alcance físico possível</w:t>
@@ -4554,10 +4726,16 @@
         <w:spacing w:after="160" w:line="259" w:lineRule="auto"/>
       </w:pPr>
       <w:r>
-        <w:t xml:space="preserve">O </w:t>
-      </w:r>
-      <w:r>
-        <w:t>referido sensor</w:t>
+        <w:t>O</w:t>
+      </w:r>
+      <w:r>
+        <w:t xml:space="preserve"> </w:t>
+      </w:r>
+      <w:r>
+        <w:t>sensor</w:t>
+      </w:r>
+      <w:r>
+        <w:t xml:space="preserve"> referido</w:t>
       </w:r>
       <w:r>
         <w:rPr>
@@ -4586,8 +4764,33 @@
           <w:i/>
           <w:iCs/>
         </w:rPr>
-        <w:t>digital-signal-collecting-technique</w:t>
-      </w:r>
+        <w:t>digital-</w:t>
+      </w:r>
+      <w:proofErr w:type="spellStart"/>
+      <w:r>
+        <w:rPr>
+          <w:i/>
+          <w:iCs/>
+        </w:rPr>
+        <w:t>signal</w:t>
+      </w:r>
+      <w:proofErr w:type="spellEnd"/>
+      <w:r>
+        <w:rPr>
+          <w:i/>
+          <w:iCs/>
+        </w:rPr>
+        <w:t>-</w:t>
+      </w:r>
+      <w:proofErr w:type="spellStart"/>
+      <w:r>
+        <w:rPr>
+          <w:i/>
+          <w:iCs/>
+        </w:rPr>
+        <w:t>collecting-technique</w:t>
+      </w:r>
+      <w:proofErr w:type="spellEnd"/>
       <w:r>
         <w:rPr>
           <w:i/>
@@ -4598,13 +4801,47 @@
       <w:r>
         <w:t xml:space="preserve">e </w:t>
       </w:r>
+      <w:proofErr w:type="spellStart"/>
       <w:r>
         <w:rPr>
           <w:i/>
           <w:iCs/>
         </w:rPr>
-        <w:t>humidity sensing technology</w:t>
-      </w:r>
+        <w:t>humidity</w:t>
+      </w:r>
+      <w:proofErr w:type="spellEnd"/>
+      <w:r>
+        <w:rPr>
+          <w:i/>
+          <w:iCs/>
+        </w:rPr>
+        <w:t xml:space="preserve"> </w:t>
+      </w:r>
+      <w:proofErr w:type="spellStart"/>
+      <w:r>
+        <w:rPr>
+          <w:i/>
+          <w:iCs/>
+        </w:rPr>
+        <w:t>sensing</w:t>
+      </w:r>
+      <w:proofErr w:type="spellEnd"/>
+      <w:r>
+        <w:rPr>
+          <w:i/>
+          <w:iCs/>
+        </w:rPr>
+        <w:t xml:space="preserve"> </w:t>
+      </w:r>
+      <w:proofErr w:type="spellStart"/>
+      <w:r>
+        <w:rPr>
+          <w:i/>
+          <w:iCs/>
+        </w:rPr>
+        <w:t>technology</w:t>
+      </w:r>
+      <w:proofErr w:type="spellEnd"/>
       <w:r>
         <w:t xml:space="preserve">, assegurando a sua estabilidade e </w:t>
       </w:r>
@@ -4664,7 +4901,7 @@
           <w:szCs w:val="28"/>
         </w:rPr>
       </w:pPr>
-      <w:bookmarkStart w:id="6" w:name="_Toc96350178"/>
+      <w:bookmarkStart w:id="6" w:name="_Toc96362630"/>
       <w:r>
         <w:rPr>
           <w:i/>
@@ -4878,8 +5115,13 @@
               <w:spacing w:after="160" w:line="259" w:lineRule="auto"/>
               <w:jc w:val="center"/>
             </w:pPr>
+            <w:proofErr w:type="spellStart"/>
             <w:r>
-              <w:t>Arduino IDE</w:t>
+              <w:t>Arduino</w:t>
+            </w:r>
+            <w:proofErr w:type="spellEnd"/>
+            <w:r>
+              <w:t xml:space="preserve"> IDE</w:t>
             </w:r>
           </w:p>
         </w:tc>
@@ -4895,6 +5137,7 @@
             <w:r>
               <w:t xml:space="preserve">Implementação do sistema sensor e respetivo </w:t>
             </w:r>
+            <w:proofErr w:type="spellStart"/>
             <w:r>
               <w:rPr>
                 <w:i/>
@@ -4902,6 +5145,7 @@
               </w:rPr>
               <w:t>gateway</w:t>
             </w:r>
+            <w:proofErr w:type="spellEnd"/>
           </w:p>
         </w:tc>
       </w:tr>
@@ -5022,9 +5266,11 @@
               <w:spacing w:after="160" w:line="259" w:lineRule="auto"/>
               <w:jc w:val="center"/>
             </w:pPr>
+            <w:proofErr w:type="spellStart"/>
             <w:r>
               <w:t>ThingSpeak</w:t>
             </w:r>
+            <w:proofErr w:type="spellEnd"/>
           </w:p>
         </w:tc>
         <w:tc>
@@ -5082,7 +5328,7 @@
           <w:szCs w:val="32"/>
         </w:rPr>
       </w:pPr>
-      <w:bookmarkStart w:id="7" w:name="_Toc96350179"/>
+      <w:bookmarkStart w:id="7" w:name="_Toc96362631"/>
       <w:r>
         <w:rPr>
           <w:sz w:val="36"/>
@@ -5148,6 +5394,7 @@
       <w:r>
         <w:t xml:space="preserve"> diagrama de </w:t>
       </w:r>
+      <w:proofErr w:type="spellStart"/>
       <w:r>
         <w:rPr>
           <w:i/>
@@ -5155,6 +5402,7 @@
         </w:rPr>
         <w:t>Gantt</w:t>
       </w:r>
+      <w:proofErr w:type="spellEnd"/>
       <w:r>
         <w:rPr>
           <w:i/>
@@ -5226,6 +5474,83 @@
         <w:spacing w:after="160" w:line="259" w:lineRule="auto"/>
         <w:jc w:val="left"/>
       </w:pPr>
+    </w:p>
+    <w:p>
+      <w:pPr>
+        <w:widowControl/>
+        <w:spacing w:after="160" w:line="259" w:lineRule="auto"/>
+        <w:jc w:val="left"/>
+      </w:pPr>
+    </w:p>
+    <w:p>
+      <w:pPr>
+        <w:widowControl/>
+        <w:spacing w:after="160" w:line="259" w:lineRule="auto"/>
+        <w:jc w:val="left"/>
+      </w:pPr>
+    </w:p>
+    <w:p>
+      <w:pPr>
+        <w:widowControl/>
+        <w:spacing w:after="160" w:line="259" w:lineRule="auto"/>
+        <w:jc w:val="left"/>
+      </w:pPr>
+    </w:p>
+    <w:p>
+      <w:pPr>
+        <w:widowControl/>
+        <w:spacing w:after="160" w:line="259" w:lineRule="auto"/>
+        <w:jc w:val="left"/>
+      </w:pPr>
+    </w:p>
+    <w:p>
+      <w:pPr>
+        <w:widowControl/>
+        <w:spacing w:after="160" w:line="259" w:lineRule="auto"/>
+        <w:jc w:val="left"/>
+      </w:pPr>
+    </w:p>
+    <w:p>
+      <w:pPr>
+        <w:widowControl/>
+        <w:spacing w:after="160" w:line="259" w:lineRule="auto"/>
+        <w:jc w:val="left"/>
+      </w:pPr>
+    </w:p>
+    <w:p>
+      <w:pPr>
+        <w:widowControl/>
+        <w:spacing w:after="160" w:line="259" w:lineRule="auto"/>
+        <w:jc w:val="left"/>
+      </w:pPr>
+    </w:p>
+    <w:p>
+      <w:pPr>
+        <w:widowControl/>
+        <w:spacing w:after="160" w:line="259" w:lineRule="auto"/>
+        <w:jc w:val="left"/>
+      </w:pPr>
+    </w:p>
+    <w:p>
+      <w:pPr>
+        <w:widowControl/>
+        <w:spacing w:after="160" w:line="259" w:lineRule="auto"/>
+        <w:jc w:val="left"/>
+      </w:pPr>
+    </w:p>
+    <w:p>
+      <w:pPr>
+        <w:widowControl/>
+        <w:spacing w:after="160" w:line="259" w:lineRule="auto"/>
+        <w:jc w:val="left"/>
+      </w:pPr>
+    </w:p>
+    <w:p>
+      <w:pPr>
+        <w:widowControl/>
+        <w:spacing w:after="160" w:line="259" w:lineRule="auto"/>
+        <w:jc w:val="left"/>
+      </w:pPr>
       <w:r>
         <w:rPr>
           <w:noProof/>
@@ -5233,134 +5558,13 @@
         <mc:AlternateContent>
           <mc:Choice Requires="wps">
             <w:drawing>
-              <wp:anchor distT="0" distB="0" distL="114300" distR="114300" simplePos="0" relativeHeight="251711488" behindDoc="0" locked="0" layoutInCell="1" allowOverlap="1" wp14:anchorId="62DDD5AA" wp14:editId="5A68F3D1">
+              <wp:anchor distT="0" distB="0" distL="114300" distR="114300" simplePos="0" relativeHeight="251718656" behindDoc="0" locked="0" layoutInCell="1" allowOverlap="1" wp14:anchorId="61DCED0F" wp14:editId="2BA6BC3A">
                 <wp:simplePos x="0" y="0"/>
-                <wp:positionH relativeFrom="margin">
-                  <wp:align>center</wp:align>
+                <wp:positionH relativeFrom="column">
+                  <wp:posOffset>2927941</wp:posOffset>
                 </wp:positionH>
                 <wp:positionV relativeFrom="paragraph">
-                  <wp:posOffset>3367617</wp:posOffset>
-                </wp:positionV>
-                <wp:extent cx="4572000" cy="200025"/>
-                <wp:effectExtent l="0" t="0" r="0" b="9525"/>
-                <wp:wrapSquare wrapText="bothSides"/>
-                <wp:docPr id="24" name="Caixa de texto 24"/>
-                <wp:cNvGraphicFramePr/>
-                <a:graphic xmlns:a="http://schemas.openxmlformats.org/drawingml/2006/main">
-                  <a:graphicData uri="http://schemas.microsoft.com/office/word/2010/wordprocessingShape">
-                    <wps:wsp>
-                      <wps:cNvSpPr txBox="1"/>
-                      <wps:spPr>
-                        <a:xfrm>
-                          <a:off x="0" y="0"/>
-                          <a:ext cx="4572000" cy="200025"/>
-                        </a:xfrm>
-                        <a:prstGeom prst="rect">
-                          <a:avLst/>
-                        </a:prstGeom>
-                        <a:solidFill>
-                          <a:prstClr val="white"/>
-                        </a:solidFill>
-                        <a:ln>
-                          <a:noFill/>
-                        </a:ln>
-                      </wps:spPr>
-                      <wps:txbx>
-                        <w:txbxContent>
-                          <w:p>
-                            <w:pPr>
-                              <w:pStyle w:val="Legenda"/>
-                              <w:jc w:val="center"/>
-                              <w:rPr>
-                                <w:noProof/>
-                              </w:rPr>
-                            </w:pPr>
-                            <w:bookmarkStart w:id="8" w:name="_Toc96350207"/>
-                            <w:r>
-                              <w:t xml:space="preserve">Figura </w:t>
-                            </w:r>
-                            <w:fldSimple w:instr=" SEQ Figura \* ARABIC ">
-                              <w:r>
-                                <w:rPr>
-                                  <w:noProof/>
-                                </w:rPr>
-                                <w:t>2</w:t>
-                              </w:r>
-                            </w:fldSimple>
-                            <w:r>
-                              <w:t xml:space="preserve"> - Diagrama de Gantt do planeamento temporal</w:t>
-                            </w:r>
-                            <w:bookmarkEnd w:id="8"/>
-                          </w:p>
-                        </w:txbxContent>
-                      </wps:txbx>
-                      <wps:bodyPr rot="0" spcFirstLastPara="0" vertOverflow="overflow" horzOverflow="overflow" vert="horz" wrap="square" lIns="0" tIns="0" rIns="0" bIns="0" numCol="1" spcCol="0" rtlCol="0" fromWordArt="0" anchor="t" anchorCtr="0" forceAA="0" compatLnSpc="1">
-                        <a:prstTxWarp prst="textNoShape">
-                          <a:avLst/>
-                        </a:prstTxWarp>
-                        <a:noAutofit/>
-                      </wps:bodyPr>
-                    </wps:wsp>
-                  </a:graphicData>
-                </a:graphic>
-                <wp14:sizeRelV relativeFrom="margin">
-                  <wp14:pctHeight>0</wp14:pctHeight>
-                </wp14:sizeRelV>
-              </wp:anchor>
-            </w:drawing>
-          </mc:Choice>
-          <mc:Fallback>
-            <w:pict>
-              <v:shape w14:anchorId="62DDD5AA" id="Caixa de texto 24" o:spid="_x0000_s1032" type="#_x0000_t202" style="position:absolute;margin-left:0;margin-top:265.15pt;width:5in;height:15.75pt;z-index:251711488;visibility:visible;mso-wrap-style:square;mso-height-percent:0;mso-wrap-distance-left:9pt;mso-wrap-distance-top:0;mso-wrap-distance-right:9pt;mso-wrap-distance-bottom:0;mso-position-horizontal:center;mso-position-horizontal-relative:margin;mso-position-vertical:absolute;mso-position-vertical-relative:text;mso-height-percent:0;mso-height-relative:margin;v-text-anchor:top" o:gfxdata="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" stroked="f">
-                <v:textbox inset="0,0,0,0">
-                  <w:txbxContent>
-                    <w:p>
-                      <w:pPr>
-                        <w:pStyle w:val="Legenda"/>
-                        <w:jc w:val="center"/>
-                        <w:rPr>
-                          <w:noProof/>
-                        </w:rPr>
-                      </w:pPr>
-                      <w:bookmarkStart w:id="9" w:name="_Toc96350207"/>
-                      <w:r>
-                        <w:t xml:space="preserve">Figura </w:t>
-                      </w:r>
-                      <w:fldSimple w:instr=" SEQ Figura \* ARABIC ">
-                        <w:r>
-                          <w:rPr>
-                            <w:noProof/>
-                          </w:rPr>
-                          <w:t>2</w:t>
-                        </w:r>
-                      </w:fldSimple>
-                      <w:r>
-                        <w:t xml:space="preserve"> - Diagrama de Gantt do planeamento temporal</w:t>
-                      </w:r>
-                      <w:bookmarkEnd w:id="9"/>
-                    </w:p>
-                  </w:txbxContent>
-                </v:textbox>
-                <w10:wrap type="square" anchorx="margin"/>
-              </v:shape>
-            </w:pict>
-          </mc:Fallback>
-        </mc:AlternateContent>
-      </w:r>
-      <w:r>
-        <w:rPr>
-          <w:noProof/>
-        </w:rPr>
-        <mc:AlternateContent>
-          <mc:Choice Requires="wps">
-            <w:drawing>
-              <wp:anchor distT="0" distB="0" distL="114300" distR="114300" simplePos="0" relativeHeight="251718656" behindDoc="0" locked="0" layoutInCell="1" allowOverlap="1" wp14:anchorId="61DCED0F" wp14:editId="2261EADA">
-                <wp:simplePos x="0" y="0"/>
-                <wp:positionH relativeFrom="column">
-                  <wp:posOffset>2928831</wp:posOffset>
-                </wp:positionH>
-                <wp:positionV relativeFrom="paragraph">
-                  <wp:posOffset>2894965</wp:posOffset>
+                  <wp:posOffset>14605</wp:posOffset>
                 </wp:positionV>
                 <wp:extent cx="1193800" cy="330200"/>
                 <wp:effectExtent l="0" t="0" r="6350" b="0"/>
@@ -5433,7 +5637,7 @@
           </mc:Choice>
           <mc:Fallback>
             <w:pict>
-              <v:shape w14:anchorId="61DCED0F" id="Caixa de texto 25" o:spid="_x0000_s1033" type="#_x0000_t202" style="position:absolute;margin-left:230.6pt;margin-top:227.95pt;width:94pt;height:26pt;z-index:251718656;visibility:visible;mso-wrap-style:square;mso-wrap-distance-left:9pt;mso-wrap-distance-top:0;mso-wrap-distance-right:9pt;mso-wrap-distance-bottom:0;mso-position-horizontal:absolute;mso-position-horizontal-relative:text;mso-position-vertical:absolute;mso-position-vertical-relative:text;v-text-anchor:top" o:gfxdata="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" fillcolor="#ed7d31 [3205]" stroked="f" strokeweight=".5pt">
+              <v:shape w14:anchorId="61DCED0F" id="Caixa de texto 25" o:spid="_x0000_s1032" type="#_x0000_t202" style="position:absolute;margin-left:230.55pt;margin-top:1.15pt;width:94pt;height:26pt;z-index:251718656;visibility:visible;mso-wrap-style:square;mso-wrap-distance-left:9pt;mso-wrap-distance-top:0;mso-wrap-distance-right:9pt;mso-wrap-distance-bottom:0;mso-position-horizontal:absolute;mso-position-horizontal-relative:text;mso-position-vertical:absolute;mso-position-vertical-relative:text;v-text-anchor:top" o:gfxdata="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" fillcolor="#ed7d31 [3205]" stroked="f" strokeweight=".5pt">
                 <v:textbox>
                   <w:txbxContent>
                     <w:p>
@@ -5479,13 +5683,13 @@
         <mc:AlternateContent>
           <mc:Choice Requires="wps">
             <w:drawing>
-              <wp:anchor distT="0" distB="0" distL="114300" distR="114300" simplePos="0" relativeHeight="251716608" behindDoc="0" locked="0" layoutInCell="1" allowOverlap="1" wp14:anchorId="35BE2396" wp14:editId="28400739">
+              <wp:anchor distT="0" distB="0" distL="114300" distR="114300" simplePos="0" relativeHeight="251716608" behindDoc="0" locked="0" layoutInCell="1" allowOverlap="1" wp14:anchorId="35BE2396" wp14:editId="3C28C14E">
                 <wp:simplePos x="0" y="0"/>
                 <wp:positionH relativeFrom="column">
-                  <wp:posOffset>1375833</wp:posOffset>
+                  <wp:posOffset>1353584</wp:posOffset>
                 </wp:positionH>
                 <wp:positionV relativeFrom="paragraph">
-                  <wp:posOffset>2894330</wp:posOffset>
+                  <wp:posOffset>13970</wp:posOffset>
                 </wp:positionV>
                 <wp:extent cx="1193800" cy="330200"/>
                 <wp:effectExtent l="0" t="0" r="6350" b="0"/>
@@ -5552,7 +5756,7 @@
           </mc:Choice>
           <mc:Fallback>
             <w:pict>
-              <v:shape w14:anchorId="35BE2396" id="Caixa de texto 13" o:spid="_x0000_s1034" type="#_x0000_t202" style="position:absolute;margin-left:108.35pt;margin-top:227.9pt;width:94pt;height:26pt;z-index:251716608;visibility:visible;mso-wrap-style:square;mso-wrap-distance-left:9pt;mso-wrap-distance-top:0;mso-wrap-distance-right:9pt;mso-wrap-distance-bottom:0;mso-position-horizontal:absolute;mso-position-horizontal-relative:text;mso-position-vertical:absolute;mso-position-vertical-relative:text;v-text-anchor:top" o:gfxdata="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" fillcolor="#b4c6e7 [1300]" stroked="f" strokeweight=".5pt">
+              <v:shape w14:anchorId="35BE2396" id="Caixa de texto 13" o:spid="_x0000_s1033" type="#_x0000_t202" style="position:absolute;margin-left:106.6pt;margin-top:1.1pt;width:94pt;height:26pt;z-index:251716608;visibility:visible;mso-wrap-style:square;mso-wrap-distance-left:9pt;mso-wrap-distance-top:0;mso-wrap-distance-right:9pt;mso-wrap-distance-bottom:0;mso-position-horizontal:absolute;mso-position-horizontal-relative:text;mso-position-vertical:absolute;mso-position-vertical-relative:text;v-text-anchor:top" o:gfxdata="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" fillcolor="#b4c6e7 [1300]" stroked="f" strokeweight=".5pt">
                 <v:textbox>
                   <w:txbxContent>
                     <w:p>
@@ -5582,15 +5786,206 @@
           </mc:Fallback>
         </mc:AlternateContent>
       </w:r>
-      <w:r>
-        <w:br w:type="page"/>
-      </w:r>
     </w:p>
     <w:p>
       <w:pPr>
+        <w:widowControl/>
+        <w:spacing w:after="160" w:line="259" w:lineRule="auto"/>
+        <w:jc w:val="left"/>
+      </w:pPr>
+    </w:p>
+    <w:p>
+      <w:pPr>
+        <w:widowControl/>
+        <w:spacing w:after="160" w:line="259" w:lineRule="auto"/>
+        <w:jc w:val="left"/>
+      </w:pPr>
+      <w:r>
+        <w:rPr>
+          <w:noProof/>
+        </w:rPr>
+        <mc:AlternateContent>
+          <mc:Choice Requires="wps">
+            <w:drawing>
+              <wp:anchor distT="0" distB="0" distL="114300" distR="114300" simplePos="0" relativeHeight="251711488" behindDoc="0" locked="0" layoutInCell="1" allowOverlap="1" wp14:anchorId="62DDD5AA" wp14:editId="60C72CEB">
+                <wp:simplePos x="0" y="0"/>
+                <wp:positionH relativeFrom="margin">
+                  <wp:align>center</wp:align>
+                </wp:positionH>
+                <wp:positionV relativeFrom="paragraph">
+                  <wp:posOffset>11652</wp:posOffset>
+                </wp:positionV>
+                <wp:extent cx="4572000" cy="200025"/>
+                <wp:effectExtent l="0" t="0" r="0" b="9525"/>
+                <wp:wrapSquare wrapText="bothSides"/>
+                <wp:docPr id="24" name="Caixa de texto 24"/>
+                <wp:cNvGraphicFramePr/>
+                <a:graphic xmlns:a="http://schemas.openxmlformats.org/drawingml/2006/main">
+                  <a:graphicData uri="http://schemas.microsoft.com/office/word/2010/wordprocessingShape">
+                    <wps:wsp>
+                      <wps:cNvSpPr txBox="1"/>
+                      <wps:spPr>
+                        <a:xfrm>
+                          <a:off x="0" y="0"/>
+                          <a:ext cx="4572000" cy="200025"/>
+                        </a:xfrm>
+                        <a:prstGeom prst="rect">
+                          <a:avLst/>
+                        </a:prstGeom>
+                        <a:solidFill>
+                          <a:prstClr val="white"/>
+                        </a:solidFill>
+                        <a:ln>
+                          <a:noFill/>
+                        </a:ln>
+                      </wps:spPr>
+                      <wps:txbx>
+                        <w:txbxContent>
+                          <w:p>
+                            <w:pPr>
+                              <w:pStyle w:val="Legenda"/>
+                              <w:jc w:val="center"/>
+                              <w:rPr>
+                                <w:noProof/>
+                              </w:rPr>
+                            </w:pPr>
+                            <w:bookmarkStart w:id="8" w:name="_Toc96362642"/>
+                            <w:r>
+                              <w:t xml:space="preserve">Figura </w:t>
+                            </w:r>
+                            <w:r>
+                              <w:fldChar w:fldCharType="begin"/>
+                            </w:r>
+                            <w:r>
+                              <w:instrText xml:space="preserve"> SEQ Figura \* ARABIC </w:instrText>
+                            </w:r>
+                            <w:r>
+                              <w:fldChar w:fldCharType="separate"/>
+                            </w:r>
+                            <w:r>
+                              <w:rPr>
+                                <w:noProof/>
+                              </w:rPr>
+                              <w:t>2</w:t>
+                            </w:r>
+                            <w:r>
+                              <w:rPr>
+                                <w:noProof/>
+                              </w:rPr>
+                              <w:fldChar w:fldCharType="end"/>
+                            </w:r>
+                            <w:r>
+                              <w:t xml:space="preserve"> - Diagrama de </w:t>
+                            </w:r>
+                            <w:proofErr w:type="spellStart"/>
+                            <w:r>
+                              <w:t>Gantt</w:t>
+                            </w:r>
+                            <w:proofErr w:type="spellEnd"/>
+                            <w:r>
+                              <w:t xml:space="preserve"> do planeamento temporal</w:t>
+                            </w:r>
+                            <w:bookmarkEnd w:id="8"/>
+                          </w:p>
+                        </w:txbxContent>
+                      </wps:txbx>
+                      <wps:bodyPr rot="0" spcFirstLastPara="0" vertOverflow="overflow" horzOverflow="overflow" vert="horz" wrap="square" lIns="0" tIns="0" rIns="0" bIns="0" numCol="1" spcCol="0" rtlCol="0" fromWordArt="0" anchor="t" anchorCtr="0" forceAA="0" compatLnSpc="1">
+                        <a:prstTxWarp prst="textNoShape">
+                          <a:avLst/>
+                        </a:prstTxWarp>
+                        <a:noAutofit/>
+                      </wps:bodyPr>
+                    </wps:wsp>
+                  </a:graphicData>
+                </a:graphic>
+                <wp14:sizeRelV relativeFrom="margin">
+                  <wp14:pctHeight>0</wp14:pctHeight>
+                </wp14:sizeRelV>
+              </wp:anchor>
+            </w:drawing>
+          </mc:Choice>
+          <mc:Fallback>
+            <w:pict>
+              <v:shape w14:anchorId="62DDD5AA" id="Caixa de texto 24" o:spid="_x0000_s1034" type="#_x0000_t202" style="position:absolute;margin-left:0;margin-top:.9pt;width:5in;height:15.75pt;z-index:251711488;visibility:visible;mso-wrap-style:square;mso-height-percent:0;mso-wrap-distance-left:9pt;mso-wrap-distance-top:0;mso-wrap-distance-right:9pt;mso-wrap-distance-bottom:0;mso-position-horizontal:center;mso-position-horizontal-relative:margin;mso-position-vertical:absolute;mso-position-vertical-relative:text;mso-height-percent:0;mso-height-relative:margin;v-text-anchor:top" o:gfxdata="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" stroked="f">
+                <v:textbox inset="0,0,0,0">
+                  <w:txbxContent>
+                    <w:p>
+                      <w:pPr>
+                        <w:pStyle w:val="Legenda"/>
+                        <w:jc w:val="center"/>
+                        <w:rPr>
+                          <w:noProof/>
+                        </w:rPr>
+                      </w:pPr>
+                      <w:bookmarkStart w:id="9" w:name="_Toc96362642"/>
+                      <w:r>
+                        <w:t xml:space="preserve">Figura </w:t>
+                      </w:r>
+                      <w:r>
+                        <w:fldChar w:fldCharType="begin"/>
+                      </w:r>
+                      <w:r>
+                        <w:instrText xml:space="preserve"> SEQ Figura \* ARABIC </w:instrText>
+                      </w:r>
+                      <w:r>
+                        <w:fldChar w:fldCharType="separate"/>
+                      </w:r>
+                      <w:r>
+                        <w:rPr>
+                          <w:noProof/>
+                        </w:rPr>
+                        <w:t>2</w:t>
+                      </w:r>
+                      <w:r>
+                        <w:rPr>
+                          <w:noProof/>
+                        </w:rPr>
+                        <w:fldChar w:fldCharType="end"/>
+                      </w:r>
+                      <w:r>
+                        <w:t xml:space="preserve"> - Diagrama de </w:t>
+                      </w:r>
+                      <w:proofErr w:type="spellStart"/>
+                      <w:r>
+                        <w:t>Gantt</w:t>
+                      </w:r>
+                      <w:proofErr w:type="spellEnd"/>
+                      <w:r>
+                        <w:t xml:space="preserve"> do planeamento temporal</w:t>
+                      </w:r>
+                      <w:bookmarkEnd w:id="9"/>
+                    </w:p>
+                  </w:txbxContent>
+                </v:textbox>
+                <w10:wrap type="square" anchorx="margin"/>
+              </v:shape>
+            </w:pict>
+          </mc:Fallback>
+        </mc:AlternateContent>
+      </w:r>
+    </w:p>
+    <w:p>
+      <w:pPr>
+        <w:widowControl/>
+        <w:spacing w:after="160" w:line="259" w:lineRule="auto"/>
+        <w:jc w:val="left"/>
+      </w:pPr>
+    </w:p>
+    <w:p>
+      <w:pPr>
+        <w:widowControl/>
+        <w:spacing w:after="160" w:line="259" w:lineRule="auto"/>
+        <w:jc w:val="left"/>
+      </w:pPr>
+      <w:r>
+        <w:br w:type="page"/>
+      </w:r>
+    </w:p>
+    <w:p>
+      <w:pPr>
         <w:pStyle w:val="Ttulo1"/>
       </w:pPr>
-      <w:bookmarkStart w:id="10" w:name="_Toc96350180"/>
+      <w:bookmarkStart w:id="10" w:name="_Toc96362632"/>
       <w:r>
         <w:lastRenderedPageBreak/>
         <w:t>Conclusão</w:t>
@@ -5616,7 +6011,17 @@
         <w:t>moderada</w:t>
       </w:r>
       <w:r>
-        <w:t>, especialmente na fase de design inicial, visto que queremos, desde o início, eficiência e modularidade para que o resto do projeto seja mais simples.</w:t>
+        <w:t xml:space="preserve">, especialmente na fase de </w:t>
+      </w:r>
+      <w:r>
+        <w:rPr>
+          <w:i/>
+          <w:iCs/>
+        </w:rPr>
+        <w:t>design</w:t>
+      </w:r>
+      <w:r>
+        <w:t xml:space="preserve"> inicial, visto que queremos, desde o início, eficiência e modularidade para que o resto do projeto seja mais simples.</w:t>
       </w:r>
     </w:p>
     <w:p>
@@ -5662,7 +6067,7 @@
       </w:r>
     </w:p>
     <w:p/>
-    <w:bookmarkStart w:id="11" w:name="_Toc96350181" w:displacedByCustomXml="next"/>
+    <w:bookmarkStart w:id="11" w:name="_Toc96362633" w:displacedByCustomXml="next"/>
     <w:sdt>
       <w:sdtPr>
         <w:rPr>

</xml_diff>

<commit_message>
Descrição dos fios de ligacao atualizada; conversao dos 2 ficheiros .doc num so
</commit_message>
<xml_diff>
--- a/fase_A/REA-G2.docx
+++ b/fase_A/REA-G2.docx
@@ -2557,21 +2557,7 @@
             <w:rStyle w:val="Hiperligao"/>
             <w:noProof/>
           </w:rPr>
-          <w:t>Figura 2 - Diagrama de Gantt do pl</w:t>
-        </w:r>
-        <w:r>
-          <w:rPr>
-            <w:rStyle w:val="Hiperligao"/>
-            <w:noProof/>
-          </w:rPr>
-          <w:t>a</w:t>
-        </w:r>
-        <w:r>
-          <w:rPr>
-            <w:rStyle w:val="Hiperligao"/>
-            <w:noProof/>
-          </w:rPr>
-          <w:t>neamento temporal</w:t>
+          <w:t>Figura 2 - Diagrama de Gantt do planeamento temporal</w:t>
         </w:r>
         <w:r>
           <w:rPr>
@@ -2626,7 +2612,7 @@
     <w:p>
       <w:pPr>
         <w:widowControl/>
-        <w:spacing w:after="160" w:line="480" w:lineRule="auto"/>
+        <w:spacing w:after="160" w:line="360" w:lineRule="auto"/>
         <w:jc w:val="left"/>
       </w:pPr>
       <w:r>
@@ -2937,9 +2923,14 @@
       <w:bookmarkStart w:id="1" w:name="_Toc96362627"/>
       <w:r>
         <w:lastRenderedPageBreak/>
-        <w:t>Especificação da Fase A</w:t>
+        <w:t xml:space="preserve">Especificação da </w:t>
+      </w:r>
+      <w:proofErr w:type="gramStart"/>
+      <w:r>
+        <w:t>Fase A</w:t>
       </w:r>
       <w:bookmarkEnd w:id="1"/>
+      <w:proofErr w:type="gramEnd"/>
     </w:p>
     <w:p/>
     <w:p>
@@ -4171,7 +4162,25 @@
               <w:spacing w:after="160" w:line="259" w:lineRule="auto"/>
             </w:pPr>
             <w:r>
-              <w:t>Fios responsáveis para conectar os componentes necessários</w:t>
+              <w:t xml:space="preserve">Fios responsáveis </w:t>
+            </w:r>
+            <w:r>
+              <w:t>pela</w:t>
+            </w:r>
+            <w:r>
+              <w:t xml:space="preserve"> cone</w:t>
+            </w:r>
+            <w:r>
+              <w:t>xão</w:t>
+            </w:r>
+            <w:r>
+              <w:t xml:space="preserve"> </w:t>
+            </w:r>
+            <w:r>
+              <w:t>d</w:t>
+            </w:r>
+            <w:r>
+              <w:t>os componentes necessários</w:t>
             </w:r>
           </w:p>
         </w:tc>
@@ -5602,6 +5611,7 @@
                                 <w:szCs w:val="28"/>
                               </w:rPr>
                             </w:pPr>
+                            <w:proofErr w:type="spellStart"/>
                             <w:r>
                               <w:rPr>
                                 <w:b/>
@@ -5620,6 +5630,7 @@
                               </w:rPr>
                               <w:t>-etapa</w:t>
                             </w:r>
+                            <w:proofErr w:type="spellEnd"/>
                           </w:p>
                         </w:txbxContent>
                       </wps:txbx>
@@ -5637,7 +5648,7 @@
           </mc:Choice>
           <mc:Fallback>
             <w:pict>
-              <v:shape w14:anchorId="61DCED0F" id="Caixa de texto 25" o:spid="_x0000_s1032" type="#_x0000_t202" style="position:absolute;margin-left:230.55pt;margin-top:1.15pt;width:94pt;height:26pt;z-index:251718656;visibility:visible;mso-wrap-style:square;mso-wrap-distance-left:9pt;mso-wrap-distance-top:0;mso-wrap-distance-right:9pt;mso-wrap-distance-bottom:0;mso-position-horizontal:absolute;mso-position-horizontal-relative:text;mso-position-vertical:absolute;mso-position-vertical-relative:text;v-text-anchor:top" o:gfxdata="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" fillcolor="#ed7d31 [3205]" stroked="f" strokeweight=".5pt">
+              <v:shape w14:anchorId="61DCED0F" id="Caixa de texto 25" o:spid="_x0000_s1032" type="#_x0000_t202" style="position:absolute;margin-left:230.55pt;margin-top:1.15pt;width:94pt;height:26pt;z-index:251718656;visibility:visible;mso-wrap-style:square;mso-wrap-distance-left:9pt;mso-wrap-distance-top:0;mso-wrap-distance-right:9pt;mso-wrap-distance-bottom:0;mso-position-horizontal:absolute;mso-position-horizontal-relative:text;mso-position-vertical:absolute;mso-position-vertical-relative:text;v-text-anchor:top" o:gfxdata="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" fillcolor="#ed7d31 [3205]" stroked="f" strokeweight=".5pt">
                 <v:textbox>
                   <w:txbxContent>
                     <w:p>
@@ -5650,6 +5661,7 @@
                           <w:szCs w:val="28"/>
                         </w:rPr>
                       </w:pPr>
+                      <w:proofErr w:type="spellStart"/>
                       <w:r>
                         <w:rPr>
                           <w:b/>
@@ -5668,6 +5680,7 @@
                         </w:rPr>
                         <w:t>-etapa</w:t>
                       </w:r>
+                      <w:proofErr w:type="spellEnd"/>
                     </w:p>
                   </w:txbxContent>
                 </v:textbox>
@@ -5756,7 +5769,7 @@
           </mc:Choice>
           <mc:Fallback>
             <w:pict>
-              <v:shape w14:anchorId="35BE2396" id="Caixa de texto 13" o:spid="_x0000_s1033" type="#_x0000_t202" style="position:absolute;margin-left:106.6pt;margin-top:1.1pt;width:94pt;height:26pt;z-index:251716608;visibility:visible;mso-wrap-style:square;mso-wrap-distance-left:9pt;mso-wrap-distance-top:0;mso-wrap-distance-right:9pt;mso-wrap-distance-bottom:0;mso-position-horizontal:absolute;mso-position-horizontal-relative:text;mso-position-vertical:absolute;mso-position-vertical-relative:text;v-text-anchor:top" o:gfxdata="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" fillcolor="#b4c6e7 [1300]" stroked="f" strokeweight=".5pt">
+              <v:shape w14:anchorId="35BE2396" id="Caixa de texto 13" o:spid="_x0000_s1033" type="#_x0000_t202" style="position:absolute;margin-left:106.6pt;margin-top:1.1pt;width:94pt;height:26pt;z-index:251716608;visibility:visible;mso-wrap-style:square;mso-wrap-distance-left:9pt;mso-wrap-distance-top:0;mso-wrap-distance-right:9pt;mso-wrap-distance-bottom:0;mso-position-horizontal:absolute;mso-position-horizontal-relative:text;mso-position-vertical:absolute;mso-position-vertical-relative:text;v-text-anchor:top" o:gfxdata="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" fillcolor="#b4c6e7 [1300]" stroked="f" strokeweight=".5pt">
                 <v:textbox>
                   <w:txbxContent>
                     <w:p>
@@ -5853,27 +5866,14 @@
                             <w:r>
                               <w:t xml:space="preserve">Figura </w:t>
                             </w:r>
-                            <w:r>
-                              <w:fldChar w:fldCharType="begin"/>
-                            </w:r>
-                            <w:r>
-                              <w:instrText xml:space="preserve"> SEQ Figura \* ARABIC </w:instrText>
-                            </w:r>
-                            <w:r>
-                              <w:fldChar w:fldCharType="separate"/>
-                            </w:r>
-                            <w:r>
-                              <w:rPr>
-                                <w:noProof/>
-                              </w:rPr>
-                              <w:t>2</w:t>
-                            </w:r>
-                            <w:r>
-                              <w:rPr>
-                                <w:noProof/>
-                              </w:rPr>
-                              <w:fldChar w:fldCharType="end"/>
-                            </w:r>
+                            <w:fldSimple w:instr=" SEQ Figura \* ARABIC ">
+                              <w:r>
+                                <w:rPr>
+                                  <w:noProof/>
+                                </w:rPr>
+                                <w:t>2</w:t>
+                              </w:r>
+                            </w:fldSimple>
                             <w:r>
                               <w:t xml:space="preserve"> - Diagrama de </w:t>
                             </w:r>
@@ -5906,7 +5906,7 @@
           </mc:Choice>
           <mc:Fallback>
             <w:pict>
-              <v:shape w14:anchorId="62DDD5AA" id="Caixa de texto 24" o:spid="_x0000_s1034" type="#_x0000_t202" style="position:absolute;margin-left:0;margin-top:.9pt;width:5in;height:15.75pt;z-index:251711488;visibility:visible;mso-wrap-style:square;mso-height-percent:0;mso-wrap-distance-left:9pt;mso-wrap-distance-top:0;mso-wrap-distance-right:9pt;mso-wrap-distance-bottom:0;mso-position-horizontal:center;mso-position-horizontal-relative:margin;mso-position-vertical:absolute;mso-position-vertical-relative:text;mso-height-percent:0;mso-height-relative:margin;v-text-anchor:top" o:gfxdata="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" stroked="f">
+              <v:shape w14:anchorId="62DDD5AA" id="Caixa de texto 24" o:spid="_x0000_s1034" type="#_x0000_t202" style="position:absolute;margin-left:0;margin-top:.9pt;width:5in;height:15.75pt;z-index:251711488;visibility:visible;mso-wrap-style:square;mso-height-percent:0;mso-wrap-distance-left:9pt;mso-wrap-distance-top:0;mso-wrap-distance-right:9pt;mso-wrap-distance-bottom:0;mso-position-horizontal:center;mso-position-horizontal-relative:margin;mso-position-vertical:absolute;mso-position-vertical-relative:text;mso-height-percent:0;mso-height-relative:margin;v-text-anchor:top" o:gfxdata="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" stroked="f">
                 <v:textbox inset="0,0,0,0">
                   <w:txbxContent>
                     <w:p>
@@ -5921,27 +5921,14 @@
                       <w:r>
                         <w:t xml:space="preserve">Figura </w:t>
                       </w:r>
-                      <w:r>
-                        <w:fldChar w:fldCharType="begin"/>
-                      </w:r>
-                      <w:r>
-                        <w:instrText xml:space="preserve"> SEQ Figura \* ARABIC </w:instrText>
-                      </w:r>
-                      <w:r>
-                        <w:fldChar w:fldCharType="separate"/>
-                      </w:r>
-                      <w:r>
-                        <w:rPr>
-                          <w:noProof/>
-                        </w:rPr>
-                        <w:t>2</w:t>
-                      </w:r>
-                      <w:r>
-                        <w:rPr>
-                          <w:noProof/>
-                        </w:rPr>
-                        <w:fldChar w:fldCharType="end"/>
-                      </w:r>
+                      <w:fldSimple w:instr=" SEQ Figura \* ARABIC ">
+                        <w:r>
+                          <w:rPr>
+                            <w:noProof/>
+                          </w:rPr>
+                          <w:t>2</w:t>
+                        </w:r>
+                      </w:fldSimple>
                       <w:r>
                         <w:t xml:space="preserve"> - Diagrama de </w:t>
                       </w:r>
@@ -6067,7 +6054,6 @@
       </w:r>
     </w:p>
     <w:p/>
-    <w:bookmarkStart w:id="11" w:name="_Toc96362633" w:displacedByCustomXml="next"/>
     <w:sdt>
       <w:sdtPr>
         <w:rPr>
@@ -6075,7 +6061,7 @@
           <w:sz w:val="22"/>
           <w:szCs w:val="22"/>
         </w:rPr>
-        <w:id w:val="1069382102"/>
+        <w:id w:val="440190604"/>
         <w:docPartObj>
           <w:docPartGallery w:val="Bibliographies"/>
           <w:docPartUnique/>
@@ -6090,12 +6076,12 @@
           <w:r>
             <w:t>Bibliografia</w:t>
           </w:r>
-          <w:bookmarkEnd w:id="11"/>
-          <w:r>
-            <w:t xml:space="preserve"> </w:t>
-          </w:r>
         </w:p>
-        <w:p/>
+        <w:p>
+          <w:pPr>
+            <w:jc w:val="left"/>
+          </w:pPr>
+        </w:p>
         <w:sdt>
           <w:sdtPr>
             <w:id w:val="111145805"/>
@@ -6122,23 +6108,17 @@
               </w:r>
               <w:r>
                 <w:rPr>
-                  <w:noProof/>
-                </w:rPr>
-                <w:t xml:space="preserve"> </w:t>
-              </w:r>
-              <w:r>
-                <w:rPr>
                   <w:i/>
                   <w:iCs/>
                   <w:noProof/>
                 </w:rPr>
-                <w:t>Protocolos e padrões de rede</w:t>
+                <w:t>Bot n Roll</w:t>
               </w:r>
               <w:r>
                 <w:rPr>
                   <w:noProof/>
                 </w:rPr>
-                <w:t>. Obtido de Deptal -est gp: http://deptal.estgp.pt:9090/cisco/ccna1/course/module3/3.2.4.2/3.2.4.2.html</w:t>
+                <w:t>. (20 de Fevereiro de 2022). Obtido de Bot n Roll: https://www.botnroll.com/1219-medium_default/sensor-de-temperatura-e-humidade-dht11.jpg</w:t>
               </w:r>
             </w:p>
             <w:p/>
@@ -6154,21 +6134,7 @@
                 <w:rPr>
                   <w:noProof/>
                 </w:rPr>
-                <w:t xml:space="preserve">Cunha Nicolau Pinto, M. M., Duarte Costa, A. L., &amp; Afonso, J. A. (1 de 1 de 2022). </w:t>
-              </w:r>
-              <w:r>
-                <w:rPr>
-                  <w:i/>
-                  <w:iCs/>
-                  <w:noProof/>
-                </w:rPr>
-                <w:t>Pilha Protocolar para Comunicação Fiável numa Rede Local Sem.</w:t>
-              </w:r>
-              <w:r>
-                <w:rPr>
-                  <w:noProof/>
-                </w:rPr>
-                <w:t xml:space="preserve"> Obtido de Blackboard.</w:t>
+                <w:t>Dfrobot. (20 de Fevereiro de 2022). Obtido de dfrobot: https://image.dfrobot.com/image/data/DFR0067/DFR0067_DS_10_en.pdf</w:t>
               </w:r>
             </w:p>
             <w:p/>
@@ -6184,7 +6150,7 @@
                 <w:rPr>
                   <w:noProof/>
                 </w:rPr>
-                <w:t xml:space="preserve">Matheus, Y. (24 de 01 de 2018). </w:t>
+                <w:t xml:space="preserve">Espressif Systems. (21 de Fevereiro de 2022). </w:t>
               </w:r>
               <w:r>
                 <w:rPr>
@@ -6192,13 +6158,13 @@
                   <w:iCs/>
                   <w:noProof/>
                 </w:rPr>
-                <w:t>O modelo OSI e suas camadas</w:t>
+                <w:t>ESP32 Series.</w:t>
               </w:r>
               <w:r>
                 <w:rPr>
                   <w:noProof/>
                 </w:rPr>
-                <w:t>. Obtido de alura: https://www.alura.com.br/artigos/conhecendo-o-modelo-osi</w:t>
+                <w:t xml:space="preserve"> Obtido de www.espressif.com: https://www.espressif.com/sites/default/files/documentation/esp32_datasheet_en.pdf</w:t>
               </w:r>
             </w:p>
             <w:p/>
@@ -6212,23 +6178,40 @@
               </w:pPr>
               <w:r>
                 <w:rPr>
+                  <w:i/>
+                  <w:iCs/>
                   <w:noProof/>
                 </w:rPr>
-                <w:t xml:space="preserve">Pinto, M. J. (1 de 01 de 2022). </w:t>
+                <w:t>Fnac-static</w:t>
               </w:r>
+              <w:r>
+                <w:rPr>
+                  <w:noProof/>
+                </w:rPr>
+                <w:t>. (20 de Fevereiro de 2022). Obtido de https://static.fnac-static.com/multimedia/Images/PT/NR/67/05/62/6423911/1540-1.jpg</w:t>
+              </w:r>
+            </w:p>
+            <w:p>
+              <w:pPr>
+                <w:pStyle w:val="Bibliografia"/>
+                <w:ind w:left="720" w:hanging="720"/>
+                <w:rPr>
+                  <w:noProof/>
+                </w:rPr>
+              </w:pPr>
               <w:r>
                 <w:rPr>
                   <w:i/>
                   <w:iCs/>
                   <w:noProof/>
                 </w:rPr>
-                <w:t>Protocolos de Ligação, Redes de Computadores I.</w:t>
+                <w:t>Iotone</w:t>
               </w:r>
               <w:r>
                 <w:rPr>
                   <w:noProof/>
                 </w:rPr>
-                <w:t xml:space="preserve"> Obtido de BlackBoard: https://elearning.uminho.pt</w:t>
+                <w:t>. (22 de Fevereiro de 2022). Obtido de https://www.iotone.com/files/vendor/logo_Thingspeak.jpg</w:t>
               </w:r>
             </w:p>
             <w:p/>
@@ -6242,23 +6225,41 @@
               </w:pPr>
               <w:r>
                 <w:rPr>
+                  <w:i/>
+                  <w:iCs/>
                   <w:noProof/>
                 </w:rPr>
-                <w:t xml:space="preserve">Pinto, P. (15 de Setembro de 2010). </w:t>
+                <w:t>Sistema de Monitorização de Estações Meteorológicas.</w:t>
               </w:r>
+              <w:r>
+                <w:rPr>
+                  <w:noProof/>
+                </w:rPr>
+                <w:t xml:space="preserve"> (20 de Fevereiro de 2022). Obtido de Blackboard: elearning.uminho.pt</w:t>
+              </w:r>
+            </w:p>
+            <w:p/>
+            <w:p>
+              <w:pPr>
+                <w:pStyle w:val="Bibliografia"/>
+                <w:ind w:left="720" w:hanging="720"/>
+                <w:rPr>
+                  <w:noProof/>
+                </w:rPr>
+              </w:pPr>
               <w:r>
                 <w:rPr>
                   <w:i/>
                   <w:iCs/>
                   <w:noProof/>
                 </w:rPr>
-                <w:t>Redes . Sabes o que é o mdoelo OSI?</w:t>
+                <w:t>Sparkfun</w:t>
               </w:r>
               <w:r>
                 <w:rPr>
                   <w:noProof/>
                 </w:rPr>
-                <w:t xml:space="preserve"> Obtido de pplware: https://pplware.sapo.pt/tutoriais/networking/redes-sabe-o-que-e-o-modelo-osi/</w:t>
+                <w:t>. (20 de Fevereiro de 2022). Obtido de https://cdn.sparkfun.com//assets/parts/3/3/4/5/09567-01-Working.jpg</w:t>
               </w:r>
             </w:p>
             <w:p>
@@ -6275,6 +6276,11 @@
         </w:sdt>
       </w:sdtContent>
     </w:sdt>
+    <w:p>
+      <w:pPr>
+        <w:pStyle w:val="Ttulo1"/>
+      </w:pPr>
+    </w:p>
     <w:p>
       <w:pPr>
         <w:widowControl/>
@@ -13076,130 +13082,100 @@
 <file path=customXml/item1.xml><?xml version="1.0" encoding="utf-8"?>
 <b:Sources xmlns:b="http://schemas.openxmlformats.org/officeDocument/2006/bibliography" xmlns="http://schemas.openxmlformats.org/officeDocument/2006/bibliography" SelectedStyle="\APASixthEditionOfficeOnline.xsl" StyleName="APA" Version="6">
   <b:Source>
-    <b:Tag>Mar22</b:Tag>
-    <b:SourceType>DocumentFromInternetSite</b:SourceType>
-    <b:Guid>{96345AB3-6BCB-4015-B31D-685CC5413F75}</b:Guid>
-    <b:Title>Protocolos de Ligação, Redes de Computadores I</b:Title>
+    <b:Tag>Bot22</b:Tag>
+    <b:SourceType>InternetSite</b:SourceType>
+    <b:Guid>{405C9694-FC84-47EA-B47C-88F7B77C2D7D}</b:Guid>
+    <b:Title>Bot n Roll</b:Title>
+    <b:InternetSiteTitle>Bot n Roll</b:InternetSiteTitle>
     <b:Year>2022</b:Year>
-    <b:Author>
-      <b:Author>
-        <b:NameList>
-          <b:Person>
-            <b:Last>Pinto</b:Last>
-            <b:First>Maria</b:First>
-            <b:Middle>João Mesquita Rodrigues Cunha Nicolau</b:Middle>
-          </b:Person>
-        </b:NameList>
-      </b:Author>
-    </b:Author>
-    <b:InternetSiteTitle>BlackBoard</b:InternetSiteTitle>
-    <b:Month>01</b:Month>
-    <b:Day>1</b:Day>
-    <b:URL>https://elearning.uminho.pt</b:URL>
+    <b:Month>Fevereiro</b:Month>
+    <b:Day>20</b:Day>
+    <b:URL>https://www.botnroll.com/1219-medium_default/sensor-de-temperatura-e-humidade-dht11.jpg</b:URL>
     <b:RefOrder>1</b:RefOrder>
   </b:Source>
   <b:Source>
-    <b:Tag>Cun22</b:Tag>
+    <b:Tag>dfr22</b:Tag>
     <b:SourceType>DocumentFromInternetSite</b:SourceType>
-    <b:Guid>{09C7AF2F-2A41-4E15-B5D0-27215A7163F5}</b:Guid>
-    <b:Title>Pilha Protocolar para Comunicação Fiável numa Rede Local Sem</b:Title>
-    <b:InternetSiteTitle>Blackboard</b:InternetSiteTitle>
-    <b:Year>2022</b:Year>
-    <b:Month>1</b:Month>
-    <b:Day>1</b:Day>
+    <b:Guid>{2D2D1A79-3BB0-4B69-81CB-EBE9E38202E6}</b:Guid>
     <b:Author>
       <b:Author>
-        <b:NameList>
-          <b:Person>
-            <b:Last>Cunha Nicolau Pinto</b:Last>
-            <b:Middle>Mesquita Rodrigues</b:Middle>
-            <b:First>Maria João</b:First>
-          </b:Person>
-          <b:Person>
-            <b:Last>Duarte Costa</b:Last>
-            <b:Middle>Luís</b:Middle>
-            <b:First>António</b:First>
-          </b:Person>
-          <b:Person>
-            <b:Last>Afonso</b:Last>
-            <b:Middle>Augusto</b:Middle>
-            <b:First>José</b:First>
-          </b:Person>
-        </b:NameList>
+        <b:Corporate>dfrobot</b:Corporate>
       </b:Author>
     </b:Author>
+    <b:InternetSiteTitle>dfrobot</b:InternetSiteTitle>
+    <b:Year>2022</b:Year>
+    <b:Month>Fevereiro</b:Month>
+    <b:Day>20</b:Day>
+    <b:URL>https://image.dfrobot.com/image/data/DFR0067/DFR0067_DS_10_en.pdf</b:URL>
     <b:RefOrder>2</b:RefOrder>
   </b:Source>
   <b:Source>
-    <b:Tag>Ped10</b:Tag>
-    <b:SourceType>InternetSite</b:SourceType>
-    <b:Guid>{26E0DD93-B120-45F6-91D5-C60087C9D2A1}</b:Guid>
-    <b:Title>Redes . Sabes o que é o mdoelo OSI?</b:Title>
-    <b:InternetSiteTitle>pplware</b:InternetSiteTitle>
-    <b:Year>2010</b:Year>
-    <b:Month>Setembro</b:Month>
-    <b:Day>15</b:Day>
-    <b:URL>https://pplware.sapo.pt/tutoriais/networking/redes-sabe-o-que-e-o-modelo-osi/</b:URL>
+    <b:Tag>Esp22</b:Tag>
+    <b:SourceType>DocumentFromInternetSite</b:SourceType>
+    <b:Guid>{A5600933-D713-4422-BC04-0C72CAC9876C}</b:Guid>
     <b:Author>
       <b:Author>
-        <b:NameList>
-          <b:Person>
-            <b:Last>Pinto</b:Last>
-            <b:First>Pedro</b:First>
-          </b:Person>
-        </b:NameList>
+        <b:Corporate>Espressif Systems</b:Corporate>
       </b:Author>
     </b:Author>
+    <b:Title>ESP32 Series</b:Title>
+    <b:InternetSiteTitle>www.espressif.com</b:InternetSiteTitle>
+    <b:Year>2022</b:Year>
+    <b:Month>Fevereiro</b:Month>
+    <b:Day>21</b:Day>
+    <b:URL>https://www.espressif.com/sites/default/files/documentation/esp32_datasheet_en.pdf</b:URL>
     <b:RefOrder>3</b:RefOrder>
   </b:Source>
   <b:Source>
-    <b:Tag>Yur18</b:Tag>
+    <b:Tag>fna22</b:Tag>
     <b:SourceType>InternetSite</b:SourceType>
-    <b:Guid>{B13AD5F9-CED8-468B-B7BA-C33F527F8A70}</b:Guid>
-    <b:Author>
-      <b:Author>
-        <b:NameList>
-          <b:Person>
-            <b:Last>Matheus</b:Last>
-            <b:First>Yuri</b:First>
-          </b:Person>
-        </b:NameList>
-      </b:Author>
-    </b:Author>
-    <b:Title>O modelo OSI e suas camadas</b:Title>
-    <b:InternetSiteTitle>alura</b:InternetSiteTitle>
-    <b:Year>2018</b:Year>
-    <b:Month>01</b:Month>
-    <b:Day>24</b:Day>
-    <b:URL>https://www.alura.com.br/artigos/conhecendo-o-modelo-osi</b:URL>
+    <b:Guid>{4A6008BF-5AD6-49DE-AAF0-01B3E5DDEC8B}</b:Guid>
+    <b:Title>fnac-static</b:Title>
+    <b:Year>2022</b:Year>
+    <b:Month>Fevereiro</b:Month>
+    <b:Day>20</b:Day>
+    <b:URL>https://static.fnac-static.com/multimedia/Images/PT/NR/67/05/62/6423911/1540-1.jpg</b:URL>
     <b:RefOrder>4</b:RefOrder>
   </b:Source>
   <b:Source>
-    <b:Tag>ProDe</b:Tag>
+    <b:Tag>Iot22</b:Tag>
     <b:SourceType>InternetSite</b:SourceType>
-    <b:Guid>{9EC6BEA8-1173-409F-9937-FE9751B0A862}</b:Guid>
-    <b:Author>
-      <b:Author>
-        <b:NameList>
-          <b:Person>
-            <b:Last>-</b:Last>
-          </b:Person>
-        </b:NameList>
-      </b:Author>
-    </b:Author>
-    <b:Title>Protocolos e padrões de rede</b:Title>
-    <b:InternetSiteTitle>Deptal -est gp</b:InternetSiteTitle>
-    <b:Year>-</b:Year>
-    <b:Month>-</b:Month>
-    <b:Day>-</b:Day>
-    <b:URL>http://deptal.estgp.pt:9090/cisco/ccna1/course/module3/3.2.4.2/3.2.4.2.html</b:URL>
+    <b:Guid>{12ACC740-940D-451F-B163-D915CB306723}</b:Guid>
+    <b:Title>Iotone</b:Title>
+    <b:Year>2022</b:Year>
+    <b:Month>Fevereiro</b:Month>
+    <b:Day>22</b:Day>
+    <b:URL>https://www.iotone.com/files/vendor/logo_Thingspeak.jpg</b:URL>
     <b:RefOrder>5</b:RefOrder>
+  </b:Source>
+  <b:Source>
+    <b:Tag>Sis22</b:Tag>
+    <b:SourceType>DocumentFromInternetSite</b:SourceType>
+    <b:Guid>{B76B08FD-403A-4102-9960-79F431D9B440}</b:Guid>
+    <b:Title>Sistema de Monitorização de Estações Meteorológicas</b:Title>
+    <b:InternetSiteTitle>Blackboard</b:InternetSiteTitle>
+    <b:Year>2022</b:Year>
+    <b:Month>Fevereiro</b:Month>
+    <b:Day>20</b:Day>
+    <b:URL>elearning.uminho.pt</b:URL>
+    <b:RefOrder>6</b:RefOrder>
+  </b:Source>
+  <b:Source>
+    <b:Tag>spa22</b:Tag>
+    <b:SourceType>InternetSite</b:SourceType>
+    <b:Guid>{AC55836F-C6E7-4FFA-84F7-57E9AB688659}</b:Guid>
+    <b:Title>sparkfun</b:Title>
+    <b:Year>2022</b:Year>
+    <b:Month>Fevereiro</b:Month>
+    <b:Day>20</b:Day>
+    <b:URL>https://cdn.sparkfun.com//assets/parts/3/3/4/5/09567-01-Working.jpg</b:URL>
+    <b:RefOrder>7</b:RefOrder>
   </b:Source>
 </b:Sources>
 </file>
 
 <file path=customXml/itemProps1.xml><?xml version="1.0" encoding="utf-8"?>
-<ds:datastoreItem xmlns:ds="http://schemas.openxmlformats.org/officeDocument/2006/customXml" ds:itemID="{21C64821-92D4-477F-935F-031A8E87B36A}">
+<ds:datastoreItem xmlns:ds="http://schemas.openxmlformats.org/officeDocument/2006/customXml" ds:itemID="{A34F5B9E-ADFB-4488-A42D-37C28F87CDDC}">
   <ds:schemaRefs>
     <ds:schemaRef ds:uri="http://schemas.openxmlformats.org/officeDocument/2006/bibliography"/>
   </ds:schemaRefs>

</xml_diff>

<commit_message>
Relatório EA concluído. Disponível em formato .doc e .pdf
</commit_message>
<xml_diff>
--- a/fase_A/REA-G2.docx
+++ b/fase_A/REA-G2.docx
@@ -1843,7 +1843,7 @@
             </w:rPr>
             <w:fldChar w:fldCharType="separate"/>
           </w:r>
-          <w:hyperlink w:anchor="_Toc96362626" w:history="1">
+          <w:hyperlink w:anchor="_Toc96533459" w:history="1">
             <w:r>
               <w:rPr>
                 <w:rStyle w:val="Hiperligao"/>
@@ -1870,7 +1870,7 @@
                 <w:noProof/>
                 <w:webHidden/>
               </w:rPr>
-              <w:instrText xml:space="preserve"> PAGEREF _Toc96362626 \h </w:instrText>
+              <w:instrText xml:space="preserve"> PAGEREF _Toc96533459 \h </w:instrText>
             </w:r>
             <w:r>
               <w:rPr>
@@ -1914,7 +1914,7 @@
               <w:lang w:eastAsia="pt-PT"/>
             </w:rPr>
           </w:pPr>
-          <w:hyperlink w:anchor="_Toc96362627" w:history="1">
+          <w:hyperlink w:anchor="_Toc96533460" w:history="1">
             <w:r>
               <w:rPr>
                 <w:rStyle w:val="Hiperligao"/>
@@ -1941,7 +1941,7 @@
                 <w:noProof/>
                 <w:webHidden/>
               </w:rPr>
-              <w:instrText xml:space="preserve"> PAGEREF _Toc96362627 \h </w:instrText>
+              <w:instrText xml:space="preserve"> PAGEREF _Toc96533460 \h </w:instrText>
             </w:r>
             <w:r>
               <w:rPr>
@@ -1985,7 +1985,7 @@
               <w:lang w:eastAsia="pt-PT"/>
             </w:rPr>
           </w:pPr>
-          <w:hyperlink w:anchor="_Toc96362628" w:history="1">
+          <w:hyperlink w:anchor="_Toc96533461" w:history="1">
             <w:r>
               <w:rPr>
                 <w:rStyle w:val="Hiperligao"/>
@@ -2012,7 +2012,7 @@
                 <w:noProof/>
                 <w:webHidden/>
               </w:rPr>
-              <w:instrText xml:space="preserve"> PAGEREF _Toc96362628 \h </w:instrText>
+              <w:instrText xml:space="preserve"> PAGEREF _Toc96533461 \h </w:instrText>
             </w:r>
             <w:r>
               <w:rPr>
@@ -2056,7 +2056,7 @@
               <w:lang w:eastAsia="pt-PT"/>
             </w:rPr>
           </w:pPr>
-          <w:hyperlink w:anchor="_Toc96362629" w:history="1">
+          <w:hyperlink w:anchor="_Toc96533462" w:history="1">
             <w:r>
               <w:rPr>
                 <w:rStyle w:val="Hiperligao"/>
@@ -2085,7 +2085,7 @@
                 <w:noProof/>
                 <w:webHidden/>
               </w:rPr>
-              <w:instrText xml:space="preserve"> PAGEREF _Toc96362629 \h </w:instrText>
+              <w:instrText xml:space="preserve"> PAGEREF _Toc96533462 \h </w:instrText>
             </w:r>
             <w:r>
               <w:rPr>
@@ -2129,7 +2129,7 @@
               <w:lang w:eastAsia="pt-PT"/>
             </w:rPr>
           </w:pPr>
-          <w:hyperlink w:anchor="_Toc96362630" w:history="1">
+          <w:hyperlink w:anchor="_Toc96533463" w:history="1">
             <w:r>
               <w:rPr>
                 <w:rStyle w:val="Hiperligao"/>
@@ -2158,7 +2158,7 @@
                 <w:noProof/>
                 <w:webHidden/>
               </w:rPr>
-              <w:instrText xml:space="preserve"> PAGEREF _Toc96362630 \h </w:instrText>
+              <w:instrText xml:space="preserve"> PAGEREF _Toc96533463 \h </w:instrText>
             </w:r>
             <w:r>
               <w:rPr>
@@ -2202,7 +2202,7 @@
               <w:lang w:eastAsia="pt-PT"/>
             </w:rPr>
           </w:pPr>
-          <w:hyperlink w:anchor="_Toc96362631" w:history="1">
+          <w:hyperlink w:anchor="_Toc96533464" w:history="1">
             <w:r>
               <w:rPr>
                 <w:rStyle w:val="Hiperligao"/>
@@ -2229,7 +2229,7 @@
                 <w:noProof/>
                 <w:webHidden/>
               </w:rPr>
-              <w:instrText xml:space="preserve"> PAGEREF _Toc96362631 \h </w:instrText>
+              <w:instrText xml:space="preserve"> PAGEREF _Toc96533464 \h </w:instrText>
             </w:r>
             <w:r>
               <w:rPr>
@@ -2273,7 +2273,7 @@
               <w:lang w:eastAsia="pt-PT"/>
             </w:rPr>
           </w:pPr>
-          <w:hyperlink w:anchor="_Toc96362632" w:history="1">
+          <w:hyperlink w:anchor="_Toc96533465" w:history="1">
             <w:r>
               <w:rPr>
                 <w:rStyle w:val="Hiperligao"/>
@@ -2300,7 +2300,7 @@
                 <w:noProof/>
                 <w:webHidden/>
               </w:rPr>
-              <w:instrText xml:space="preserve"> PAGEREF _Toc96362632 \h </w:instrText>
+              <w:instrText xml:space="preserve"> PAGEREF _Toc96533465 \h </w:instrText>
             </w:r>
             <w:r>
               <w:rPr>
@@ -2344,7 +2344,7 @@
               <w:lang w:eastAsia="pt-PT"/>
             </w:rPr>
           </w:pPr>
-          <w:hyperlink w:anchor="_Toc96362633" w:history="1">
+          <w:hyperlink w:anchor="_Toc96533466" w:history="1">
             <w:r>
               <w:rPr>
                 <w:rStyle w:val="Hiperligao"/>
@@ -2371,7 +2371,7 @@
                 <w:noProof/>
                 <w:webHidden/>
               </w:rPr>
-              <w:instrText xml:space="preserve"> PAGEREF _Toc96362633 \h </w:instrText>
+              <w:instrText xml:space="preserve"> PAGEREF _Toc96533466 \h </w:instrText>
             </w:r>
             <w:r>
               <w:rPr>
@@ -2480,7 +2480,7 @@
       <w:r>
         <w:fldChar w:fldCharType="separate"/>
       </w:r>
-      <w:hyperlink r:id="rId9" w:anchor="_Toc96362641" w:history="1">
+      <w:hyperlink r:id="rId9" w:anchor="_Toc96533473" w:history="1">
         <w:r>
           <w:rPr>
             <w:rStyle w:val="Hiperligao"/>
@@ -2507,7 +2507,7 @@
             <w:noProof/>
             <w:webHidden/>
           </w:rPr>
-          <w:instrText xml:space="preserve"> PAGEREF _Toc96362641 \h </w:instrText>
+          <w:instrText xml:space="preserve"> PAGEREF _Toc96533473 \h </w:instrText>
         </w:r>
         <w:r>
           <w:rPr>
@@ -2551,7 +2551,7 @@
           <w:lang w:eastAsia="pt-PT"/>
         </w:rPr>
       </w:pPr>
-      <w:hyperlink r:id="rId10" w:anchor="_Toc96362642" w:history="1">
+      <w:hyperlink r:id="rId10" w:anchor="_Toc96533474" w:history="1">
         <w:r>
           <w:rPr>
             <w:rStyle w:val="Hiperligao"/>
@@ -2578,7 +2578,7 @@
             <w:noProof/>
             <w:webHidden/>
           </w:rPr>
-          <w:instrText xml:space="preserve"> PAGEREF _Toc96362642 \h </w:instrText>
+          <w:instrText xml:space="preserve"> PAGEREF _Toc96533474 \h </w:instrText>
         </w:r>
         <w:r>
           <w:rPr>
@@ -2830,7 +2830,7 @@
       <w:pPr>
         <w:pStyle w:val="Ttulo1"/>
       </w:pPr>
-      <w:bookmarkStart w:id="0" w:name="_Toc96362626"/>
+      <w:bookmarkStart w:id="0" w:name="_Toc96533459"/>
       <w:r>
         <w:t>Introdução</w:t>
       </w:r>
@@ -2920,7 +2920,7 @@
       <w:pPr>
         <w:pStyle w:val="Ttulo1"/>
       </w:pPr>
-      <w:bookmarkStart w:id="1" w:name="_Toc96362627"/>
+      <w:bookmarkStart w:id="1" w:name="_Toc96533460"/>
       <w:r>
         <w:lastRenderedPageBreak/>
         <w:t xml:space="preserve">Especificação da </w:t>
@@ -2937,7 +2937,7 @@
       <w:pPr>
         <w:pStyle w:val="Ttulo2"/>
       </w:pPr>
-      <w:bookmarkStart w:id="2" w:name="_Toc96362628"/>
+      <w:bookmarkStart w:id="2" w:name="_Toc96533461"/>
       <w:r>
         <w:t>Arquitetura e Funcionalidades dos sistemas</w:t>
       </w:r>
@@ -3111,7 +3111,7 @@
                                 <w:lang w:eastAsia="en-US"/>
                               </w:rPr>
                             </w:pPr>
-                            <w:bookmarkStart w:id="3" w:name="_Toc96362641"/>
+                            <w:bookmarkStart w:id="3" w:name="_Toc96533473"/>
                             <w:r>
                               <w:rPr>
                                 <w:sz w:val="20"/>
@@ -3200,7 +3200,7 @@
                           <w:lang w:eastAsia="en-US"/>
                         </w:rPr>
                       </w:pPr>
-                      <w:bookmarkStart w:id="4" w:name="_Toc96362641"/>
+                      <w:bookmarkStart w:id="4" w:name="_Toc96533473"/>
                       <w:r>
                         <w:rPr>
                           <w:sz w:val="20"/>
@@ -3649,7 +3649,7 @@
           <w:szCs w:val="28"/>
         </w:rPr>
       </w:pPr>
-      <w:bookmarkStart w:id="5" w:name="_Toc96362629"/>
+      <w:bookmarkStart w:id="5" w:name="_Toc96533462"/>
       <w:r>
         <w:rPr>
           <w:i/>
@@ -4056,18 +4056,154 @@
                 <w:noProof/>
               </w:rPr>
               <w:drawing>
-                <wp:anchor distT="0" distB="0" distL="114300" distR="114300" simplePos="0" relativeHeight="251705344" behindDoc="0" locked="0" layoutInCell="1" allowOverlap="1" wp14:anchorId="7789274B" wp14:editId="63B55411">
+                <wp:anchor distT="0" distB="0" distL="114300" distR="114300" simplePos="0" relativeHeight="251728896" behindDoc="0" locked="0" layoutInCell="1" allowOverlap="1" wp14:anchorId="22D1DF5D" wp14:editId="29102B18">
                   <wp:simplePos x="0" y="0"/>
                   <wp:positionH relativeFrom="column">
-                    <wp:posOffset>278765</wp:posOffset>
+                    <wp:posOffset>254009</wp:posOffset>
                   </wp:positionH>
                   <wp:positionV relativeFrom="paragraph">
-                    <wp:posOffset>104465</wp:posOffset>
+                    <wp:posOffset>67074</wp:posOffset>
+                  </wp:positionV>
+                  <wp:extent cx="1158824" cy="925033"/>
+                  <wp:effectExtent l="0" t="0" r="3810" b="8890"/>
+                  <wp:wrapNone/>
+                  <wp:docPr id="21" name="Imagem 21"/>
+                  <wp:cNvGraphicFramePr>
+                    <a:graphicFrameLocks xmlns:a="http://schemas.openxmlformats.org/drawingml/2006/main" noChangeAspect="1"/>
+                  </wp:cNvGraphicFramePr>
+                  <a:graphic xmlns:a="http://schemas.openxmlformats.org/drawingml/2006/main">
+                    <a:graphicData uri="http://schemas.openxmlformats.org/drawingml/2006/picture">
+                      <pic:pic xmlns:pic="http://schemas.openxmlformats.org/drawingml/2006/picture">
+                        <pic:nvPicPr>
+                          <pic:cNvPr id="0" name="Picture 2"/>
+                          <pic:cNvPicPr>
+                            <a:picLocks noChangeAspect="1" noChangeArrowheads="1"/>
+                          </pic:cNvPicPr>
+                        </pic:nvPicPr>
+                        <pic:blipFill rotWithShape="1">
+                          <a:blip r:embed="rId14" cstate="print">
+                            <a:extLst>
+                              <a:ext uri="{28A0092B-C50C-407E-A947-70E740481C1C}">
+                                <a14:useLocalDpi xmlns:a14="http://schemas.microsoft.com/office/drawing/2010/main" val="0"/>
+                              </a:ext>
+                            </a:extLst>
+                          </a:blip>
+                          <a:srcRect t="11010" b="9165"/>
+                          <a:stretch/>
+                        </pic:blipFill>
+                        <pic:spPr bwMode="auto">
+                          <a:xfrm>
+                            <a:off x="0" y="0"/>
+                            <a:ext cx="1158824" cy="925033"/>
+                          </a:xfrm>
+                          <a:prstGeom prst="rect">
+                            <a:avLst/>
+                          </a:prstGeom>
+                          <a:noFill/>
+                          <a:ln>
+                            <a:noFill/>
+                          </a:ln>
+                          <a:extLst>
+                            <a:ext uri="{53640926-AAD7-44D8-BBD7-CCE9431645EC}">
+                              <a14:shadowObscured xmlns:a14="http://schemas.microsoft.com/office/drawing/2010/main"/>
+                            </a:ext>
+                          </a:extLst>
+                        </pic:spPr>
+                      </pic:pic>
+                    </a:graphicData>
+                  </a:graphic>
+                  <wp14:sizeRelH relativeFrom="page">
+                    <wp14:pctWidth>0</wp14:pctWidth>
+                  </wp14:sizeRelH>
+                  <wp14:sizeRelV relativeFrom="page">
+                    <wp14:pctHeight>0</wp14:pctHeight>
+                  </wp14:sizeRelV>
+                </wp:anchor>
+              </w:drawing>
+            </w:r>
+          </w:p>
+          <w:p>
+            <w:pPr>
+              <w:widowControl/>
+              <w:spacing w:after="160" w:line="259" w:lineRule="auto"/>
+              <w:jc w:val="center"/>
+            </w:pPr>
+          </w:p>
+        </w:tc>
+        <w:tc>
+          <w:tcPr>
+            <w:tcW w:w="2930" w:type="dxa"/>
+          </w:tcPr>
+          <w:p>
+            <w:pPr>
+              <w:widowControl/>
+              <w:spacing w:after="160" w:line="259" w:lineRule="auto"/>
+              <w:jc w:val="center"/>
+            </w:pPr>
+          </w:p>
+          <w:p>
+            <w:pPr>
+              <w:widowControl/>
+              <w:spacing w:after="160" w:line="259" w:lineRule="auto"/>
+              <w:jc w:val="center"/>
+            </w:pPr>
+            <w:r>
+              <w:t>BMP280</w:t>
+            </w:r>
+          </w:p>
+        </w:tc>
+        <w:tc>
+          <w:tcPr>
+            <w:tcW w:w="2931" w:type="dxa"/>
+          </w:tcPr>
+          <w:p>
+            <w:pPr>
+              <w:widowControl/>
+              <w:spacing w:after="160" w:line="259" w:lineRule="auto"/>
+            </w:pPr>
+            <w:r>
+              <w:t xml:space="preserve">Sensor de pressão </w:t>
+            </w:r>
+            <w:r>
+              <w:t>barométrica</w:t>
+            </w:r>
+          </w:p>
+        </w:tc>
+      </w:tr>
+      <w:tr>
+        <w:trPr>
+          <w:trHeight w:val="1694"/>
+        </w:trPr>
+        <w:tc>
+          <w:tcPr>
+            <w:tcW w:w="2930" w:type="dxa"/>
+          </w:tcPr>
+          <w:p>
+            <w:pPr>
+              <w:widowControl/>
+              <w:spacing w:after="160" w:line="259" w:lineRule="auto"/>
+              <w:jc w:val="center"/>
+              <w:rPr>
+                <w:noProof/>
+              </w:rPr>
+            </w:pPr>
+            <w:r>
+              <w:rPr>
+                <w:noProof/>
+              </w:rPr>
+              <w:drawing>
+                <wp:anchor distT="0" distB="0" distL="114300" distR="114300" simplePos="0" relativeHeight="251727872" behindDoc="0" locked="0" layoutInCell="1" allowOverlap="1" wp14:anchorId="00B09A2F" wp14:editId="0FB17010">
+                  <wp:simplePos x="0" y="0"/>
+                  <wp:positionH relativeFrom="column">
+                    <wp:posOffset>193704</wp:posOffset>
+                  </wp:positionH>
+                  <wp:positionV relativeFrom="paragraph">
+                    <wp:posOffset>104140</wp:posOffset>
                   </wp:positionV>
                   <wp:extent cx="1246342" cy="857250"/>
                   <wp:effectExtent l="0" t="0" r="0" b="0"/>
                   <wp:wrapNone/>
-                  <wp:docPr id="16" name="Imagem 16"/>
+                  <wp:docPr id="20" name="Imagem 20"/>
                   <wp:cNvGraphicFramePr>
                     <a:graphicFrameLocks xmlns:a="http://schemas.openxmlformats.org/drawingml/2006/main" noChangeAspect="1"/>
                   </wp:cNvGraphicFramePr>
@@ -4081,7 +4217,7 @@
                           </pic:cNvPicPr>
                         </pic:nvPicPr>
                         <pic:blipFill rotWithShape="1">
-                          <a:blip r:embed="rId14" cstate="print">
+                          <a:blip r:embed="rId15" cstate="print">
                             <a:extLst>
                               <a:ext uri="{28A0092B-C50C-407E-A947-70E740481C1C}">
                                 <a14:useLocalDpi xmlns:a14="http://schemas.microsoft.com/office/drawing/2010/main" val="0"/>
@@ -4160,34 +4296,17 @@
             <w:pPr>
               <w:widowControl/>
               <w:spacing w:after="160" w:line="259" w:lineRule="auto"/>
+              <w:jc w:val="left"/>
             </w:pPr>
             <w:r>
-              <w:t xml:space="preserve">Fios responsáveis </w:t>
-            </w:r>
-            <w:r>
-              <w:t>pela</w:t>
-            </w:r>
-            <w:r>
-              <w:t xml:space="preserve"> cone</w:t>
-            </w:r>
-            <w:r>
-              <w:t>xão</w:t>
-            </w:r>
-            <w:r>
-              <w:t xml:space="preserve"> </w:t>
-            </w:r>
-            <w:r>
-              <w:t>d</w:t>
-            </w:r>
-            <w:r>
-              <w:t>os componentes necessários</w:t>
+              <w:t>Fios responsáveis pela conexão dos componentes necessários</w:t>
             </w:r>
           </w:p>
         </w:tc>
       </w:tr>
       <w:tr>
         <w:trPr>
-          <w:trHeight w:val="1694"/>
+          <w:trHeight w:val="1855"/>
         </w:trPr>
         <w:tc>
           <w:tcPr>
@@ -4207,18 +4326,18 @@
                 <w:noProof/>
               </w:rPr>
               <w:drawing>
-                <wp:anchor distT="0" distB="0" distL="114300" distR="114300" simplePos="0" relativeHeight="251706368" behindDoc="0" locked="0" layoutInCell="1" allowOverlap="1" wp14:anchorId="3E66F8B3" wp14:editId="0F5FD3C8">
+                <wp:anchor distT="0" distB="0" distL="114300" distR="114300" simplePos="0" relativeHeight="251726848" behindDoc="0" locked="0" layoutInCell="1" allowOverlap="1" wp14:anchorId="726EFEE5" wp14:editId="3F610625">
                   <wp:simplePos x="0" y="0"/>
                   <wp:positionH relativeFrom="column">
                     <wp:posOffset>238760</wp:posOffset>
                   </wp:positionH>
                   <wp:positionV relativeFrom="paragraph">
-                    <wp:posOffset>66040</wp:posOffset>
+                    <wp:posOffset>151101</wp:posOffset>
                   </wp:positionV>
                   <wp:extent cx="1171575" cy="923925"/>
                   <wp:effectExtent l="0" t="0" r="9525" b="9525"/>
                   <wp:wrapNone/>
-                  <wp:docPr id="18" name="Imagem 18" descr="Uma imagem com texto, eletrónica, computador, portátil&#10;&#10;Descrição gerada automaticamente"/>
+                  <wp:docPr id="6" name="Imagem 6" descr="Uma imagem com texto, eletrónica, computador, portátil&#10;&#10;Descrição gerada automaticamente"/>
                   <wp:cNvGraphicFramePr>
                     <a:graphicFrameLocks xmlns:a="http://schemas.openxmlformats.org/drawingml/2006/main" noChangeAspect="1"/>
                   </wp:cNvGraphicFramePr>
@@ -4232,7 +4351,7 @@
                           </pic:cNvPicPr>
                         </pic:nvPicPr>
                         <pic:blipFill rotWithShape="1">
-                          <a:blip r:embed="rId15" cstate="print">
+                          <a:blip r:embed="rId16" cstate="print">
                             <a:extLst>
                               <a:ext uri="{28A0092B-C50C-407E-A947-70E740481C1C}">
                                 <a14:useLocalDpi xmlns:a14="http://schemas.microsoft.com/office/drawing/2010/main" val="0"/>
@@ -4298,6 +4417,13 @@
               <w:spacing w:after="160" w:line="259" w:lineRule="auto"/>
               <w:jc w:val="center"/>
             </w:pPr>
+          </w:p>
+          <w:p>
+            <w:pPr>
+              <w:widowControl/>
+              <w:spacing w:after="160" w:line="259" w:lineRule="auto"/>
+              <w:jc w:val="center"/>
+            </w:pPr>
             <w:r>
               <w:t>Computador</w:t>
             </w:r>
@@ -4326,7 +4452,7 @@
       </w:tr>
       <w:tr>
         <w:trPr>
-          <w:trHeight w:val="1148"/>
+          <w:trHeight w:val="1542"/>
         </w:trPr>
         <w:tc>
           <w:tcPr>
@@ -4337,24 +4463,27 @@
               <w:widowControl/>
               <w:spacing w:after="160" w:line="259" w:lineRule="auto"/>
               <w:jc w:val="center"/>
+              <w:rPr>
+                <w:noProof/>
+              </w:rPr>
             </w:pPr>
             <w:r>
               <w:rPr>
                 <w:noProof/>
               </w:rPr>
               <w:drawing>
-                <wp:anchor distT="0" distB="0" distL="114300" distR="114300" simplePos="0" relativeHeight="251707392" behindDoc="0" locked="0" layoutInCell="1" allowOverlap="1" wp14:anchorId="6A4C5095" wp14:editId="0CBC556D">
+                <wp:anchor distT="0" distB="0" distL="114300" distR="114300" simplePos="0" relativeHeight="251725824" behindDoc="0" locked="0" layoutInCell="1" allowOverlap="1" wp14:anchorId="78F5BEFC" wp14:editId="74EE5F57">
                   <wp:simplePos x="0" y="0"/>
                   <wp:positionH relativeFrom="column">
-                    <wp:posOffset>181610</wp:posOffset>
+                    <wp:posOffset>60030</wp:posOffset>
                   </wp:positionH>
                   <wp:positionV relativeFrom="paragraph">
-                    <wp:posOffset>36195</wp:posOffset>
+                    <wp:posOffset>161290</wp:posOffset>
                   </wp:positionV>
-                  <wp:extent cx="1409116" cy="656590"/>
-                  <wp:effectExtent l="0" t="0" r="635" b="0"/>
+                  <wp:extent cx="1597307" cy="744279"/>
+                  <wp:effectExtent l="0" t="0" r="3175" b="0"/>
                   <wp:wrapNone/>
-                  <wp:docPr id="19" name="Imagem 19"/>
+                  <wp:docPr id="5" name="Imagem 5"/>
                   <wp:cNvGraphicFramePr>
                     <a:graphicFrameLocks xmlns:a="http://schemas.openxmlformats.org/drawingml/2006/main" noChangeAspect="1"/>
                   </wp:cNvGraphicFramePr>
@@ -4368,7 +4497,7 @@
                           </pic:cNvPicPr>
                         </pic:nvPicPr>
                         <pic:blipFill rotWithShape="1">
-                          <a:blip r:embed="rId16" cstate="print">
+                          <a:blip r:embed="rId17" cstate="print">
                             <a:extLst>
                               <a:ext uri="{28A0092B-C50C-407E-A947-70E740481C1C}">
                                 <a14:useLocalDpi xmlns:a14="http://schemas.microsoft.com/office/drawing/2010/main" val="0"/>
@@ -4381,7 +4510,7 @@
                         <pic:spPr bwMode="auto">
                           <a:xfrm>
                             <a:off x="0" y="0"/>
-                            <a:ext cx="1409116" cy="656590"/>
+                            <a:ext cx="1597307" cy="744279"/>
                           </a:xfrm>
                           <a:prstGeom prst="rect">
                             <a:avLst/>
@@ -4461,6 +4590,11 @@
       <w:pPr>
         <w:pStyle w:val="Ttulo4"/>
       </w:pPr>
+    </w:p>
+    <w:p>
+      <w:pPr>
+        <w:pStyle w:val="Ttulo4"/>
+      </w:pPr>
       <w:r>
         <w:t>ESP32-DevKitC-32D</w:t>
       </w:r>
@@ -4521,7 +4655,14 @@
         <w:spacing w:after="160" w:line="259" w:lineRule="auto"/>
       </w:pPr>
       <w:r>
-        <w:t xml:space="preserve">A utilização do Wi-Fi permite um grande </w:t>
+        <w:lastRenderedPageBreak/>
+        <w:t>A utilização do Wi-Fi permite um</w:t>
+      </w:r>
+      <w:r>
+        <w:t>a</w:t>
+      </w:r>
+      <w:r>
+        <w:t xml:space="preserve"> grande </w:t>
       </w:r>
       <w:r>
         <w:t xml:space="preserve">cobertura, alcance físico e ligação direta com a </w:t>
@@ -4556,7 +4697,13 @@
         <w:t xml:space="preserve">, este permite apenas </w:t>
       </w:r>
       <w:r>
-        <w:t xml:space="preserve">conectar conveniente ao </w:t>
+        <w:t>conectar conveniente</w:t>
+      </w:r>
+      <w:r>
+        <w:t>mente</w:t>
+      </w:r>
+      <w:r>
+        <w:t xml:space="preserve"> ao </w:t>
       </w:r>
       <w:proofErr w:type="spellStart"/>
       <w:r>
@@ -4658,7 +4805,6 @@
         <w:pStyle w:val="Ttulo4"/>
       </w:pPr>
       <w:r>
-        <w:lastRenderedPageBreak/>
         <w:t xml:space="preserve">Sensor </w:t>
       </w:r>
       <w:r>
@@ -4910,7 +5056,7 @@
           <w:szCs w:val="28"/>
         </w:rPr>
       </w:pPr>
-      <w:bookmarkStart w:id="6" w:name="_Toc96362630"/>
+      <w:bookmarkStart w:id="6" w:name="_Toc96533463"/>
       <w:r>
         <w:rPr>
           <w:i/>
@@ -5058,7 +5204,7 @@
                           </pic:cNvPicPr>
                         </pic:nvPicPr>
                         <pic:blipFill rotWithShape="1">
-                          <a:blip r:embed="rId17" cstate="print">
+                          <a:blip r:embed="rId18" cstate="print">
                             <a:extLst>
                               <a:ext uri="{28A0092B-C50C-407E-A947-70E740481C1C}">
                                 <a14:useLocalDpi xmlns:a14="http://schemas.microsoft.com/office/drawing/2010/main" val="0"/>
@@ -5205,7 +5351,7 @@
                           </pic:cNvPicPr>
                         </pic:nvPicPr>
                         <pic:blipFill>
-                          <a:blip r:embed="rId18" cstate="print">
+                          <a:blip r:embed="rId19" cstate="print">
                             <a:extLst>
                               <a:ext uri="{28A0092B-C50C-407E-A947-70E740481C1C}">
                                 <a14:useLocalDpi xmlns:a14="http://schemas.microsoft.com/office/drawing/2010/main" val="0"/>
@@ -5337,7 +5483,7 @@
           <w:szCs w:val="32"/>
         </w:rPr>
       </w:pPr>
-      <w:bookmarkStart w:id="7" w:name="_Toc96362631"/>
+      <w:bookmarkStart w:id="7" w:name="_Toc96533464"/>
       <w:r>
         <w:rPr>
           <w:sz w:val="36"/>
@@ -5450,7 +5596,7 @@
             <wp:cNvGraphicFramePr/>
             <a:graphic xmlns:a="http://schemas.openxmlformats.org/drawingml/2006/main">
               <a:graphicData uri="http://schemas.openxmlformats.org/drawingml/2006/chart">
-                <c:chart xmlns:c="http://schemas.openxmlformats.org/drawingml/2006/chart" xmlns:r="http://schemas.openxmlformats.org/officeDocument/2006/relationships" r:id="rId19"/>
+                <c:chart xmlns:c="http://schemas.openxmlformats.org/drawingml/2006/chart" xmlns:r="http://schemas.openxmlformats.org/officeDocument/2006/relationships" r:id="rId20"/>
               </a:graphicData>
             </a:graphic>
             <wp14:sizeRelH relativeFrom="page">
@@ -5862,7 +6008,7 @@
                                 <w:noProof/>
                               </w:rPr>
                             </w:pPr>
-                            <w:bookmarkStart w:id="8" w:name="_Toc96362642"/>
+                            <w:bookmarkStart w:id="8" w:name="_Toc96533474"/>
                             <w:r>
                               <w:t xml:space="preserve">Figura </w:t>
                             </w:r>
@@ -5917,7 +6063,7 @@
                           <w:noProof/>
                         </w:rPr>
                       </w:pPr>
-                      <w:bookmarkStart w:id="9" w:name="_Toc96362642"/>
+                      <w:bookmarkStart w:id="9" w:name="_Toc96533474"/>
                       <w:r>
                         <w:t xml:space="preserve">Figura </w:t>
                       </w:r>
@@ -5972,7 +6118,7 @@
       <w:pPr>
         <w:pStyle w:val="Ttulo1"/>
       </w:pPr>
-      <w:bookmarkStart w:id="10" w:name="_Toc96362632"/>
+      <w:bookmarkStart w:id="10" w:name="_Toc96533465"/>
       <w:r>
         <w:lastRenderedPageBreak/>
         <w:t>Conclusão</w:t>
@@ -6054,6 +6200,7 @@
       </w:r>
     </w:p>
     <w:p/>
+    <w:bookmarkStart w:id="11" w:name="_Toc96533466" w:displacedByCustomXml="next"/>
     <w:sdt>
       <w:sdtPr>
         <w:rPr>
@@ -6076,6 +6223,7 @@
           <w:r>
             <w:t>Bibliografia</w:t>
           </w:r>
+          <w:bookmarkEnd w:id="11"/>
         </w:p>
         <w:p>
           <w:pPr>
@@ -6095,6 +6243,8 @@
                 <w:ind w:left="720" w:hanging="720"/>
                 <w:rPr>
                   <w:noProof/>
+                  <w:sz w:val="24"/>
+                  <w:szCs w:val="24"/>
                 </w:rPr>
               </w:pPr>
               <w:r>
@@ -6121,7 +6271,6 @@
                 <w:t>. (20 de Fevereiro de 2022). Obtido de Bot n Roll: https://www.botnroll.com/1219-medium_default/sensor-de-temperatura-e-humidade-dht11.jpg</w:t>
               </w:r>
             </w:p>
-            <w:p/>
             <w:p>
               <w:pPr>
                 <w:pStyle w:val="Bibliografia"/>
@@ -6134,10 +6283,53 @@
                 <w:rPr>
                   <w:noProof/>
                 </w:rPr>
-                <w:t>Dfrobot. (20 de Fevereiro de 2022). Obtido de dfrobot: https://image.dfrobot.com/image/data/DFR0067/DFR0067_DS_10_en.pdf</w:t>
+                <w:t xml:space="preserve">Bot n Roll. (22 de 2 de 2022). </w:t>
+              </w:r>
+              <w:r>
+                <w:rPr>
+                  <w:i/>
+                  <w:iCs/>
+                  <w:noProof/>
+                </w:rPr>
+                <w:t>botnroll</w:t>
+              </w:r>
+              <w:r>
+                <w:rPr>
+                  <w:noProof/>
+                </w:rPr>
+                <w:t>. Obtido de https://www.botnroll.com/8958-medium_default/sensor-de-press-o-atmosf-rica-bmp280.jpg</w:t>
               </w:r>
             </w:p>
-            <w:p/>
+            <w:p>
+              <w:pPr>
+                <w:pStyle w:val="Bibliografia"/>
+                <w:ind w:left="720" w:hanging="720"/>
+                <w:rPr>
+                  <w:noProof/>
+                </w:rPr>
+              </w:pPr>
+              <w:r>
+                <w:rPr>
+                  <w:noProof/>
+                </w:rPr>
+                <w:t>botnroll. (2 de 2 de 2022). Obtido de botnroll: https://www.botnroll.com/8958-medium_default/sensor-de-press-o-atmosf-rica-bmp280.jpg</w:t>
+              </w:r>
+            </w:p>
+            <w:p>
+              <w:pPr>
+                <w:pStyle w:val="Bibliografia"/>
+                <w:ind w:left="720" w:hanging="720"/>
+                <w:rPr>
+                  <w:noProof/>
+                </w:rPr>
+              </w:pPr>
+              <w:r>
+                <w:rPr>
+                  <w:noProof/>
+                </w:rPr>
+                <w:t>dfrobot. (20 de Fevereiro de 2022). Obtido de dfrobot: https://image.dfrobot.com/image/data/DFR0067/DFR0067_DS_10_en.pdf</w:t>
+              </w:r>
+            </w:p>
             <w:p>
               <w:pPr>
                 <w:pStyle w:val="Bibliografia"/>
@@ -6167,7 +6359,6 @@
                 <w:t xml:space="preserve"> Obtido de www.espressif.com: https://www.espressif.com/sites/default/files/documentation/esp32_datasheet_en.pdf</w:t>
               </w:r>
             </w:p>
-            <w:p/>
             <w:p>
               <w:pPr>
                 <w:pStyle w:val="Bibliografia"/>
@@ -6182,7 +6373,7 @@
                   <w:iCs/>
                   <w:noProof/>
                 </w:rPr>
-                <w:t>Fnac-static</w:t>
+                <w:t>fnac-static</w:t>
               </w:r>
               <w:r>
                 <w:rPr>
@@ -6214,7 +6405,6 @@
                 <w:t>. (22 de Fevereiro de 2022). Obtido de https://www.iotone.com/files/vendor/logo_Thingspeak.jpg</w:t>
               </w:r>
             </w:p>
-            <w:p/>
             <w:p>
               <w:pPr>
                 <w:pStyle w:val="Bibliografia"/>
@@ -6238,7 +6428,6 @@
                 <w:t xml:space="preserve"> (20 de Fevereiro de 2022). Obtido de Blackboard: elearning.uminho.pt</w:t>
               </w:r>
             </w:p>
-            <w:p/>
             <w:p>
               <w:pPr>
                 <w:pStyle w:val="Bibliografia"/>
@@ -6253,7 +6442,7 @@
                   <w:iCs/>
                   <w:noProof/>
                 </w:rPr>
-                <w:t>Sparkfun</w:t>
+                <w:t>sparkfun</w:t>
               </w:r>
               <w:r>
                 <w:rPr>
@@ -6305,8 +6494,8 @@
       </w:r>
     </w:p>
     <w:sectPr>
-      <w:headerReference w:type="default" r:id="rId20"/>
-      <w:footerReference w:type="default" r:id="rId21"/>
+      <w:headerReference w:type="default" r:id="rId21"/>
+      <w:footerReference w:type="default" r:id="rId22"/>
       <w:pgSz w:w="11906" w:h="16838"/>
       <w:pgMar w:top="1417" w:right="1701" w:bottom="1417" w:left="1701" w:header="708" w:footer="708" w:gutter="0"/>
       <w:cols w:space="708"/>
@@ -13171,11 +13360,43 @@
     <b:URL>https://cdn.sparkfun.com//assets/parts/3/3/4/5/09567-01-Working.jpg</b:URL>
     <b:RefOrder>7</b:RefOrder>
   </b:Source>
+  <b:Source>
+    <b:Tag>bot22</b:Tag>
+    <b:SourceType>InternetSite</b:SourceType>
+    <b:Guid>{FBBC0D67-C534-4D05-8AAD-B4F2AE36F124}</b:Guid>
+    <b:Year>2022</b:Year>
+    <b:Author>
+      <b:Author>
+        <b:Corporate>botnroll</b:Corporate>
+      </b:Author>
+    </b:Author>
+    <b:InternetSiteTitle>botnroll</b:InternetSiteTitle>
+    <b:Month>2</b:Month>
+    <b:Day>2</b:Day>
+    <b:URL>https://www.botnroll.com/8958-medium_default/sensor-de-press-o-atmosf-rica-bmp280.jpg</b:URL>
+    <b:RefOrder>8</b:RefOrder>
+  </b:Source>
+  <b:Source>
+    <b:Tag>Bot23</b:Tag>
+    <b:SourceType>InternetSite</b:SourceType>
+    <b:Guid>{A78EA01F-F781-42F3-8A88-C82E21AD24D4}</b:Guid>
+    <b:Author>
+      <b:Author>
+        <b:Corporate>Bot n Roll</b:Corporate>
+      </b:Author>
+    </b:Author>
+    <b:Title>botnroll</b:Title>
+    <b:Year>2022</b:Year>
+    <b:Month>2</b:Month>
+    <b:Day>22</b:Day>
+    <b:URL>https://www.botnroll.com/8958-medium_default/sensor-de-press-o-atmosf-rica-bmp280.jpg</b:URL>
+    <b:RefOrder>9</b:RefOrder>
+  </b:Source>
 </b:Sources>
 </file>
 
 <file path=customXml/itemProps1.xml><?xml version="1.0" encoding="utf-8"?>
-<ds:datastoreItem xmlns:ds="http://schemas.openxmlformats.org/officeDocument/2006/customXml" ds:itemID="{A34F5B9E-ADFB-4488-A42D-37C28F87CDDC}">
+<ds:datastoreItem xmlns:ds="http://schemas.openxmlformats.org/officeDocument/2006/customXml" ds:itemID="{AB7C9E93-C1F2-4799-ACB4-7178D2C5B0ED}">
   <ds:schemaRefs>
     <ds:schemaRef ds:uri="http://schemas.openxmlformats.org/officeDocument/2006/bibliography"/>
   </ds:schemaRefs>

</xml_diff>